<commit_message>
Started Chapter 4: Rewardism
</commit_message>
<xml_diff>
--- a/Rewardism/Para Bellum - Newer ND.docx
+++ b/Rewardism/Para Bellum - Newer ND.docx
@@ -607,7 +607,29 @@
           <w:sz w:val="22"/>
           <w:shd w:fill="auto" w:val="clear"/>
         </w:rPr>
-        <w:t xml:space="preserve"> a rope over an abyss. What is great in man is that he is a bridge and not an end.” </w:t>
+        <w:t xml:space="preserve"> a rope over an abyss. What is great in man is that he is a bridge and not an end.</w:t>
+      </w:r>
+      <w:r>
+        <w:rPr>
+          <w:rFonts w:ascii="Calibri" w:hAnsi="Calibri" w:cs="Calibri" w:eastAsia="Calibri"/>
+          <w:color w:val="auto"/>
+          <w:spacing w:val="0"/>
+          <w:position w:val="0"/>
+          <w:sz w:val="22"/>
+          <w:shd w:fill="auto" w:val="clear"/>
+        </w:rPr>
+        <w:t xml:space="preserve">”</w:t>
+      </w:r>
+      <w:r>
+        <w:rPr>
+          <w:rFonts w:ascii="Calibri" w:hAnsi="Calibri" w:cs="Calibri" w:eastAsia="Calibri"/>
+          <w:color w:val="auto"/>
+          <w:spacing w:val="0"/>
+          <w:position w:val="0"/>
+          <w:sz w:val="22"/>
+          <w:shd w:fill="auto" w:val="clear"/>
+        </w:rPr>
+        <w:t xml:space="preserve"> </w:t>
       </w:r>
       <w:r>
         <w:rPr>
@@ -1128,7 +1150,51 @@
           <w:sz w:val="22"/>
           <w:shd w:fill="auto" w:val="clear"/>
         </w:rPr>
-        <w:t xml:space="preserve"> “balance in all things”. Time and talent are two things we cannot really buy for ourselves; I do not really need to explain further how invaluable they are, for now.</w:t>
+        <w:t xml:space="preserve"> </w:t>
+      </w:r>
+      <w:r>
+        <w:rPr>
+          <w:rFonts w:ascii="Calibri" w:hAnsi="Calibri" w:cs="Calibri" w:eastAsia="Calibri"/>
+          <w:color w:val="000000"/>
+          <w:spacing w:val="0"/>
+          <w:position w:val="0"/>
+          <w:sz w:val="22"/>
+          <w:shd w:fill="auto" w:val="clear"/>
+        </w:rPr>
+        <w:t xml:space="preserve">“</w:t>
+      </w:r>
+      <w:r>
+        <w:rPr>
+          <w:rFonts w:ascii="Calibri" w:hAnsi="Calibri" w:cs="Calibri" w:eastAsia="Calibri"/>
+          <w:color w:val="000000"/>
+          <w:spacing w:val="0"/>
+          <w:position w:val="0"/>
+          <w:sz w:val="22"/>
+          <w:shd w:fill="auto" w:val="clear"/>
+        </w:rPr>
+        <w:t xml:space="preserve">balance in all things</w:t>
+      </w:r>
+      <w:r>
+        <w:rPr>
+          <w:rFonts w:ascii="Calibri" w:hAnsi="Calibri" w:cs="Calibri" w:eastAsia="Calibri"/>
+          <w:color w:val="000000"/>
+          <w:spacing w:val="0"/>
+          <w:position w:val="0"/>
+          <w:sz w:val="22"/>
+          <w:shd w:fill="auto" w:val="clear"/>
+        </w:rPr>
+        <w:t xml:space="preserve">”</w:t>
+      </w:r>
+      <w:r>
+        <w:rPr>
+          <w:rFonts w:ascii="Calibri" w:hAnsi="Calibri" w:cs="Calibri" w:eastAsia="Calibri"/>
+          <w:color w:val="000000"/>
+          <w:spacing w:val="0"/>
+          <w:position w:val="0"/>
+          <w:sz w:val="22"/>
+          <w:shd w:fill="auto" w:val="clear"/>
+        </w:rPr>
+        <w:t xml:space="preserve">. Time and talent are two things we cannot really buy for ourselves; I do not really need to explain further how invaluable they are, for now.</w:t>
       </w:r>
     </w:p>
     <w:p>
@@ -2034,29 +2100,7 @@
           <w:sz w:val="22"/>
           <w:shd w:fill="auto" w:val="clear"/>
         </w:rPr>
-        <w:t xml:space="preserve">If we wish to bring about a system </w:t>
-      </w:r>
-      <w:r>
-        <w:rPr>
-          <w:rFonts w:ascii="Calibri" w:hAnsi="Calibri" w:cs="Calibri" w:eastAsia="Calibri"/>
-          <w:color w:val="auto"/>
-          <w:spacing w:val="0"/>
-          <w:position w:val="0"/>
-          <w:sz w:val="22"/>
-          <w:shd w:fill="auto" w:val="clear"/>
-        </w:rPr>
-        <w:t xml:space="preserve">better </w:t>
-      </w:r>
-      <w:r>
-        <w:rPr>
-          <w:rFonts w:ascii="Calibri" w:hAnsi="Calibri" w:cs="Calibri" w:eastAsia="Calibri"/>
-          <w:color w:val="auto"/>
-          <w:spacing w:val="0"/>
-          <w:position w:val="0"/>
-          <w:sz w:val="22"/>
-          <w:shd w:fill="auto" w:val="clear"/>
-        </w:rPr>
-        <w:t xml:space="preserve">than Communism, the new system must:</w:t>
+        <w:t xml:space="preserve">If we wish to bring about a system better than Communism, the new system must:</w:t>
       </w:r>
     </w:p>
     <w:p>
@@ -2758,29 +2802,7 @@
           <w:sz w:val="22"/>
           <w:shd w:fill="auto" w:val="clear"/>
         </w:rPr>
-        <w:t xml:space="preserve">If we wish to bring about a system </w:t>
-      </w:r>
-      <w:r>
-        <w:rPr>
-          <w:rFonts w:ascii="Calibri" w:hAnsi="Calibri" w:cs="Calibri" w:eastAsia="Calibri"/>
-          <w:color w:val="auto"/>
-          <w:spacing w:val="0"/>
-          <w:position w:val="0"/>
-          <w:sz w:val="22"/>
-          <w:shd w:fill="auto" w:val="clear"/>
-        </w:rPr>
-        <w:t xml:space="preserve">better </w:t>
-      </w:r>
-      <w:r>
-        <w:rPr>
-          <w:rFonts w:ascii="Calibri" w:hAnsi="Calibri" w:cs="Calibri" w:eastAsia="Calibri"/>
-          <w:color w:val="auto"/>
-          <w:spacing w:val="0"/>
-          <w:position w:val="0"/>
-          <w:sz w:val="22"/>
-          <w:shd w:fill="auto" w:val="clear"/>
-        </w:rPr>
-        <w:t xml:space="preserve">than Communism, the new system must avoid:</w:t>
+        <w:t xml:space="preserve">If we wish to bring about a system better than Communism, the new system must avoid:</w:t>
       </w:r>
     </w:p>
     <w:p>
@@ -4964,7 +4986,7 @@
           <w:sz w:val="22"/>
           <w:shd w:fill="auto" w:val="clear"/>
         </w:rPr>
-        <w:t xml:space="preserve">While a lot of effort has been put in to make Capitalism work, for example, through complex tax systems, laws and regulations, standardization and auditing, these efforts are like throwing a bucket of water onto a forrest-fire. Let us not forget historical moments such as the Enron incident and the Great Crash. Why are we trying so hard to run a flawed system when we can come up with a better system? This system is literally as old as civilization.</w:t>
+        <w:t xml:space="preserve">While a lot of effort has been put in to make Capitalism work, for example, through complex tax systems, laws and regulations, standardization and auditing, these efforts are like throwing a bucket of water onto a forrest-fire. Why did the Enron incident happen? Why are people suffering despite the deployment of complex tax systems? Why are we trying so hard to run a flawed system when we can come up with a better system? This system is literally as old as civilization.</w:t>
       </w:r>
     </w:p>
     <w:p>

</xml_diff>

<commit_message>
shifted work to Newer ND and started Self-Employed and Unemployed
</commit_message>
<xml_diff>
--- a/Rewardism/Para Bellum - Newer ND.docx
+++ b/Rewardism/Para Bellum - Newer ND.docx
@@ -607,29 +607,7 @@
           <w:sz w:val="22"/>
           <w:shd w:fill="auto" w:val="clear"/>
         </w:rPr>
-        <w:t xml:space="preserve"> a rope over an abyss. What is great in man is that he is a bridge and not an end.</w:t>
-      </w:r>
-      <w:r>
-        <w:rPr>
-          <w:rFonts w:ascii="Calibri" w:hAnsi="Calibri" w:cs="Calibri" w:eastAsia="Calibri"/>
-          <w:color w:val="auto"/>
-          <w:spacing w:val="0"/>
-          <w:position w:val="0"/>
-          <w:sz w:val="22"/>
-          <w:shd w:fill="auto" w:val="clear"/>
-        </w:rPr>
-        <w:t xml:space="preserve">”</w:t>
-      </w:r>
-      <w:r>
-        <w:rPr>
-          <w:rFonts w:ascii="Calibri" w:hAnsi="Calibri" w:cs="Calibri" w:eastAsia="Calibri"/>
-          <w:color w:val="auto"/>
-          <w:spacing w:val="0"/>
-          <w:position w:val="0"/>
-          <w:sz w:val="22"/>
-          <w:shd w:fill="auto" w:val="clear"/>
-        </w:rPr>
-        <w:t xml:space="preserve"> </w:t>
+        <w:t xml:space="preserve"> a rope over an abyss. What is great in man is that he is a bridge and not an end.” </w:t>
       </w:r>
       <w:r>
         <w:rPr>
@@ -1150,51 +1128,7 @@
           <w:sz w:val="22"/>
           <w:shd w:fill="auto" w:val="clear"/>
         </w:rPr>
-        <w:t xml:space="preserve"> </w:t>
-      </w:r>
-      <w:r>
-        <w:rPr>
-          <w:rFonts w:ascii="Calibri" w:hAnsi="Calibri" w:cs="Calibri" w:eastAsia="Calibri"/>
-          <w:color w:val="000000"/>
-          <w:spacing w:val="0"/>
-          <w:position w:val="0"/>
-          <w:sz w:val="22"/>
-          <w:shd w:fill="auto" w:val="clear"/>
-        </w:rPr>
-        <w:t xml:space="preserve">“</w:t>
-      </w:r>
-      <w:r>
-        <w:rPr>
-          <w:rFonts w:ascii="Calibri" w:hAnsi="Calibri" w:cs="Calibri" w:eastAsia="Calibri"/>
-          <w:color w:val="000000"/>
-          <w:spacing w:val="0"/>
-          <w:position w:val="0"/>
-          <w:sz w:val="22"/>
-          <w:shd w:fill="auto" w:val="clear"/>
-        </w:rPr>
-        <w:t xml:space="preserve">balance in all things</w:t>
-      </w:r>
-      <w:r>
-        <w:rPr>
-          <w:rFonts w:ascii="Calibri" w:hAnsi="Calibri" w:cs="Calibri" w:eastAsia="Calibri"/>
-          <w:color w:val="000000"/>
-          <w:spacing w:val="0"/>
-          <w:position w:val="0"/>
-          <w:sz w:val="22"/>
-          <w:shd w:fill="auto" w:val="clear"/>
-        </w:rPr>
-        <w:t xml:space="preserve">”</w:t>
-      </w:r>
-      <w:r>
-        <w:rPr>
-          <w:rFonts w:ascii="Calibri" w:hAnsi="Calibri" w:cs="Calibri" w:eastAsia="Calibri"/>
-          <w:color w:val="000000"/>
-          <w:spacing w:val="0"/>
-          <w:position w:val="0"/>
-          <w:sz w:val="22"/>
-          <w:shd w:fill="auto" w:val="clear"/>
-        </w:rPr>
-        <w:t xml:space="preserve">. Time and talent are two things we cannot really buy for ourselves; I do not really need to explain further how invaluable they are, for now.</w:t>
+        <w:t xml:space="preserve"> “balance in all things”. Time and talent are two things we cannot really buy for ourselves; I do not really need to explain further how invaluable they are, for now.</w:t>
       </w:r>
     </w:p>
     <w:p>
@@ -4986,7 +4920,7 @@
           <w:sz w:val="22"/>
           <w:shd w:fill="auto" w:val="clear"/>
         </w:rPr>
-        <w:t xml:space="preserve">While a lot of effort has been put in to make Capitalism work, for example, through complex tax systems, laws and regulations, standardization and auditing, these efforts are like throwing a bucket of water onto a forrest-fire. Why did the Enron incident happen? Why are people suffering despite the deployment of complex tax systems? Why are we trying so hard to run a flawed system when we can come up with a better system? This system is literally as old as civilization.</w:t>
+        <w:t xml:space="preserve">While a lot of effort has been put in to make Capitalism work, for example, through complex tax systems, laws and regulations, standardization and auditing, these efforts are like throwing a bucket of water onto a forest fire. Why did the Enron incident happen? Why are people suffering despite the deployment of complex tax systems? Why are we trying so hard to run a flawed system when we can come up with a better system? This system is literally as old as civilization.</w:t>
       </w:r>
     </w:p>
     <w:p>
@@ -5039,6 +4973,1235 @@
           <w:shd w:fill="auto" w:val="clear"/>
         </w:rPr>
         <w:t xml:space="preserve">***</w:t>
+      </w:r>
+    </w:p>
+    <w:p>
+      <w:pPr>
+        <w:spacing w:before="0" w:after="160" w:line="259"/>
+        <w:ind w:right="0" w:left="0" w:firstLine="0"/>
+        <w:jc w:val="center"/>
+        <w:rPr>
+          <w:rFonts w:ascii="Calibri" w:hAnsi="Calibri" w:cs="Calibri" w:eastAsia="Calibri"/>
+          <w:color w:val="auto"/>
+          <w:spacing w:val="0"/>
+          <w:position w:val="0"/>
+          <w:sz w:val="22"/>
+          <w:shd w:fill="auto" w:val="clear"/>
+        </w:rPr>
+      </w:pPr>
+      <w:r>
+        <w:rPr>
+          <w:rFonts w:ascii="Calibri Light" w:hAnsi="Calibri Light" w:cs="Calibri Light" w:eastAsia="Calibri Light"/>
+          <w:color w:val="2F5496"/>
+          <w:spacing w:val="0"/>
+          <w:position w:val="0"/>
+          <w:sz w:val="32"/>
+          <w:shd w:fill="auto" w:val="clear"/>
+        </w:rPr>
+        <w:t xml:space="preserve">Chapter 4: Rewardism</w:t>
+      </w:r>
+    </w:p>
+    <w:p>
+      <w:pPr>
+        <w:spacing w:before="0" w:after="160" w:line="259"/>
+        <w:ind w:right="0" w:left="0" w:firstLine="0"/>
+        <w:jc w:val="left"/>
+        <w:rPr>
+          <w:rFonts w:ascii="Calibri" w:hAnsi="Calibri" w:cs="Calibri" w:eastAsia="Calibri"/>
+          <w:color w:val="auto"/>
+          <w:spacing w:val="0"/>
+          <w:position w:val="0"/>
+          <w:sz w:val="22"/>
+          <w:shd w:fill="auto" w:val="clear"/>
+        </w:rPr>
+      </w:pPr>
+      <w:r>
+        <w:rPr>
+          <w:rFonts w:ascii="Calibri Light" w:hAnsi="Calibri Light" w:cs="Calibri Light" w:eastAsia="Calibri Light"/>
+          <w:color w:val="2F5496"/>
+          <w:spacing w:val="0"/>
+          <w:position w:val="0"/>
+          <w:sz w:val="26"/>
+          <w:shd w:fill="auto" w:val="clear"/>
+        </w:rPr>
+        <w:t xml:space="preserve">The System</w:t>
+      </w:r>
+    </w:p>
+    <w:p>
+      <w:pPr>
+        <w:spacing w:before="0" w:after="160" w:line="259"/>
+        <w:ind w:right="0" w:left="0" w:firstLine="0"/>
+        <w:jc w:val="left"/>
+        <w:rPr>
+          <w:rFonts w:ascii="Calibri" w:hAnsi="Calibri" w:cs="Calibri" w:eastAsia="Calibri"/>
+          <w:color w:val="auto"/>
+          <w:spacing w:val="0"/>
+          <w:position w:val="0"/>
+          <w:sz w:val="22"/>
+          <w:shd w:fill="auto" w:val="clear"/>
+        </w:rPr>
+      </w:pPr>
+      <w:r>
+        <w:rPr>
+          <w:rFonts w:ascii="Calibri" w:hAnsi="Calibri" w:cs="Calibri" w:eastAsia="Calibri"/>
+          <w:color w:val="auto"/>
+          <w:spacing w:val="0"/>
+          <w:position w:val="0"/>
+          <w:sz w:val="22"/>
+          <w:shd w:fill="auto" w:val="clear"/>
+        </w:rPr>
+        <w:t xml:space="preserve">You probably have a lot of questions like, "Will I be able to own property?", "Will I have to pay my employees?", "Will there be taxes?", "What if I don't work at all?", "How does one become wealthier?", etc. Instead of answering these questions one by one, perhaps it is more practical to give you an idea of what life would be like for an employee, public official, employer, a self-employed person and an unemployed person under Rewardism.</w:t>
+      </w:r>
+    </w:p>
+    <w:p>
+      <w:pPr>
+        <w:spacing w:before="0" w:after="160" w:line="259"/>
+        <w:ind w:right="0" w:left="0" w:firstLine="0"/>
+        <w:jc w:val="left"/>
+        <w:rPr>
+          <w:rFonts w:ascii="Calibri" w:hAnsi="Calibri" w:cs="Calibri" w:eastAsia="Calibri"/>
+          <w:color w:val="auto"/>
+          <w:spacing w:val="0"/>
+          <w:position w:val="0"/>
+          <w:sz w:val="22"/>
+          <w:shd w:fill="auto" w:val="clear"/>
+        </w:rPr>
+      </w:pPr>
+      <w:r>
+        <w:rPr>
+          <w:rFonts w:ascii="Calibri Light" w:hAnsi="Calibri Light" w:cs="Calibri Light" w:eastAsia="Calibri Light"/>
+          <w:color w:val="2F5496"/>
+          <w:spacing w:val="0"/>
+          <w:position w:val="0"/>
+          <w:sz w:val="22"/>
+          <w:shd w:fill="auto" w:val="clear"/>
+        </w:rPr>
+        <w:t xml:space="preserve">Employee</w:t>
+      </w:r>
+      <w:r>
+        <w:rPr>
+          <w:rFonts w:ascii="Calibri Light" w:hAnsi="Calibri Light" w:cs="Calibri Light" w:eastAsia="Calibri Light"/>
+          <w:color w:val="auto"/>
+          <w:spacing w:val="0"/>
+          <w:position w:val="0"/>
+          <w:sz w:val="22"/>
+          <w:shd w:fill="auto" w:val="clear"/>
+        </w:rPr>
+        <w:t xml:space="preserve">:</w:t>
+      </w:r>
+    </w:p>
+    <w:p>
+      <w:pPr>
+        <w:spacing w:before="0" w:after="160" w:line="259"/>
+        <w:ind w:right="0" w:left="0" w:firstLine="0"/>
+        <w:jc w:val="left"/>
+        <w:rPr>
+          <w:rFonts w:ascii="Calibri" w:hAnsi="Calibri" w:cs="Calibri" w:eastAsia="Calibri"/>
+          <w:color w:val="auto"/>
+          <w:spacing w:val="0"/>
+          <w:position w:val="0"/>
+          <w:sz w:val="22"/>
+          <w:shd w:fill="auto" w:val="clear"/>
+        </w:rPr>
+      </w:pPr>
+      <w:r>
+        <w:rPr>
+          <w:rFonts w:ascii="Calibri" w:hAnsi="Calibri" w:cs="Calibri" w:eastAsia="Calibri"/>
+          <w:color w:val="auto"/>
+          <w:spacing w:val="0"/>
+          <w:position w:val="0"/>
+          <w:sz w:val="22"/>
+          <w:shd w:fill="auto" w:val="clear"/>
+        </w:rPr>
+        <w:t xml:space="preserve">Your mother makes an emergency call to the nearest hospital as she's in labor. The ambulance arrives in no time and 2 ladies help her board the vehicle. Upon reaching the hospital, she is rushed to the delivery room. You are born. After your mother has rested, they find out that she doesn't have an ID card because she forgot it in all the hassle. "No matter," says the nurse, comforting your mother. She uses your mother's fingerprints and ID number to record the activity "delivery".</w:t>
+      </w:r>
+    </w:p>
+    <w:p>
+      <w:pPr>
+        <w:spacing w:before="0" w:after="160" w:line="259"/>
+        <w:ind w:right="0" w:left="0" w:firstLine="0"/>
+        <w:jc w:val="left"/>
+        <w:rPr>
+          <w:rFonts w:ascii="Calibri" w:hAnsi="Calibri" w:cs="Calibri" w:eastAsia="Calibri"/>
+          <w:color w:val="auto"/>
+          <w:spacing w:val="0"/>
+          <w:position w:val="0"/>
+          <w:sz w:val="22"/>
+          <w:shd w:fill="auto" w:val="clear"/>
+        </w:rPr>
+      </w:pPr>
+      <w:r>
+        <w:rPr>
+          <w:rFonts w:ascii="Calibri" w:hAnsi="Calibri" w:cs="Calibri" w:eastAsia="Calibri"/>
+          <w:color w:val="auto"/>
+          <w:spacing w:val="0"/>
+          <w:position w:val="0"/>
+          <w:sz w:val="22"/>
+          <w:shd w:fill="auto" w:val="clear"/>
+        </w:rPr>
+        <w:t xml:space="preserve">Your details are entered and an account for you is made in the international registery. Your new "Necessities Points" Card is delivered to your mother. Before leaving the hospital, your mother uses your new NP Card to buy the necessities, which include medicines, diapers, food, water, etc., for you. The points get burned out of your account and the activity is recorded in both your and the pharmacy's account. Your account is linked to your guardian, in this case your mother, until you become an adult.</w:t>
+      </w:r>
+    </w:p>
+    <w:p>
+      <w:pPr>
+        <w:spacing w:before="0" w:after="160" w:line="259"/>
+        <w:ind w:right="0" w:left="0" w:firstLine="0"/>
+        <w:jc w:val="left"/>
+        <w:rPr>
+          <w:rFonts w:ascii="Calibri" w:hAnsi="Calibri" w:cs="Calibri" w:eastAsia="Calibri"/>
+          <w:color w:val="auto"/>
+          <w:spacing w:val="0"/>
+          <w:position w:val="0"/>
+          <w:sz w:val="22"/>
+          <w:shd w:fill="auto" w:val="clear"/>
+        </w:rPr>
+      </w:pPr>
+      <w:r>
+        <w:rPr>
+          <w:rFonts w:ascii="Calibri" w:hAnsi="Calibri" w:cs="Calibri" w:eastAsia="Calibri"/>
+          <w:color w:val="auto"/>
+          <w:spacing w:val="0"/>
+          <w:position w:val="0"/>
+          <w:sz w:val="22"/>
+          <w:shd w:fill="auto" w:val="clear"/>
+        </w:rPr>
+        <w:t xml:space="preserve">At each of your birthday, you receive more NPs than usual. Your mother uses these extra points to buy a little baby cart for you. Again, the activity is recorded in both the relevant accounts and the points are burned away from your account. Until you turn 7, you live in the same house, same room with your mother. She remains unemployed for the whole duration. Public officials make surprise visits occasionally to see how well your mother is treating you, according to which she receives some "Reward Points".</w:t>
+      </w:r>
+    </w:p>
+    <w:p>
+      <w:pPr>
+        <w:spacing w:before="0" w:after="160" w:line="259"/>
+        <w:ind w:right="0" w:left="0" w:firstLine="0"/>
+        <w:jc w:val="left"/>
+        <w:rPr>
+          <w:rFonts w:ascii="Calibri" w:hAnsi="Calibri" w:cs="Calibri" w:eastAsia="Calibri"/>
+          <w:color w:val="auto"/>
+          <w:spacing w:val="0"/>
+          <w:position w:val="0"/>
+          <w:sz w:val="22"/>
+          <w:shd w:fill="auto" w:val="clear"/>
+        </w:rPr>
+      </w:pPr>
+      <w:r>
+        <w:rPr>
+          <w:rFonts w:ascii="Calibri" w:hAnsi="Calibri" w:cs="Calibri" w:eastAsia="Calibri"/>
+          <w:color w:val="auto"/>
+          <w:spacing w:val="0"/>
+          <w:position w:val="0"/>
+          <w:sz w:val="22"/>
+          <w:shd w:fill="auto" w:val="clear"/>
+        </w:rPr>
+        <w:t xml:space="preserve">When you turn 7, you and your mother move to a house with 2 rooms near a school. You enroll there and your mother starts teaching too. For enrollment, your ID card and fingerprints are used, your mother's consent is taken too. Any necessities such as books and stationary are provided by the school. Your mother then views your performance, along with the rest of your activity, in "The App". After each semester, you rate the performance of your teachers. They receive RPs according to their performance.</w:t>
+      </w:r>
+    </w:p>
+    <w:p>
+      <w:pPr>
+        <w:spacing w:before="0" w:after="160" w:line="259"/>
+        <w:ind w:right="0" w:left="0" w:firstLine="0"/>
+        <w:jc w:val="left"/>
+        <w:rPr>
+          <w:rFonts w:ascii="Calibri" w:hAnsi="Calibri" w:cs="Calibri" w:eastAsia="Calibri"/>
+          <w:color w:val="auto"/>
+          <w:spacing w:val="0"/>
+          <w:position w:val="0"/>
+          <w:sz w:val="22"/>
+          <w:shd w:fill="auto" w:val="clear"/>
+        </w:rPr>
+      </w:pPr>
+      <w:r>
+        <w:rPr>
+          <w:rFonts w:ascii="Calibri" w:hAnsi="Calibri" w:cs="Calibri" w:eastAsia="Calibri"/>
+          <w:color w:val="auto"/>
+          <w:spacing w:val="0"/>
+          <w:position w:val="0"/>
+          <w:sz w:val="22"/>
+          <w:shd w:fill="auto" w:val="clear"/>
+        </w:rPr>
+        <w:t xml:space="preserve">According to your performance and behavior, you are given a few RPs to keep you motivated. You decide to save some of them until you become an adult so that you can afford exploring, comfortably, your favorite parts of the world. Over the years you use your IDC, and sometimes fingerprint too, for travelling, communicating, cleaning and other free necessitie, your NPs for limited necessities and your RPs for luxuries such as toys, hotels, cinemas, etc. And so, life goes on. You experience, you learn and grow.</w:t>
+      </w:r>
+    </w:p>
+    <w:p>
+      <w:pPr>
+        <w:spacing w:before="0" w:after="160" w:line="259"/>
+        <w:ind w:right="0" w:left="0" w:firstLine="0"/>
+        <w:jc w:val="left"/>
+        <w:rPr>
+          <w:rFonts w:ascii="Calibri" w:hAnsi="Calibri" w:cs="Calibri" w:eastAsia="Calibri"/>
+          <w:color w:val="auto"/>
+          <w:spacing w:val="0"/>
+          <w:position w:val="0"/>
+          <w:sz w:val="22"/>
+          <w:shd w:fill="auto" w:val="clear"/>
+        </w:rPr>
+      </w:pPr>
+      <w:r>
+        <w:rPr>
+          <w:rFonts w:ascii="Calibri" w:hAnsi="Calibri" w:cs="Calibri" w:eastAsia="Calibri"/>
+          <w:color w:val="auto"/>
+          <w:spacing w:val="0"/>
+          <w:position w:val="0"/>
+          <w:sz w:val="22"/>
+          <w:shd w:fill="auto" w:val="clear"/>
+        </w:rPr>
+        <w:t xml:space="preserve">When you turn 16, your performance and interests over the year, along with the predicted future needs, are taken into account to help you decide your major. Until you turn 18, you prepare for examinations and interviews which will decide if you are a good fit. It turns out that you fail the interviews. You are asked to take a leap year or choose a different major. You take a leap year and ace the interviews on your second try. You choose your favorite professors and the interviewer records the activity using your IDC and fingerprints.</w:t>
+      </w:r>
+    </w:p>
+    <w:p>
+      <w:pPr>
+        <w:spacing w:before="0" w:after="160" w:line="259"/>
+        <w:ind w:right="0" w:left="0" w:firstLine="0"/>
+        <w:jc w:val="left"/>
+        <w:rPr>
+          <w:rFonts w:ascii="Calibri" w:hAnsi="Calibri" w:cs="Calibri" w:eastAsia="Calibri"/>
+          <w:color w:val="auto"/>
+          <w:spacing w:val="0"/>
+          <w:position w:val="0"/>
+          <w:sz w:val="22"/>
+          <w:shd w:fill="auto" w:val="clear"/>
+        </w:rPr>
+      </w:pPr>
+      <w:r>
+        <w:rPr>
+          <w:rFonts w:ascii="Calibri" w:hAnsi="Calibri" w:cs="Calibri" w:eastAsia="Calibri"/>
+          <w:color w:val="auto"/>
+          <w:spacing w:val="0"/>
+          <w:position w:val="0"/>
+          <w:sz w:val="22"/>
+          <w:shd w:fill="auto" w:val="clear"/>
+        </w:rPr>
+        <w:t xml:space="preserve">Just like in school, your and your professors' performance is recorded semiannually, RPs are given accordingly and necessities are available for free or for NPs. When you graduate, you have no burden of student loan. Talent managers help you utilize your talents and time to solve problems, fulfill demands, earn RPs and possibly a "Higher Status", according to your performance and other factors like supply and demand. "What higher status?," you ask. "Well, it is a way of respecting the noble minds," they reply.</w:t>
+      </w:r>
+    </w:p>
+    <w:p>
+      <w:pPr>
+        <w:spacing w:before="0" w:after="160" w:line="259"/>
+        <w:ind w:right="0" w:left="0" w:firstLine="0"/>
+        <w:jc w:val="left"/>
+        <w:rPr>
+          <w:rFonts w:ascii="Calibri" w:hAnsi="Calibri" w:cs="Calibri" w:eastAsia="Calibri"/>
+          <w:color w:val="auto"/>
+          <w:spacing w:val="0"/>
+          <w:position w:val="0"/>
+          <w:sz w:val="22"/>
+          <w:shd w:fill="auto" w:val="clear"/>
+        </w:rPr>
+      </w:pPr>
+      <w:r>
+        <w:rPr>
+          <w:rFonts w:ascii="Calibri" w:hAnsi="Calibri" w:cs="Calibri" w:eastAsia="Calibri"/>
+          <w:color w:val="auto"/>
+          <w:spacing w:val="0"/>
+          <w:position w:val="0"/>
+          <w:sz w:val="22"/>
+          <w:shd w:fill="auto" w:val="clear"/>
+        </w:rPr>
+        <w:t xml:space="preserve">"You see, not everything can be bought using RPs. Some exclusive rewards are for those who solve, or can solve, the biggest problems, who are too valuable to live among the ordinary and who have special needs. In other words, "Higher Beings" are given a "Higher Status" to highlight, protect and facilitate them," explains the senior manager. You look for the biggest problems to be solved and the ways to minimize suffering. You inform a talent manager that you would like to work alongside further studies.</w:t>
+      </w:r>
+    </w:p>
+    <w:p>
+      <w:pPr>
+        <w:spacing w:before="0" w:after="160" w:line="259"/>
+        <w:ind w:right="0" w:left="0" w:firstLine="0"/>
+        <w:jc w:val="left"/>
+        <w:rPr>
+          <w:rFonts w:ascii="Calibri" w:hAnsi="Calibri" w:cs="Calibri" w:eastAsia="Calibri"/>
+          <w:color w:val="auto"/>
+          <w:spacing w:val="0"/>
+          <w:position w:val="0"/>
+          <w:sz w:val="22"/>
+          <w:shd w:fill="auto" w:val="clear"/>
+        </w:rPr>
+      </w:pPr>
+      <w:r>
+        <w:rPr>
+          <w:rFonts w:ascii="Calibri" w:hAnsi="Calibri" w:cs="Calibri" w:eastAsia="Calibri"/>
+          <w:color w:val="auto"/>
+          <w:spacing w:val="0"/>
+          <w:position w:val="0"/>
+          <w:sz w:val="22"/>
+          <w:shd w:fill="auto" w:val="clear"/>
+        </w:rPr>
+        <w:t xml:space="preserve">At age 25, equipped with some experience and a lot of knowledge, you set out into the world to help and to benefit. You get a job offer from a foreign company, so you inform a talent manager and your mother. Not wanting to leave her friends and culture, your mother asks you to go on your own. Your talent manager helps you get all the required documents ready and get you to your destination without having to spend any RP. You are registered as an employee and your hours, role, etc., are recorded.</w:t>
+      </w:r>
+    </w:p>
+    <w:p>
+      <w:pPr>
+        <w:spacing w:before="0" w:after="160" w:line="259"/>
+        <w:ind w:right="0" w:left="0" w:firstLine="0"/>
+        <w:jc w:val="left"/>
+        <w:rPr>
+          <w:rFonts w:ascii="Calibri" w:hAnsi="Calibri" w:cs="Calibri" w:eastAsia="Calibri"/>
+          <w:color w:val="auto"/>
+          <w:spacing w:val="0"/>
+          <w:position w:val="0"/>
+          <w:sz w:val="22"/>
+          <w:shd w:fill="auto" w:val="clear"/>
+        </w:rPr>
+      </w:pPr>
+      <w:r>
+        <w:rPr>
+          <w:rFonts w:ascii="Calibri" w:hAnsi="Calibri" w:cs="Calibri" w:eastAsia="Calibri"/>
+          <w:color w:val="auto"/>
+          <w:spacing w:val="0"/>
+          <w:position w:val="0"/>
+          <w:sz w:val="22"/>
+          <w:shd w:fill="auto" w:val="clear"/>
+        </w:rPr>
+        <w:t xml:space="preserve">Semiannually, based on your and  your employers' performance and reviews for each other, both of you are rewarded. The company is treated as a separate entity for all legal and rewarding reasons. The reward is not given by the employer; it is automatically calculated and transferred by computers. The human interference in the rewarding process is almost zero. As your responsibility and significance increases, your reward also increases due to the increase in "Reward Factor", which is set according to the significance of the job.</w:t>
+      </w:r>
+    </w:p>
+    <w:p>
+      <w:pPr>
+        <w:spacing w:before="0" w:after="160" w:line="259"/>
+        <w:ind w:right="0" w:left="0" w:firstLine="0"/>
+        <w:jc w:val="left"/>
+        <w:rPr>
+          <w:rFonts w:ascii="Calibri" w:hAnsi="Calibri" w:cs="Calibri" w:eastAsia="Calibri"/>
+          <w:color w:val="auto"/>
+          <w:spacing w:val="0"/>
+          <w:position w:val="0"/>
+          <w:sz w:val="22"/>
+          <w:shd w:fill="auto" w:val="clear"/>
+        </w:rPr>
+      </w:pPr>
+      <w:r>
+        <w:rPr>
+          <w:rFonts w:ascii="Calibri" w:hAnsi="Calibri" w:cs="Calibri" w:eastAsia="Calibri"/>
+          <w:color w:val="auto"/>
+          <w:spacing w:val="0"/>
+          <w:position w:val="0"/>
+          <w:sz w:val="22"/>
+          <w:shd w:fill="auto" w:val="clear"/>
+        </w:rPr>
+        <w:t xml:space="preserve">You work and grind your way up the corporate ladder. You start living a more luxurious life, burning away your RPs while saving some for the more expensive luxuries of life. Other companies start sending you offers. You realize that the RPs will be more or less the same so the real factors are the work to be done, the environment and the reviews of the companies. For these reasons, the companies highlight the significance and challenges of the work to be done, the comfort level provided by them and customer reviews.</w:t>
+      </w:r>
+    </w:p>
+    <w:p>
+      <w:pPr>
+        <w:spacing w:before="0" w:after="160" w:line="259"/>
+        <w:ind w:right="0" w:left="0" w:firstLine="0"/>
+        <w:jc w:val="left"/>
+        <w:rPr>
+          <w:rFonts w:ascii="Calibri" w:hAnsi="Calibri" w:cs="Calibri" w:eastAsia="Calibri"/>
+          <w:color w:val="auto"/>
+          <w:spacing w:val="0"/>
+          <w:position w:val="0"/>
+          <w:sz w:val="22"/>
+          <w:shd w:fill="auto" w:val="clear"/>
+        </w:rPr>
+      </w:pPr>
+      <w:r>
+        <w:rPr>
+          <w:rFonts w:ascii="Calibri" w:hAnsi="Calibri" w:cs="Calibri" w:eastAsia="Calibri"/>
+          <w:color w:val="auto"/>
+          <w:spacing w:val="0"/>
+          <w:position w:val="0"/>
+          <w:sz w:val="22"/>
+          <w:shd w:fill="auto" w:val="clear"/>
+        </w:rPr>
+        <w:t xml:space="preserve">"The roles are set such that a change in role cannot be given until a certain years of study and/or experience is recorded. So, to become an executive officer, you must be a Bachelor with fifteen years of experience or a Master with twelve," explains the HR manager at the company where you work. "So, you cannot promote me, even if you wanted to?," you ask. "Yes, promoting, like rewarding, is automatic," she answers, "however, we cannot even stop you from being promoted. We can just leave reviews."</w:t>
+      </w:r>
+    </w:p>
+    <w:p>
+      <w:pPr>
+        <w:spacing w:before="0" w:after="160" w:line="259"/>
+        <w:ind w:right="0" w:left="0" w:firstLine="0"/>
+        <w:jc w:val="left"/>
+        <w:rPr>
+          <w:rFonts w:ascii="Calibri" w:hAnsi="Calibri" w:cs="Calibri" w:eastAsia="Calibri"/>
+          <w:color w:val="auto"/>
+          <w:spacing w:val="0"/>
+          <w:position w:val="0"/>
+          <w:sz w:val="22"/>
+          <w:shd w:fill="auto" w:val="clear"/>
+        </w:rPr>
+      </w:pPr>
+      <w:r>
+        <w:rPr>
+          <w:rFonts w:ascii="Calibri" w:hAnsi="Calibri" w:cs="Calibri" w:eastAsia="Calibri"/>
+          <w:color w:val="auto"/>
+          <w:spacing w:val="0"/>
+          <w:position w:val="0"/>
+          <w:sz w:val="22"/>
+          <w:shd w:fill="auto" w:val="clear"/>
+        </w:rPr>
+        <w:t xml:space="preserve">You adopt a child from a registered organization, you are registered as the child's guardian and the child's account is linked to you. Every now and then, surprise visits are made by public officials to investigate any issues. If the child is happy with you, you are rewarded. You enroll her into a local school and take care of her needs. You realize you are unable to give her proper time so you hire a nanny and approve her employment recording. You both review each other, on the basis of which you are both rewarded.</w:t>
+      </w:r>
+    </w:p>
+    <w:p>
+      <w:pPr>
+        <w:spacing w:before="0" w:after="160" w:line="259"/>
+        <w:ind w:right="0" w:left="0" w:firstLine="0"/>
+        <w:jc w:val="left"/>
+        <w:rPr>
+          <w:rFonts w:ascii="Calibri" w:hAnsi="Calibri" w:cs="Calibri" w:eastAsia="Calibri"/>
+          <w:color w:val="auto"/>
+          <w:spacing w:val="0"/>
+          <w:position w:val="0"/>
+          <w:sz w:val="22"/>
+          <w:shd w:fill="auto" w:val="clear"/>
+        </w:rPr>
+      </w:pPr>
+      <w:r>
+        <w:rPr>
+          <w:rFonts w:ascii="Calibri" w:hAnsi="Calibri" w:cs="Calibri" w:eastAsia="Calibri"/>
+          <w:color w:val="auto"/>
+          <w:spacing w:val="0"/>
+          <w:position w:val="0"/>
+          <w:sz w:val="22"/>
+          <w:shd w:fill="auto" w:val="clear"/>
+        </w:rPr>
+        <w:t xml:space="preserve">You have paid leaves according to your role, which you utilize to spend more time with your child. You burn your RPs to go explore the world with her, enjoy life and reduce suffering. You go visit your mother and introduce your daughter to her. Your mother informs you that she has a terminal illness. You decide to take a break from your career to spend more time with your little family. So, your mother lives the last year of her life with you and her granddaughter. Your daughter joins a school there in the standard way.</w:t>
+      </w:r>
+    </w:p>
+    <w:p>
+      <w:pPr>
+        <w:spacing w:before="0" w:after="160" w:line="259"/>
+        <w:ind w:right="0" w:left="0" w:firstLine="0"/>
+        <w:jc w:val="left"/>
+        <w:rPr>
+          <w:rFonts w:ascii="Calibri" w:hAnsi="Calibri" w:cs="Calibri" w:eastAsia="Calibri"/>
+          <w:color w:val="auto"/>
+          <w:spacing w:val="0"/>
+          <w:position w:val="0"/>
+          <w:sz w:val="22"/>
+          <w:shd w:fill="auto" w:val="clear"/>
+        </w:rPr>
+      </w:pPr>
+      <w:r>
+        <w:rPr>
+          <w:rFonts w:ascii="Calibri" w:hAnsi="Calibri" w:cs="Calibri" w:eastAsia="Calibri"/>
+          <w:color w:val="auto"/>
+          <w:spacing w:val="0"/>
+          <w:position w:val="0"/>
+          <w:sz w:val="22"/>
+          <w:shd w:fill="auto" w:val="clear"/>
+        </w:rPr>
+        <w:t xml:space="preserve">An inheritance manager consoles you and guides you that some part of her property she inherited from her father, so you will not be able to inherit that. "The property she earned herself will be inheritable," he adds. You realize that you two started off owning almost nothing, so the non-inheritable property should be neglibile. "Quite so," he confirms. The property she inherited was just a small piece of land in a village. "The government will handle that now," he explains, referring to the small piece of land.</w:t>
+      </w:r>
+    </w:p>
+    <w:p>
+      <w:pPr>
+        <w:spacing w:before="0" w:after="160" w:line="259"/>
+        <w:ind w:right="0" w:left="0" w:firstLine="0"/>
+        <w:jc w:val="left"/>
+        <w:rPr>
+          <w:rFonts w:ascii="Calibri" w:hAnsi="Calibri" w:cs="Calibri" w:eastAsia="Calibri"/>
+          <w:color w:val="auto"/>
+          <w:spacing w:val="0"/>
+          <w:position w:val="0"/>
+          <w:sz w:val="22"/>
+          <w:shd w:fill="auto" w:val="clear"/>
+        </w:rPr>
+      </w:pPr>
+      <w:r>
+        <w:rPr>
+          <w:rFonts w:ascii="Calibri" w:hAnsi="Calibri" w:cs="Calibri" w:eastAsia="Calibri"/>
+          <w:color w:val="auto"/>
+          <w:spacing w:val="0"/>
+          <w:position w:val="0"/>
+          <w:sz w:val="22"/>
+          <w:shd w:fill="auto" w:val="clear"/>
+        </w:rPr>
+        <w:t xml:space="preserve">You sell your mother's house, car and some possessions. You take her books and medals with you back to the country where you worked. They continue your employment and you now work as an executive. Your daughter moves to another state to study. Now that she is an adult, you no longer have access to her activity except for the activity you have already seen. Having enough RPs to own a property like a residential building, a commercial building, etc., you start purchasing properties.</w:t>
+      </w:r>
+    </w:p>
+    <w:p>
+      <w:pPr>
+        <w:spacing w:before="0" w:after="160" w:line="259"/>
+        <w:ind w:right="0" w:left="0" w:firstLine="0"/>
+        <w:jc w:val="left"/>
+        <w:rPr>
+          <w:rFonts w:ascii="Calibri" w:hAnsi="Calibri" w:cs="Calibri" w:eastAsia="Calibri"/>
+          <w:color w:val="auto"/>
+          <w:spacing w:val="0"/>
+          <w:position w:val="0"/>
+          <w:sz w:val="22"/>
+          <w:shd w:fill="auto" w:val="clear"/>
+        </w:rPr>
+      </w:pPr>
+      <w:r>
+        <w:rPr>
+          <w:rFonts w:ascii="Calibri" w:hAnsi="Calibri" w:cs="Calibri" w:eastAsia="Calibri"/>
+          <w:color w:val="auto"/>
+          <w:spacing w:val="0"/>
+          <w:position w:val="0"/>
+          <w:sz w:val="22"/>
+          <w:shd w:fill="auto" w:val="clear"/>
+        </w:rPr>
+        <w:t xml:space="preserve">At age 55, on having completed the 25 years of experience required and being 50+, you finally retire. Your daughter says she wants to be a public official because of the significance of such jobs. You tell her it is really her life and whatever makes her happy makes you happy. You realize that with the level of experience and knowledge you have now, you have a chance of earning that "Higher Status". So, you start researching and discussing ideas with other retired friends.</w:t>
+      </w:r>
+    </w:p>
+    <w:p>
+      <w:pPr>
+        <w:spacing w:before="0" w:after="160" w:line="259"/>
+        <w:ind w:right="0" w:left="0" w:firstLine="0"/>
+        <w:jc w:val="left"/>
+        <w:rPr>
+          <w:rFonts w:ascii="Calibri" w:hAnsi="Calibri" w:cs="Calibri" w:eastAsia="Calibri"/>
+          <w:color w:val="auto"/>
+          <w:spacing w:val="0"/>
+          <w:position w:val="0"/>
+          <w:sz w:val="22"/>
+          <w:shd w:fill="auto" w:val="clear"/>
+        </w:rPr>
+      </w:pPr>
+      <w:r>
+        <w:rPr>
+          <w:rFonts w:ascii="Calibri" w:hAnsi="Calibri" w:cs="Calibri" w:eastAsia="Calibri"/>
+          <w:color w:val="auto"/>
+          <w:spacing w:val="0"/>
+          <w:position w:val="0"/>
+          <w:sz w:val="22"/>
+          <w:shd w:fill="auto" w:val="clear"/>
+        </w:rPr>
+        <w:t xml:space="preserve">At age 70, you accumulate a lot of awards and rewards for your continuous efforts, however, you fail to achieve the "Higher Status". You tell yourself that at least you tried and your efforts will help reduce suffering. In your final years, you live with your daughter and use most of your RPs for her, although you remain the owner of the assets bought. You use "The App" to see all your lifetime activity including all your transactions, your performance and all the rewards given to you. Death.</w:t>
+      </w:r>
+    </w:p>
+    <w:p>
+      <w:pPr>
+        <w:spacing w:before="0" w:after="160" w:line="259"/>
+        <w:ind w:right="0" w:left="0" w:firstLine="0"/>
+        <w:jc w:val="left"/>
+        <w:rPr>
+          <w:rFonts w:ascii="Calibri" w:hAnsi="Calibri" w:cs="Calibri" w:eastAsia="Calibri"/>
+          <w:color w:val="auto"/>
+          <w:spacing w:val="0"/>
+          <w:position w:val="0"/>
+          <w:sz w:val="22"/>
+          <w:shd w:fill="auto" w:val="clear"/>
+        </w:rPr>
+      </w:pPr>
+      <w:r>
+        <w:rPr>
+          <w:rFonts w:ascii="Calibri Light" w:hAnsi="Calibri Light" w:cs="Calibri Light" w:eastAsia="Calibri Light"/>
+          <w:color w:val="2F5496"/>
+          <w:spacing w:val="0"/>
+          <w:position w:val="0"/>
+          <w:sz w:val="22"/>
+          <w:shd w:fill="auto" w:val="clear"/>
+        </w:rPr>
+        <w:t xml:space="preserve">Public Official</w:t>
+      </w:r>
+      <w:r>
+        <w:rPr>
+          <w:rFonts w:ascii="Calibri Light" w:hAnsi="Calibri Light" w:cs="Calibri Light" w:eastAsia="Calibri Light"/>
+          <w:color w:val="auto"/>
+          <w:spacing w:val="0"/>
+          <w:position w:val="0"/>
+          <w:sz w:val="22"/>
+          <w:shd w:fill="auto" w:val="clear"/>
+        </w:rPr>
+        <w:t xml:space="preserve">:</w:t>
+      </w:r>
+    </w:p>
+    <w:p>
+      <w:pPr>
+        <w:spacing w:before="0" w:after="160" w:line="259"/>
+        <w:ind w:right="0" w:left="0" w:firstLine="0"/>
+        <w:jc w:val="left"/>
+        <w:rPr>
+          <w:rFonts w:ascii="Calibri" w:hAnsi="Calibri" w:cs="Calibri" w:eastAsia="Calibri"/>
+          <w:color w:val="auto"/>
+          <w:spacing w:val="0"/>
+          <w:position w:val="0"/>
+          <w:sz w:val="22"/>
+          <w:shd w:fill="auto" w:val="clear"/>
+        </w:rPr>
+      </w:pPr>
+      <w:r>
+        <w:rPr>
+          <w:rFonts w:ascii="Calibri" w:hAnsi="Calibri" w:cs="Calibri" w:eastAsia="Calibri"/>
+          <w:color w:val="auto"/>
+          <w:spacing w:val="0"/>
+          <w:position w:val="0"/>
+          <w:sz w:val="22"/>
+          <w:shd w:fill="auto" w:val="clear"/>
+        </w:rPr>
+        <w:t xml:space="preserve">RPs equivalent to the value of property your father inherited from his mother are burned away. The rest of the RPs in his account and the properties he owned are transferred to you. The instance of inheritance, along with all the relevant calculations and transactions, is clearly recorded in both your and your father's account; his account is archived. You use most of the RPs inherited for refurbishment of his house so that it can be made available as a luxury home.</w:t>
+      </w:r>
+    </w:p>
+    <w:p>
+      <w:pPr>
+        <w:spacing w:before="0" w:after="160" w:line="259"/>
+        <w:ind w:right="0" w:left="0" w:firstLine="0"/>
+        <w:jc w:val="left"/>
+        <w:rPr>
+          <w:rFonts w:ascii="Calibri" w:hAnsi="Calibri" w:cs="Calibri" w:eastAsia="Calibri"/>
+          <w:color w:val="auto"/>
+          <w:spacing w:val="0"/>
+          <w:position w:val="0"/>
+          <w:sz w:val="22"/>
+          <w:shd w:fill="auto" w:val="clear"/>
+        </w:rPr>
+      </w:pPr>
+      <w:r>
+        <w:rPr>
+          <w:rFonts w:ascii="Calibri" w:hAnsi="Calibri" w:cs="Calibri" w:eastAsia="Calibri"/>
+          <w:color w:val="auto"/>
+          <w:spacing w:val="0"/>
+          <w:position w:val="0"/>
+          <w:sz w:val="22"/>
+          <w:shd w:fill="auto" w:val="clear"/>
+        </w:rPr>
+        <w:t xml:space="preserve">You register the other properties as commercial properties. This way, the commercial use of properties and the residential use of the luxury home, both, provide a stream of RPs for you. Passive income, you may call it. Asset management specialists help you identify the ideal candidates who can best utilize the assets. They get their RPs like usual. The users of these properties, the points burned and other details of the transactions are clearly recorded in the relevant accounts.</w:t>
+      </w:r>
+    </w:p>
+    <w:p>
+      <w:pPr>
+        <w:spacing w:before="0" w:after="160" w:line="259"/>
+        <w:ind w:right="0" w:left="0" w:firstLine="0"/>
+        <w:jc w:val="left"/>
+        <w:rPr>
+          <w:rFonts w:ascii="Calibri" w:hAnsi="Calibri" w:cs="Calibri" w:eastAsia="Calibri"/>
+          <w:color w:val="auto"/>
+          <w:spacing w:val="0"/>
+          <w:position w:val="0"/>
+          <w:sz w:val="22"/>
+          <w:shd w:fill="auto" w:val="clear"/>
+        </w:rPr>
+      </w:pPr>
+      <w:r>
+        <w:rPr>
+          <w:rFonts w:ascii="Calibri" w:hAnsi="Calibri" w:cs="Calibri" w:eastAsia="Calibri"/>
+          <w:color w:val="auto"/>
+          <w:spacing w:val="0"/>
+          <w:position w:val="0"/>
+          <w:sz w:val="22"/>
+          <w:shd w:fill="auto" w:val="clear"/>
+        </w:rPr>
+        <w:t xml:space="preserve">"Mommy, what exactly is your job?" asks your daughter. "Well, you see dear, not everyone in this world gets their reward fairly and honestly. Mommy's job is to find the bad guys who cheat and exploit. But that's not all, some companies hurt our little world and the people in it, Mommy's gotta stop them from hurting us. So really, Mommy's gotta take care of the world by ensuring people earn their luxuries fairly and sustainably," you answer. "Sustainably?" "Keeping the future in mind."</w:t>
+      </w:r>
+    </w:p>
+    <w:p>
+      <w:pPr>
+        <w:spacing w:before="0" w:after="160" w:line="259"/>
+        <w:ind w:right="0" w:left="0" w:firstLine="0"/>
+        <w:jc w:val="left"/>
+        <w:rPr>
+          <w:rFonts w:ascii="Calibri" w:hAnsi="Calibri" w:cs="Calibri" w:eastAsia="Calibri"/>
+          <w:color w:val="auto"/>
+          <w:spacing w:val="0"/>
+          <w:position w:val="0"/>
+          <w:sz w:val="22"/>
+          <w:shd w:fill="auto" w:val="clear"/>
+        </w:rPr>
+      </w:pPr>
+      <w:r>
+        <w:rPr>
+          <w:rFonts w:ascii="Calibri" w:hAnsi="Calibri" w:cs="Calibri" w:eastAsia="Calibri"/>
+          <w:color w:val="auto"/>
+          <w:spacing w:val="0"/>
+          <w:position w:val="0"/>
+          <w:sz w:val="22"/>
+          <w:shd w:fill="auto" w:val="clear"/>
+        </w:rPr>
+        <w:t xml:space="preserve">"What about your friends?" she inquires. "Well, my elderly friend is a judge who decides who is the most deserving among the desirers of an asset. My other friend deals with people who want to start a new company. She analyzes and evaluates their business plan and decides whether it is a good idea to give them access to resources," you answer. "And what if she rejects?" "Well, she has to give her reasons. People then build a better plan or challenge the reasons in court." </w:t>
+      </w:r>
+    </w:p>
+    <w:p>
+      <w:pPr>
+        <w:spacing w:before="0" w:after="160" w:line="259"/>
+        <w:ind w:right="0" w:left="0" w:firstLine="0"/>
+        <w:jc w:val="left"/>
+        <w:rPr>
+          <w:rFonts w:ascii="Calibri" w:hAnsi="Calibri" w:cs="Calibri" w:eastAsia="Calibri"/>
+          <w:color w:val="auto"/>
+          <w:spacing w:val="0"/>
+          <w:position w:val="0"/>
+          <w:sz w:val="22"/>
+          <w:shd w:fill="auto" w:val="clear"/>
+        </w:rPr>
+      </w:pPr>
+      <w:r>
+        <w:rPr>
+          <w:rFonts w:ascii="Calibri" w:hAnsi="Calibri" w:cs="Calibri" w:eastAsia="Calibri"/>
+          <w:color w:val="auto"/>
+          <w:spacing w:val="0"/>
+          <w:position w:val="0"/>
+          <w:sz w:val="22"/>
+          <w:shd w:fill="auto" w:val="clear"/>
+        </w:rPr>
+        <w:t xml:space="preserve">"Or give up?" she asks with a mischievous grin. You laugh. In daylight you audit suspected people and companies, reporting the findings to the local magistrate. At night you study "Decision Making in the Modern World", so that one day you can responsibly decide who should access resources. On finishing your studies, you start spending more time evaluating business proposals instead of chasing after people. You get rewarded according to your role and the performance objectives you meet.</w:t>
+      </w:r>
+    </w:p>
+    <w:p>
+      <w:pPr>
+        <w:spacing w:before="0" w:after="160" w:line="259"/>
+        <w:ind w:right="0" w:left="0" w:firstLine="0"/>
+        <w:jc w:val="left"/>
+        <w:rPr>
+          <w:rFonts w:ascii="Calibri" w:hAnsi="Calibri" w:cs="Calibri" w:eastAsia="Calibri"/>
+          <w:color w:val="auto"/>
+          <w:spacing w:val="0"/>
+          <w:position w:val="0"/>
+          <w:sz w:val="22"/>
+          <w:shd w:fill="auto" w:val="clear"/>
+        </w:rPr>
+      </w:pPr>
+      <w:r>
+        <w:rPr>
+          <w:rFonts w:ascii="Calibri" w:hAnsi="Calibri" w:cs="Calibri" w:eastAsia="Calibri"/>
+          <w:color w:val="auto"/>
+          <w:spacing w:val="0"/>
+          <w:position w:val="0"/>
+          <w:sz w:val="22"/>
+          <w:shd w:fill="auto" w:val="clear"/>
+        </w:rPr>
+        <w:t xml:space="preserve">Sometimes you get annoyed by the shallowness and stupidity, at other times you get amazed by the ideas presented. "We already have ten companies supplying that product, meeting the highest standards; another company would be redundant, especially when there are other needs to be fulfilled," you explain to some. The exceptional ideas are highlighted and brought to the attention of the presiding officer every now and then. And so, budgets are set, people are enabled and resources are utilized.</w:t>
+      </w:r>
+    </w:p>
+    <w:p>
+      <w:pPr>
+        <w:spacing w:before="0" w:after="160" w:line="259"/>
+        <w:ind w:right="0" w:left="0" w:firstLine="0"/>
+        <w:jc w:val="left"/>
+        <w:rPr>
+          <w:rFonts w:ascii="Calibri" w:hAnsi="Calibri" w:cs="Calibri" w:eastAsia="Calibri"/>
+          <w:color w:val="auto"/>
+          <w:spacing w:val="0"/>
+          <w:position w:val="0"/>
+          <w:sz w:val="22"/>
+          <w:shd w:fill="auto" w:val="clear"/>
+        </w:rPr>
+      </w:pPr>
+      <w:r>
+        <w:rPr>
+          <w:rFonts w:ascii="Calibri Light" w:hAnsi="Calibri Light" w:cs="Calibri Light" w:eastAsia="Calibri Light"/>
+          <w:color w:val="2F5496"/>
+          <w:spacing w:val="0"/>
+          <w:position w:val="0"/>
+          <w:sz w:val="22"/>
+          <w:shd w:fill="auto" w:val="clear"/>
+        </w:rPr>
+        <w:t xml:space="preserve">Employer</w:t>
+      </w:r>
+      <w:r>
+        <w:rPr>
+          <w:rFonts w:ascii="Calibri Light" w:hAnsi="Calibri Light" w:cs="Calibri Light" w:eastAsia="Calibri Light"/>
+          <w:color w:val="auto"/>
+          <w:spacing w:val="0"/>
+          <w:position w:val="0"/>
+          <w:sz w:val="22"/>
+          <w:shd w:fill="auto" w:val="clear"/>
+        </w:rPr>
+        <w:t xml:space="preserve">:</w:t>
+      </w:r>
+    </w:p>
+    <w:p>
+      <w:pPr>
+        <w:spacing w:before="0" w:after="160" w:line="259"/>
+        <w:ind w:right="0" w:left="0" w:firstLine="0"/>
+        <w:jc w:val="left"/>
+        <w:rPr>
+          <w:rFonts w:ascii="Calibri" w:hAnsi="Calibri" w:cs="Calibri" w:eastAsia="Calibri"/>
+          <w:color w:val="auto"/>
+          <w:spacing w:val="0"/>
+          <w:position w:val="0"/>
+          <w:sz w:val="22"/>
+          <w:shd w:fill="auto" w:val="clear"/>
+        </w:rPr>
+      </w:pPr>
+      <w:r>
+        <w:rPr>
+          <w:rFonts w:ascii="Calibri" w:hAnsi="Calibri" w:cs="Calibri" w:eastAsia="Calibri"/>
+          <w:color w:val="auto"/>
+          <w:spacing w:val="0"/>
+          <w:position w:val="0"/>
+          <w:sz w:val="22"/>
+          <w:shd w:fill="auto" w:val="clear"/>
+        </w:rPr>
+        <w:t xml:space="preserve">"Mother, I would like to know what a winning business proposal is like, so that I can get funded," you tell your mother. "Well dear, as far as the winning proposals I have seen in my life, they all seem to have one thing in common. They all solved some problem, no matter how big or small, but a real problem. If you can identify a problem that has yet to be solved, and if you can clearly explain how you intend to solve that problem, I think you should be fine," your mother answers.</w:t>
+      </w:r>
+    </w:p>
+    <w:p>
+      <w:pPr>
+        <w:spacing w:before="0" w:after="160" w:line="259"/>
+        <w:ind w:right="0" w:left="0" w:firstLine="0"/>
+        <w:jc w:val="left"/>
+        <w:rPr>
+          <w:rFonts w:ascii="Calibri" w:hAnsi="Calibri" w:cs="Calibri" w:eastAsia="Calibri"/>
+          <w:color w:val="auto"/>
+          <w:spacing w:val="0"/>
+          <w:position w:val="0"/>
+          <w:sz w:val="22"/>
+          <w:shd w:fill="auto" w:val="clear"/>
+        </w:rPr>
+      </w:pPr>
+      <w:r>
+        <w:rPr>
+          <w:rFonts w:ascii="Calibri" w:hAnsi="Calibri" w:cs="Calibri" w:eastAsia="Calibri"/>
+          <w:color w:val="auto"/>
+          <w:spacing w:val="0"/>
+          <w:position w:val="0"/>
+          <w:sz w:val="22"/>
+          <w:shd w:fill="auto" w:val="clear"/>
+        </w:rPr>
+        <w:t xml:space="preserve">"I've heard you mention the significance of the team when rejecting an application," you mention. "Of course, a good team can turn a poor idea to a working one but a bad team can do nothing, even with the best idea," she adds. "So, how exactly do they decide if my team is good or bad?" "Well dear, they look at their education, experience and responses to interview questions. If they seem like individuals capable of making the idea work, then normally the plan is accepted."</w:t>
+      </w:r>
+    </w:p>
+    <w:p>
+      <w:pPr>
+        <w:spacing w:before="0" w:after="160" w:line="259"/>
+        <w:ind w:right="0" w:left="0" w:firstLine="0"/>
+        <w:jc w:val="left"/>
+        <w:rPr>
+          <w:rFonts w:ascii="Calibri" w:hAnsi="Calibri" w:cs="Calibri" w:eastAsia="Calibri"/>
+          <w:color w:val="auto"/>
+          <w:spacing w:val="0"/>
+          <w:position w:val="0"/>
+          <w:sz w:val="22"/>
+          <w:shd w:fill="auto" w:val="clear"/>
+        </w:rPr>
+      </w:pPr>
+      <w:r>
+        <w:rPr>
+          <w:rFonts w:ascii="Calibri" w:hAnsi="Calibri" w:cs="Calibri" w:eastAsia="Calibri"/>
+          <w:color w:val="auto"/>
+          <w:spacing w:val="0"/>
+          <w:position w:val="0"/>
+          <w:sz w:val="22"/>
+          <w:shd w:fill="auto" w:val="clear"/>
+        </w:rPr>
+        <w:t xml:space="preserve">"There's also the demand that has to be researched. If people are not really interested in burning their RPs for the product or service offered, then there is really no point in continuing. Normally, this is not a point of concern for those with a great idea. However, marketing can become another challenge to be overcome," she adds. "So, identify a problem, come up with a practical solution, come up with a team of capable individuals and market your idea. Correct?" "Quite so."</w:t>
+      </w:r>
+    </w:p>
+    <w:p>
+      <w:pPr>
+        <w:spacing w:before="0" w:after="160" w:line="259"/>
+        <w:ind w:right="0" w:left="0" w:firstLine="0"/>
+        <w:jc w:val="left"/>
+        <w:rPr>
+          <w:rFonts w:ascii="Calibri" w:hAnsi="Calibri" w:cs="Calibri" w:eastAsia="Calibri"/>
+          <w:color w:val="auto"/>
+          <w:spacing w:val="0"/>
+          <w:position w:val="0"/>
+          <w:sz w:val="22"/>
+          <w:shd w:fill="auto" w:val="clear"/>
+        </w:rPr>
+      </w:pPr>
+      <w:r>
+        <w:rPr>
+          <w:rFonts w:ascii="Calibri" w:hAnsi="Calibri" w:cs="Calibri" w:eastAsia="Calibri"/>
+          <w:color w:val="auto"/>
+          <w:spacing w:val="0"/>
+          <w:position w:val="0"/>
+          <w:sz w:val="22"/>
+          <w:shd w:fill="auto" w:val="clear"/>
+        </w:rPr>
+        <w:t xml:space="preserve">You come up with a business plan, accounting for the tips given by your mother, which gets reviewed by several people, not including your mother. Your company gets registered. The funds are transferred to the company's account, and you and the CFO are given access to it. To make transactions easier, you both get a "Budget Points" Card each. The points given in the first year of some years are normally more than the points given in other years to allow investment in assets.</w:t>
+      </w:r>
+    </w:p>
+    <w:p>
+      <w:pPr>
+        <w:spacing w:before="0" w:after="160" w:line="259"/>
+        <w:ind w:right="0" w:left="0" w:firstLine="0"/>
+        <w:jc w:val="left"/>
+        <w:rPr>
+          <w:rFonts w:ascii="Calibri" w:hAnsi="Calibri" w:cs="Calibri" w:eastAsia="Calibri"/>
+          <w:color w:val="auto"/>
+          <w:spacing w:val="0"/>
+          <w:position w:val="0"/>
+          <w:sz w:val="22"/>
+          <w:shd w:fill="auto" w:val="clear"/>
+        </w:rPr>
+      </w:pPr>
+      <w:r>
+        <w:rPr>
+          <w:rFonts w:ascii="Calibri" w:hAnsi="Calibri" w:cs="Calibri" w:eastAsia="Calibri"/>
+          <w:color w:val="auto"/>
+          <w:spacing w:val="0"/>
+          <w:position w:val="0"/>
+          <w:sz w:val="22"/>
+          <w:shd w:fill="auto" w:val="clear"/>
+        </w:rPr>
+        <w:t xml:space="preserve">All transactions, reviews, employees, remaining budget and all relevant details are found in "The App." Accounting is done automatically for each and every transaction. So, those in the finance department do not have to worry about data entry; instead, they focus on frugality. Nobody has to worry about payroll. The HR department focuses on the well-being, productivity and legal matters of employees. The amount of RPs earned by a company are automatically calculated on the basis of:</w:t>
+      </w:r>
+    </w:p>
+    <w:p>
+      <w:pPr>
+        <w:spacing w:before="0" w:after="160" w:line="259"/>
+        <w:ind w:right="0" w:left="0" w:firstLine="0"/>
+        <w:jc w:val="left"/>
+        <w:rPr>
+          <w:rFonts w:ascii="Calibri" w:hAnsi="Calibri" w:cs="Calibri" w:eastAsia="Calibri"/>
+          <w:color w:val="auto"/>
+          <w:spacing w:val="0"/>
+          <w:position w:val="0"/>
+          <w:sz w:val="22"/>
+          <w:shd w:fill="auto" w:val="clear"/>
+        </w:rPr>
+      </w:pPr>
+      <w:r>
+        <w:rPr>
+          <w:rFonts w:ascii="Calibri" w:hAnsi="Calibri" w:cs="Calibri" w:eastAsia="Calibri"/>
+          <w:color w:val="auto"/>
+          <w:spacing w:val="0"/>
+          <w:position w:val="0"/>
+          <w:sz w:val="22"/>
+          <w:shd w:fill="auto" w:val="clear"/>
+        </w:rPr>
+        <w:t xml:space="preserve">- the level of activity (amount of RPs or NPs burned or number of IDCs scans)</w:t>
+      </w:r>
+    </w:p>
+    <w:p>
+      <w:pPr>
+        <w:spacing w:before="0" w:after="160" w:line="259"/>
+        <w:ind w:right="0" w:left="0" w:firstLine="0"/>
+        <w:jc w:val="left"/>
+        <w:rPr>
+          <w:rFonts w:ascii="Calibri" w:hAnsi="Calibri" w:cs="Calibri" w:eastAsia="Calibri"/>
+          <w:color w:val="auto"/>
+          <w:spacing w:val="0"/>
+          <w:position w:val="0"/>
+          <w:sz w:val="22"/>
+          <w:shd w:fill="auto" w:val="clear"/>
+        </w:rPr>
+      </w:pPr>
+      <w:r>
+        <w:rPr>
+          <w:rFonts w:ascii="Calibri" w:hAnsi="Calibri" w:cs="Calibri" w:eastAsia="Calibri"/>
+          <w:color w:val="auto"/>
+          <w:spacing w:val="0"/>
+          <w:position w:val="0"/>
+          <w:sz w:val="22"/>
+          <w:shd w:fill="auto" w:val="clear"/>
+        </w:rPr>
+        <w:t xml:space="preserve">- whether BPs burned are less than the level of activity</w:t>
+      </w:r>
+    </w:p>
+    <w:p>
+      <w:pPr>
+        <w:spacing w:before="0" w:after="160" w:line="259"/>
+        <w:ind w:right="0" w:left="0" w:firstLine="0"/>
+        <w:jc w:val="left"/>
+        <w:rPr>
+          <w:rFonts w:ascii="Calibri" w:hAnsi="Calibri" w:cs="Calibri" w:eastAsia="Calibri"/>
+          <w:color w:val="auto"/>
+          <w:spacing w:val="0"/>
+          <w:position w:val="0"/>
+          <w:sz w:val="22"/>
+          <w:shd w:fill="auto" w:val="clear"/>
+        </w:rPr>
+      </w:pPr>
+      <w:r>
+        <w:rPr>
+          <w:rFonts w:ascii="Calibri" w:hAnsi="Calibri" w:cs="Calibri" w:eastAsia="Calibri"/>
+          <w:color w:val="auto"/>
+          <w:spacing w:val="0"/>
+          <w:position w:val="0"/>
+          <w:sz w:val="22"/>
+          <w:shd w:fill="auto" w:val="clear"/>
+        </w:rPr>
+        <w:t xml:space="preserve">- reviews given by customers, employees and suppliers</w:t>
+      </w:r>
+    </w:p>
+    <w:p>
+      <w:pPr>
+        <w:spacing w:before="0" w:after="160" w:line="259"/>
+        <w:ind w:right="0" w:left="0" w:firstLine="0"/>
+        <w:jc w:val="left"/>
+        <w:rPr>
+          <w:rFonts w:ascii="Calibri" w:hAnsi="Calibri" w:cs="Calibri" w:eastAsia="Calibri"/>
+          <w:color w:val="auto"/>
+          <w:spacing w:val="0"/>
+          <w:position w:val="0"/>
+          <w:sz w:val="22"/>
+          <w:shd w:fill="auto" w:val="clear"/>
+        </w:rPr>
+      </w:pPr>
+      <w:r>
+        <w:rPr>
+          <w:rFonts w:ascii="Calibri" w:hAnsi="Calibri" w:cs="Calibri" w:eastAsia="Calibri"/>
+          <w:color w:val="auto"/>
+          <w:spacing w:val="0"/>
+          <w:position w:val="0"/>
+          <w:sz w:val="22"/>
+          <w:shd w:fill="auto" w:val="clear"/>
+        </w:rPr>
+        <w:t xml:space="preserve">- rewarding factor for the industry the company is in (according to the significance of the industry)</w:t>
+      </w:r>
+    </w:p>
+    <w:p>
+      <w:pPr>
+        <w:spacing w:before="0" w:after="160" w:line="259"/>
+        <w:ind w:right="0" w:left="0" w:firstLine="0"/>
+        <w:jc w:val="left"/>
+        <w:rPr>
+          <w:rFonts w:ascii="Calibri" w:hAnsi="Calibri" w:cs="Calibri" w:eastAsia="Calibri"/>
+          <w:color w:val="auto"/>
+          <w:spacing w:val="0"/>
+          <w:position w:val="0"/>
+          <w:sz w:val="22"/>
+          <w:shd w:fill="auto" w:val="clear"/>
+        </w:rPr>
+      </w:pPr>
+      <w:r>
+        <w:rPr>
+          <w:rFonts w:ascii="Calibri" w:hAnsi="Calibri" w:cs="Calibri" w:eastAsia="Calibri"/>
+          <w:color w:val="auto"/>
+          <w:spacing w:val="0"/>
+          <w:position w:val="0"/>
+          <w:sz w:val="22"/>
+          <w:shd w:fill="auto" w:val="clear"/>
+        </w:rPr>
+        <w:t xml:space="preserve">- rate of meeting relevant standards</w:t>
+      </w:r>
+    </w:p>
+    <w:p>
+      <w:pPr>
+        <w:spacing w:before="0" w:after="160" w:line="259"/>
+        <w:ind w:right="0" w:left="0" w:firstLine="0"/>
+        <w:jc w:val="left"/>
+        <w:rPr>
+          <w:rFonts w:ascii="Calibri" w:hAnsi="Calibri" w:cs="Calibri" w:eastAsia="Calibri"/>
+          <w:color w:val="auto"/>
+          <w:spacing w:val="0"/>
+          <w:position w:val="0"/>
+          <w:sz w:val="22"/>
+          <w:shd w:fill="auto" w:val="clear"/>
+        </w:rPr>
+      </w:pPr>
+      <w:r>
+        <w:rPr>
+          <w:rFonts w:ascii="Calibri" w:hAnsi="Calibri" w:cs="Calibri" w:eastAsia="Calibri"/>
+          <w:color w:val="auto"/>
+          <w:spacing w:val="0"/>
+          <w:position w:val="0"/>
+          <w:sz w:val="22"/>
+          <w:shd w:fill="auto" w:val="clear"/>
+        </w:rPr>
+        <w:t xml:space="preserve">You do not have to worry about profits as long as the level of activity covers the BPs allotted. To verify whether the expenses are not more than the "revenue" (the level of activity), the relevant principles of accounting are used. For instance, instead of the whole cost of asset purchased, just the depreciation expense is used for performance evaluation purposes. If BPs burned are more than the revenue, then this is seen as an inability to meet costs, which affects RPs earned.</w:t>
+      </w:r>
+    </w:p>
+    <w:p>
+      <w:pPr>
+        <w:spacing w:before="0" w:after="160" w:line="259"/>
+        <w:ind w:right="0" w:left="0" w:firstLine="0"/>
+        <w:jc w:val="left"/>
+        <w:rPr>
+          <w:rFonts w:ascii="Calibri" w:hAnsi="Calibri" w:cs="Calibri" w:eastAsia="Calibri"/>
+          <w:color w:val="auto"/>
+          <w:spacing w:val="0"/>
+          <w:position w:val="0"/>
+          <w:sz w:val="22"/>
+          <w:shd w:fill="auto" w:val="clear"/>
+        </w:rPr>
+      </w:pPr>
+      <w:r>
+        <w:rPr>
+          <w:rFonts w:ascii="Calibri" w:hAnsi="Calibri" w:cs="Calibri" w:eastAsia="Calibri"/>
+          <w:color w:val="auto"/>
+          <w:spacing w:val="0"/>
+          <w:position w:val="0"/>
+          <w:sz w:val="22"/>
+          <w:shd w:fill="auto" w:val="clear"/>
+        </w:rPr>
+        <w:t xml:space="preserve">Normally, you find that you easily manage operations using the BPs given. However, in difficult times, you run out of BPs. If it be an emergency, you get the BPs instantly. The urgent request still has to be justified later on. At other times, the request is reviewed first before the BPs are transferred. "They" tell you that companies who failed to justify a need for more BPs have been closed or their management replaced. Your requests seem genuine so, luckily, your company is alive.</w:t>
+      </w:r>
+    </w:p>
+    <w:p>
+      <w:pPr>
+        <w:spacing w:before="0" w:after="160" w:line="259"/>
+        <w:ind w:right="0" w:left="0" w:firstLine="0"/>
+        <w:jc w:val="left"/>
+        <w:rPr>
+          <w:rFonts w:ascii="Calibri" w:hAnsi="Calibri" w:cs="Calibri" w:eastAsia="Calibri"/>
+          <w:color w:val="auto"/>
+          <w:spacing w:val="0"/>
+          <w:position w:val="0"/>
+          <w:sz w:val="22"/>
+          <w:shd w:fill="auto" w:val="clear"/>
+        </w:rPr>
+      </w:pPr>
+      <w:r>
+        <w:rPr>
+          <w:rFonts w:ascii="Calibri" w:hAnsi="Calibri" w:cs="Calibri" w:eastAsia="Calibri"/>
+          <w:color w:val="auto"/>
+          <w:spacing w:val="0"/>
+          <w:position w:val="0"/>
+          <w:sz w:val="22"/>
+          <w:shd w:fill="auto" w:val="clear"/>
+        </w:rPr>
+        <w:t xml:space="preserve">The RPs earned by a company in an accounting period are automatically transferred to the shareholders. Owning 75% of the shares, you get 75% of the RPs. The employees owning the rest of the 25% get their RPs accordingly. "So this is how dividends work," you think. Interested in dividends, you invest more and more in shares, creating an impressive portfolio - a source of passive income. You also sell shares, burning RPs from the buyer and increasing your RPs by the market value.</w:t>
+      </w:r>
+    </w:p>
+    <w:p>
+      <w:pPr>
+        <w:spacing w:before="0" w:after="160" w:line="259"/>
+        <w:ind w:right="0" w:left="0" w:firstLine="0"/>
+        <w:jc w:val="left"/>
+        <w:rPr>
+          <w:rFonts w:ascii="Calibri" w:hAnsi="Calibri" w:cs="Calibri" w:eastAsia="Calibri"/>
+          <w:color w:val="auto"/>
+          <w:spacing w:val="0"/>
+          <w:position w:val="0"/>
+          <w:sz w:val="22"/>
+          <w:shd w:fill="auto" w:val="clear"/>
+        </w:rPr>
+      </w:pPr>
+      <w:r>
+        <w:rPr>
+          <w:rFonts w:ascii="Calibri" w:hAnsi="Calibri" w:cs="Calibri" w:eastAsia="Calibri"/>
+          <w:color w:val="auto"/>
+          <w:spacing w:val="0"/>
+          <w:position w:val="0"/>
+          <w:sz w:val="22"/>
+          <w:shd w:fill="auto" w:val="clear"/>
+        </w:rPr>
+        <w:t xml:space="preserve">As your mother inherited significantly valuable property from her father, you receive quite a small portion of her property. The rest becomes publicly available property to be managed by the resources managers. Following in your mother's footsteps, you sell off some of the property to refurbish her home and make it available as a luxurious residential property. As this is your private property, you get RPs equivalent to the RPs burned instantly, without any other calculations.</w:t>
+      </w:r>
+    </w:p>
+    <w:p>
+      <w:pPr>
+        <w:spacing w:before="0" w:after="160" w:line="259"/>
+        <w:ind w:right="0" w:left="0" w:firstLine="0"/>
+        <w:jc w:val="left"/>
+        <w:rPr>
+          <w:rFonts w:ascii="Calibri" w:hAnsi="Calibri" w:cs="Calibri" w:eastAsia="Calibri"/>
+          <w:color w:val="auto"/>
+          <w:spacing w:val="0"/>
+          <w:position w:val="0"/>
+          <w:sz w:val="22"/>
+          <w:shd w:fill="auto" w:val="clear"/>
+        </w:rPr>
+      </w:pPr>
+      <w:r>
+        <w:rPr>
+          <w:rFonts w:ascii="Calibri" w:hAnsi="Calibri" w:cs="Calibri" w:eastAsia="Calibri"/>
+          <w:color w:val="auto"/>
+          <w:spacing w:val="0"/>
+          <w:position w:val="0"/>
+          <w:sz w:val="22"/>
+          <w:shd w:fill="auto" w:val="clear"/>
+        </w:rPr>
+        <w:t xml:space="preserve">On each successful decade, you, along with other shareholders and executive officers, receive RPs in accordance with the impact of your company on the world. The same basis of calculation as mentioned earlier is used to automatically calculate and transfer these RPs. Sometimes your company gets audited due to reports from customers and employees but those complaints turn out to be just out of hatred or envy. The CFO resigns and loses access to the company's account. A new CFO is registered.</w:t>
+      </w:r>
+    </w:p>
+    <w:p>
+      <w:pPr>
+        <w:spacing w:before="0" w:after="160" w:line="259"/>
+        <w:ind w:right="0" w:left="0" w:firstLine="0"/>
+        <w:jc w:val="left"/>
+        <w:rPr>
+          <w:rFonts w:ascii="Calibri" w:hAnsi="Calibri" w:cs="Calibri" w:eastAsia="Calibri"/>
+          <w:color w:val="auto"/>
+          <w:spacing w:val="0"/>
+          <w:position w:val="0"/>
+          <w:sz w:val="22"/>
+          <w:shd w:fill="auto" w:val="clear"/>
+        </w:rPr>
+      </w:pPr>
+      <w:r>
+        <w:rPr>
+          <w:rFonts w:ascii="Calibri" w:hAnsi="Calibri" w:cs="Calibri" w:eastAsia="Calibri"/>
+          <w:color w:val="auto"/>
+          <w:spacing w:val="0"/>
+          <w:position w:val="0"/>
+          <w:sz w:val="22"/>
+          <w:shd w:fill="auto" w:val="clear"/>
+        </w:rPr>
+        <w:t xml:space="preserve">Not having any next of kin, you decide to make the son of your best friend the inheritor of your wealth. The public official guides you that the value of property inherited from your mother would not be transferred and that all your other private properties, including the shares would be transferred. The public official inquires if you are being forced to do this in any way. "It's my job," he adds. "No, nobody is threatning me. I think he will make the best use of my wealth," you answer.</w:t>
       </w:r>
     </w:p>
   </w:body>

</xml_diff>

<commit_message>
Moved on to Unemployed.
</commit_message>
<xml_diff>
--- a/Rewardism/Para Bellum - Newer ND.docx
+++ b/Rewardism/Para Bellum - Newer ND.docx
@@ -607,7 +607,29 @@
           <w:sz w:val="22"/>
           <w:shd w:fill="auto" w:val="clear"/>
         </w:rPr>
-        <w:t xml:space="preserve"> a rope over an abyss. What is great in man is that he is a bridge and not an end.” </w:t>
+        <w:t xml:space="preserve"> a rope over an abyss. What is great in man is that he is a bridge and not an end.</w:t>
+      </w:r>
+      <w:r>
+        <w:rPr>
+          <w:rFonts w:ascii="Calibri" w:hAnsi="Calibri" w:cs="Calibri" w:eastAsia="Calibri"/>
+          <w:color w:val="auto"/>
+          <w:spacing w:val="0"/>
+          <w:position w:val="0"/>
+          <w:sz w:val="22"/>
+          <w:shd w:fill="auto" w:val="clear"/>
+        </w:rPr>
+        <w:t xml:space="preserve">”</w:t>
+      </w:r>
+      <w:r>
+        <w:rPr>
+          <w:rFonts w:ascii="Calibri" w:hAnsi="Calibri" w:cs="Calibri" w:eastAsia="Calibri"/>
+          <w:color w:val="auto"/>
+          <w:spacing w:val="0"/>
+          <w:position w:val="0"/>
+          <w:sz w:val="22"/>
+          <w:shd w:fill="auto" w:val="clear"/>
+        </w:rPr>
+        <w:t xml:space="preserve"> </w:t>
       </w:r>
       <w:r>
         <w:rPr>
@@ -1128,7 +1150,51 @@
           <w:sz w:val="22"/>
           <w:shd w:fill="auto" w:val="clear"/>
         </w:rPr>
-        <w:t xml:space="preserve"> “balance in all things”. Time and talent are two things we cannot really buy for ourselves; I do not really need to explain further how invaluable they are, for now.</w:t>
+        <w:t xml:space="preserve"> </w:t>
+      </w:r>
+      <w:r>
+        <w:rPr>
+          <w:rFonts w:ascii="Calibri" w:hAnsi="Calibri" w:cs="Calibri" w:eastAsia="Calibri"/>
+          <w:color w:val="000000"/>
+          <w:spacing w:val="0"/>
+          <w:position w:val="0"/>
+          <w:sz w:val="22"/>
+          <w:shd w:fill="auto" w:val="clear"/>
+        </w:rPr>
+        <w:t xml:space="preserve">“</w:t>
+      </w:r>
+      <w:r>
+        <w:rPr>
+          <w:rFonts w:ascii="Calibri" w:hAnsi="Calibri" w:cs="Calibri" w:eastAsia="Calibri"/>
+          <w:color w:val="000000"/>
+          <w:spacing w:val="0"/>
+          <w:position w:val="0"/>
+          <w:sz w:val="22"/>
+          <w:shd w:fill="auto" w:val="clear"/>
+        </w:rPr>
+        <w:t xml:space="preserve">balance in all things</w:t>
+      </w:r>
+      <w:r>
+        <w:rPr>
+          <w:rFonts w:ascii="Calibri" w:hAnsi="Calibri" w:cs="Calibri" w:eastAsia="Calibri"/>
+          <w:color w:val="000000"/>
+          <w:spacing w:val="0"/>
+          <w:position w:val="0"/>
+          <w:sz w:val="22"/>
+          <w:shd w:fill="auto" w:val="clear"/>
+        </w:rPr>
+        <w:t xml:space="preserve">”</w:t>
+      </w:r>
+      <w:r>
+        <w:rPr>
+          <w:rFonts w:ascii="Calibri" w:hAnsi="Calibri" w:cs="Calibri" w:eastAsia="Calibri"/>
+          <w:color w:val="000000"/>
+          <w:spacing w:val="0"/>
+          <w:position w:val="0"/>
+          <w:sz w:val="22"/>
+          <w:shd w:fill="auto" w:val="clear"/>
+        </w:rPr>
+        <w:t xml:space="preserve">. Time and talent are two things we cannot really buy for ourselves; I do not really need to explain further how invaluable they are, for now.</w:t>
       </w:r>
     </w:p>
     <w:p>
@@ -6202,6 +6268,173 @@
           <w:shd w:fill="auto" w:val="clear"/>
         </w:rPr>
         <w:t xml:space="preserve">Not having any next of kin, you decide to make the son of your best friend the inheritor of your wealth. The public official guides you that the value of property inherited from your mother would not be transferred and that all your other private properties, including the shares would be transferred. The public official inquires if you are being forced to do this in any way. "It's my job," he adds. "No, nobody is threatning me. I think he will make the best use of my wealth," you answer.</w:t>
+      </w:r>
+    </w:p>
+    <w:p>
+      <w:pPr>
+        <w:spacing w:before="0" w:after="160" w:line="259"/>
+        <w:ind w:right="0" w:left="0" w:firstLine="0"/>
+        <w:jc w:val="left"/>
+        <w:rPr>
+          <w:rFonts w:ascii="Calibri" w:hAnsi="Calibri" w:cs="Calibri" w:eastAsia="Calibri"/>
+          <w:color w:val="auto"/>
+          <w:spacing w:val="0"/>
+          <w:position w:val="0"/>
+          <w:sz w:val="22"/>
+          <w:shd w:fill="auto" w:val="clear"/>
+        </w:rPr>
+      </w:pPr>
+      <w:r>
+        <w:rPr>
+          <w:rFonts w:ascii="Calibri Light" w:hAnsi="Calibri Light" w:cs="Calibri Light" w:eastAsia="Calibri Light"/>
+          <w:color w:val="2F5496"/>
+          <w:spacing w:val="0"/>
+          <w:position w:val="0"/>
+          <w:sz w:val="22"/>
+          <w:shd w:fill="auto" w:val="clear"/>
+        </w:rPr>
+        <w:t xml:space="preserve">Self-employed Person</w:t>
+      </w:r>
+      <w:r>
+        <w:rPr>
+          <w:rFonts w:ascii="Calibri Light" w:hAnsi="Calibri Light" w:cs="Calibri Light" w:eastAsia="Calibri Light"/>
+          <w:color w:val="auto"/>
+          <w:spacing w:val="0"/>
+          <w:position w:val="0"/>
+          <w:sz w:val="22"/>
+          <w:shd w:fill="auto" w:val="clear"/>
+        </w:rPr>
+        <w:t xml:space="preserve">:</w:t>
+      </w:r>
+    </w:p>
+    <w:p>
+      <w:pPr>
+        <w:spacing w:before="0" w:after="160" w:line="259"/>
+        <w:ind w:right="0" w:left="0" w:firstLine="0"/>
+        <w:jc w:val="left"/>
+        <w:rPr>
+          <w:rFonts w:ascii="Calibri" w:hAnsi="Calibri" w:cs="Calibri" w:eastAsia="Calibri"/>
+          <w:color w:val="auto"/>
+          <w:spacing w:val="0"/>
+          <w:position w:val="0"/>
+          <w:sz w:val="22"/>
+          <w:shd w:fill="auto" w:val="clear"/>
+        </w:rPr>
+      </w:pPr>
+      <w:r>
+        <w:rPr>
+          <w:rFonts w:ascii="Calibri" w:hAnsi="Calibri" w:cs="Calibri" w:eastAsia="Calibri"/>
+          <w:color w:val="auto"/>
+          <w:spacing w:val="0"/>
+          <w:position w:val="0"/>
+          <w:sz w:val="22"/>
+          <w:shd w:fill="auto" w:val="clear"/>
+        </w:rPr>
+        <w:t xml:space="preserve">Being a lone wolf, self-employment really attracts you. In college, you take additional courses on how to get good ratings from clients, how to manage time and what makes someone a very valuable service provider. These courses are recommended to those who wish to become succesful self-employed persons. On graduating, you register yourself online by entering details such as the type, location and timing of services you wish to provide. Self-employment status is reflected in your account and you are assigned a mentor.</w:t>
+      </w:r>
+    </w:p>
+    <w:p>
+      <w:pPr>
+        <w:spacing w:before="0" w:after="160" w:line="259"/>
+        <w:ind w:right="0" w:left="0" w:firstLine="0"/>
+        <w:jc w:val="left"/>
+        <w:rPr>
+          <w:rFonts w:ascii="Calibri" w:hAnsi="Calibri" w:cs="Calibri" w:eastAsia="Calibri"/>
+          <w:color w:val="auto"/>
+          <w:spacing w:val="0"/>
+          <w:position w:val="0"/>
+          <w:sz w:val="22"/>
+          <w:shd w:fill="auto" w:val="clear"/>
+        </w:rPr>
+      </w:pPr>
+      <w:r>
+        <w:rPr>
+          <w:rFonts w:ascii="Calibri" w:hAnsi="Calibri" w:cs="Calibri" w:eastAsia="Calibri"/>
+          <w:color w:val="auto"/>
+          <w:spacing w:val="0"/>
+          <w:position w:val="0"/>
+          <w:sz w:val="22"/>
+          <w:shd w:fill="auto" w:val="clear"/>
+        </w:rPr>
+        <w:t xml:space="preserve">Your little brother, who is exploring different career paths, asks you about the difference between an employee and a self-employed person. "As an employee, you would be working for the company that hires you and this will not cost the company any Budget Points. You will have to work with the team they put you in and do the work they give you. They will be able to review your work and you will be able to review the HR's performance. They can get you a bonus if you meet certain goals," you politely answer. </w:t>
+      </w:r>
+    </w:p>
+    <w:p>
+      <w:pPr>
+        <w:spacing w:before="0" w:after="160" w:line="259"/>
+        <w:ind w:right="0" w:left="0" w:firstLine="0"/>
+        <w:jc w:val="left"/>
+        <w:rPr>
+          <w:rFonts w:ascii="Calibri" w:hAnsi="Calibri" w:cs="Calibri" w:eastAsia="Calibri"/>
+          <w:color w:val="auto"/>
+          <w:spacing w:val="0"/>
+          <w:position w:val="0"/>
+          <w:sz w:val="22"/>
+          <w:shd w:fill="auto" w:val="clear"/>
+        </w:rPr>
+      </w:pPr>
+      <w:r>
+        <w:rPr>
+          <w:rFonts w:ascii="Calibri" w:hAnsi="Calibri" w:cs="Calibri" w:eastAsia="Calibri"/>
+          <w:color w:val="auto"/>
+          <w:spacing w:val="0"/>
+          <w:position w:val="0"/>
+          <w:sz w:val="22"/>
+          <w:shd w:fill="auto" w:val="clear"/>
+        </w:rPr>
+        <w:t xml:space="preserve">"As a self-employed person, you would be working for your clients: the companies or people who purchase your services using BPs. You can work on your own or team up with others, so long as the client does not object. You will have more freedom in choosing and doing the work. Clients can give reviews just like they would review a company. You can review them back. There are no bonuses but you can get clients to burn more BPs. You are rewarded in RPs according to the quantity, quality and need of the work."</w:t>
+      </w:r>
+    </w:p>
+    <w:p>
+      <w:pPr>
+        <w:spacing w:before="0" w:after="160" w:line="259"/>
+        <w:ind w:right="0" w:left="0" w:firstLine="0"/>
+        <w:jc w:val="left"/>
+        <w:rPr>
+          <w:rFonts w:ascii="Calibri" w:hAnsi="Calibri" w:cs="Calibri" w:eastAsia="Calibri"/>
+          <w:color w:val="auto"/>
+          <w:spacing w:val="0"/>
+          <w:position w:val="0"/>
+          <w:sz w:val="22"/>
+          <w:shd w:fill="auto" w:val="clear"/>
+        </w:rPr>
+      </w:pPr>
+      <w:r>
+        <w:rPr>
+          <w:rFonts w:ascii="Calibri" w:hAnsi="Calibri" w:cs="Calibri" w:eastAsia="Calibri"/>
+          <w:color w:val="auto"/>
+          <w:spacing w:val="0"/>
+          <w:position w:val="0"/>
+          <w:sz w:val="22"/>
+          <w:shd w:fill="auto" w:val="clear"/>
+        </w:rPr>
+        <w:t xml:space="preserve">"So, what about designation?" he asks. "Well, there are no designations for self-employed people; however, the experience and reviews recorded over time increase the compensation for the services rendered by an increase in the BPs burned per job or hour," you respond. He thinks for a moment. "What if an employee wants to become self-employed?" "Well, they have to register themselves online and their current designation is taken into account during the registration process." "Right, thanks." "No problem."</w:t>
+      </w:r>
+    </w:p>
+    <w:p>
+      <w:pPr>
+        <w:spacing w:before="0" w:after="160" w:line="259"/>
+        <w:ind w:right="0" w:left="0" w:firstLine="0"/>
+        <w:jc w:val="left"/>
+        <w:rPr>
+          <w:rFonts w:ascii="Calibri" w:hAnsi="Calibri" w:cs="Calibri" w:eastAsia="Calibri"/>
+          <w:color w:val="auto"/>
+          <w:spacing w:val="0"/>
+          <w:position w:val="0"/>
+          <w:sz w:val="22"/>
+          <w:shd w:fill="auto" w:val="clear"/>
+        </w:rPr>
+      </w:pPr>
+      <w:r>
+        <w:rPr>
+          <w:rFonts w:ascii="Calibri" w:hAnsi="Calibri" w:cs="Calibri" w:eastAsia="Calibri"/>
+          <w:color w:val="auto"/>
+          <w:spacing w:val="0"/>
+          <w:position w:val="0"/>
+          <w:sz w:val="22"/>
+          <w:shd w:fill="auto" w:val="clear"/>
+        </w:rPr>
+        <w:t xml:space="preserve">You invest the BPs alloted to you in better tools to help make your tasks easier. Once in a blue moon, someone registers a complaint against you and you have to tell some public officials your side of the story. Over the years the rate of your services increases significantly so you focus on the more interesting and complex demands. To keep you up-to-date with the latest technologies and regulations, the professional body you are a member of helps you with Continued Professional Development.</w:t>
       </w:r>
     </w:p>
   </w:body>

</xml_diff>

<commit_message>
done with Unemployed for now
</commit_message>
<xml_diff>
--- a/Rewardism/Para Bellum - Newer ND.docx
+++ b/Rewardism/Para Bellum - Newer ND.docx
@@ -607,7 +607,29 @@
           <w:sz w:val="22"/>
           <w:shd w:fill="auto" w:val="clear"/>
         </w:rPr>
-        <w:t xml:space="preserve"> a rope over an abyss. What is great in man is that he is a bridge and not an end.” </w:t>
+        <w:t xml:space="preserve"> a rope over an abyss. What is great in man is that he is a bridge and not an end.</w:t>
+      </w:r>
+      <w:r>
+        <w:rPr>
+          <w:rFonts w:ascii="Calibri" w:hAnsi="Calibri" w:cs="Calibri" w:eastAsia="Calibri"/>
+          <w:color w:val="auto"/>
+          <w:spacing w:val="0"/>
+          <w:position w:val="0"/>
+          <w:sz w:val="22"/>
+          <w:shd w:fill="auto" w:val="clear"/>
+        </w:rPr>
+        <w:t xml:space="preserve">”</w:t>
+      </w:r>
+      <w:r>
+        <w:rPr>
+          <w:rFonts w:ascii="Calibri" w:hAnsi="Calibri" w:cs="Calibri" w:eastAsia="Calibri"/>
+          <w:color w:val="auto"/>
+          <w:spacing w:val="0"/>
+          <w:position w:val="0"/>
+          <w:sz w:val="22"/>
+          <w:shd w:fill="auto" w:val="clear"/>
+        </w:rPr>
+        <w:t xml:space="preserve"> </w:t>
       </w:r>
       <w:r>
         <w:rPr>
@@ -1128,7 +1150,51 @@
           <w:sz w:val="22"/>
           <w:shd w:fill="auto" w:val="clear"/>
         </w:rPr>
-        <w:t xml:space="preserve"> “balance in all things”. Time and talent are two things we cannot really buy for ourselves; I do not really need to explain further how invaluable they are, for now.</w:t>
+        <w:t xml:space="preserve"> </w:t>
+      </w:r>
+      <w:r>
+        <w:rPr>
+          <w:rFonts w:ascii="Calibri" w:hAnsi="Calibri" w:cs="Calibri" w:eastAsia="Calibri"/>
+          <w:color w:val="000000"/>
+          <w:spacing w:val="0"/>
+          <w:position w:val="0"/>
+          <w:sz w:val="22"/>
+          <w:shd w:fill="auto" w:val="clear"/>
+        </w:rPr>
+        <w:t xml:space="preserve">“</w:t>
+      </w:r>
+      <w:r>
+        <w:rPr>
+          <w:rFonts w:ascii="Calibri" w:hAnsi="Calibri" w:cs="Calibri" w:eastAsia="Calibri"/>
+          <w:color w:val="000000"/>
+          <w:spacing w:val="0"/>
+          <w:position w:val="0"/>
+          <w:sz w:val="22"/>
+          <w:shd w:fill="auto" w:val="clear"/>
+        </w:rPr>
+        <w:t xml:space="preserve">balance in all things</w:t>
+      </w:r>
+      <w:r>
+        <w:rPr>
+          <w:rFonts w:ascii="Calibri" w:hAnsi="Calibri" w:cs="Calibri" w:eastAsia="Calibri"/>
+          <w:color w:val="000000"/>
+          <w:spacing w:val="0"/>
+          <w:position w:val="0"/>
+          <w:sz w:val="22"/>
+          <w:shd w:fill="auto" w:val="clear"/>
+        </w:rPr>
+        <w:t xml:space="preserve">”</w:t>
+      </w:r>
+      <w:r>
+        <w:rPr>
+          <w:rFonts w:ascii="Calibri" w:hAnsi="Calibri" w:cs="Calibri" w:eastAsia="Calibri"/>
+          <w:color w:val="000000"/>
+          <w:spacing w:val="0"/>
+          <w:position w:val="0"/>
+          <w:sz w:val="22"/>
+          <w:shd w:fill="auto" w:val="clear"/>
+        </w:rPr>
+        <w:t xml:space="preserve">. Time and talent are two things we cannot really buy for ourselves; I do not really need to explain further how invaluable they are, for now.</w:t>
       </w:r>
     </w:p>
     <w:p>
@@ -6369,6 +6435,147 @@
           <w:shd w:fill="auto" w:val="clear"/>
         </w:rPr>
         <w:t xml:space="preserve">You invest the BPs allotted to you in better tools to help make your tasks easier. Once in a blue moon, someone registers a complaint against you and you have to tell some public officials your side of the story. Over the years the rate of your services increases significantly so you focus on the more interesting and complex demands. To keep you up-to-date with the latest technologies and regulations, the professional body you are a member of helps you with Continued Professional Development.</w:t>
+      </w:r>
+    </w:p>
+    <w:p>
+      <w:pPr>
+        <w:spacing w:before="0" w:after="160" w:line="240"/>
+        <w:ind w:right="0" w:left="0" w:firstLine="0"/>
+        <w:jc w:val="left"/>
+        <w:rPr>
+          <w:rFonts w:ascii="Calibri" w:hAnsi="Calibri" w:cs="Calibri" w:eastAsia="Calibri"/>
+          <w:color w:val="auto"/>
+          <w:spacing w:val="0"/>
+          <w:position w:val="0"/>
+          <w:sz w:val="22"/>
+          <w:shd w:fill="auto" w:val="clear"/>
+        </w:rPr>
+      </w:pPr>
+      <w:r>
+        <w:rPr>
+          <w:rFonts w:ascii="Calibri Light" w:hAnsi="Calibri Light" w:cs="Calibri Light" w:eastAsia="Calibri Light"/>
+          <w:color w:val="2F5496"/>
+          <w:spacing w:val="0"/>
+          <w:position w:val="0"/>
+          <w:sz w:val="22"/>
+          <w:shd w:fill="auto" w:val="clear"/>
+        </w:rPr>
+        <w:t xml:space="preserve">Unemployed Person</w:t>
+      </w:r>
+      <w:r>
+        <w:rPr>
+          <w:rFonts w:ascii="Calibri Light" w:hAnsi="Calibri Light" w:cs="Calibri Light" w:eastAsia="Calibri Light"/>
+          <w:color w:val="auto"/>
+          <w:spacing w:val="0"/>
+          <w:position w:val="0"/>
+          <w:sz w:val="22"/>
+          <w:shd w:fill="auto" w:val="clear"/>
+        </w:rPr>
+        <w:t xml:space="preserve">:</w:t>
+      </w:r>
+    </w:p>
+    <w:p>
+      <w:pPr>
+        <w:spacing w:before="0" w:after="160" w:line="240"/>
+        <w:ind w:right="0" w:left="0" w:firstLine="0"/>
+        <w:jc w:val="left"/>
+        <w:rPr>
+          <w:rFonts w:ascii="Calibri" w:hAnsi="Calibri" w:cs="Calibri" w:eastAsia="Calibri"/>
+          <w:color w:val="auto"/>
+          <w:spacing w:val="0"/>
+          <w:position w:val="0"/>
+          <w:sz w:val="22"/>
+          <w:shd w:fill="auto" w:val="clear"/>
+        </w:rPr>
+      </w:pPr>
+      <w:r>
+        <w:rPr>
+          <w:rFonts w:ascii="Calibri" w:hAnsi="Calibri" w:cs="Calibri" w:eastAsia="Calibri"/>
+          <w:color w:val="auto"/>
+          <w:spacing w:val="0"/>
+          <w:position w:val="0"/>
+          <w:sz w:val="22"/>
+          <w:shd w:fill="auto" w:val="clear"/>
+        </w:rPr>
+        <w:t xml:space="preserve">Humbled by orphanage, driven by passion and supported by teachers, you embark on the pursuit of knowledge and excellence. Without any affinity for wealth or the luxurious life, RPs and BPs don't matter to you. So, you spend most of your time researching and surviving on whatever you get using your NPs. You find yourself mostly surrounded by educational material, research work, intellectuals and your thoughts. At times you don't even know if it's day or night while you research your favourite topics.</w:t>
+      </w:r>
+    </w:p>
+    <w:p>
+      <w:pPr>
+        <w:spacing w:before="0" w:after="160" w:line="240"/>
+        <w:ind w:right="0" w:left="0" w:firstLine="0"/>
+        <w:jc w:val="left"/>
+        <w:rPr>
+          <w:rFonts w:ascii="Calibri" w:hAnsi="Calibri" w:cs="Calibri" w:eastAsia="Calibri"/>
+          <w:color w:val="auto"/>
+          <w:spacing w:val="0"/>
+          <w:position w:val="0"/>
+          <w:sz w:val="22"/>
+          <w:shd w:fill="auto" w:val="clear"/>
+        </w:rPr>
+      </w:pPr>
+      <w:r>
+        <w:rPr>
+          <w:rFonts w:ascii="Calibri" w:hAnsi="Calibri" w:cs="Calibri" w:eastAsia="Calibri"/>
+          <w:color w:val="auto"/>
+          <w:spacing w:val="0"/>
+          <w:position w:val="0"/>
+          <w:sz w:val="22"/>
+          <w:shd w:fill="auto" w:val="clear"/>
+        </w:rPr>
+        <w:t xml:space="preserve">In university, you focus on epistemology, ethics and economics. What really interests you is evolution: the evolution of ideas and conditions. You always try to learn more and more about how so much change came to be over the years, what was the role of ethics and economics in it and what change can we bring now. What really fascinates you is how much the Hegelian dialectic and the Socratic dialectic make sense, both from a holist and reductionist point of view.</w:t>
+      </w:r>
+    </w:p>
+    <w:p>
+      <w:pPr>
+        <w:spacing w:before="0" w:after="160" w:line="240"/>
+        <w:ind w:right="0" w:left="0" w:firstLine="0"/>
+        <w:jc w:val="left"/>
+        <w:rPr>
+          <w:rFonts w:ascii="Calibri" w:hAnsi="Calibri" w:cs="Calibri" w:eastAsia="Calibri"/>
+          <w:color w:val="auto"/>
+          <w:spacing w:val="0"/>
+          <w:position w:val="0"/>
+          <w:sz w:val="22"/>
+          <w:shd w:fill="auto" w:val="clear"/>
+        </w:rPr>
+      </w:pPr>
+      <w:r>
+        <w:rPr>
+          <w:rFonts w:ascii="Calibri" w:hAnsi="Calibri" w:cs="Calibri" w:eastAsia="Calibri"/>
+          <w:color w:val="auto"/>
+          <w:spacing w:val="0"/>
+          <w:position w:val="0"/>
+          <w:sz w:val="22"/>
+          <w:shd w:fill="auto" w:val="clear"/>
+        </w:rPr>
+        <w:t xml:space="preserve">You write an article on the history of the development of the different economic systems. You explain what Capitalism was like in its early stages and how it developed over the ages. Then you highlight the role of Communism in challenging Capitalism. Explaining the beauty and flaws of each system, you explain how they led to the birth of Rewardism. "Development should not stop here," you write. "A new system shall challenge Rewardism, and together these two will give birth to yet another system."</w:t>
+      </w:r>
+    </w:p>
+    <w:p>
+      <w:pPr>
+        <w:spacing w:before="0" w:after="160" w:line="240"/>
+        <w:ind w:right="0" w:left="0" w:firstLine="0"/>
+        <w:jc w:val="left"/>
+        <w:rPr>
+          <w:rFonts w:ascii="Calibri" w:hAnsi="Calibri" w:cs="Calibri" w:eastAsia="Calibri"/>
+          <w:color w:val="auto"/>
+          <w:spacing w:val="0"/>
+          <w:position w:val="0"/>
+          <w:sz w:val="22"/>
+          <w:shd w:fill="auto" w:val="clear"/>
+        </w:rPr>
+      </w:pPr>
+      <w:r>
+        <w:rPr>
+          <w:rFonts w:ascii="Calibri" w:hAnsi="Calibri" w:cs="Calibri" w:eastAsia="Calibri"/>
+          <w:color w:val="auto"/>
+          <w:spacing w:val="0"/>
+          <w:position w:val="0"/>
+          <w:sz w:val="22"/>
+          <w:shd w:fill="auto" w:val="clear"/>
+        </w:rPr>
+        <w:t xml:space="preserve">You dedicate the rest of your life to bring about an even better system than Rewardism. You get RPs from time to time; sometimes for being a nice planetarian, and other times for your contributions to the development of the world. Your employed friends who love to listen to your interesting arguments invite you over to luxurious restaurants and hotels. Your books are published; people find your works admirable and moving. With whatever RPs you have, you explore the world until you die.</w:t>
       </w:r>
     </w:p>
   </w:body>

</xml_diff>

<commit_message>
updated RD according to docx
</commit_message>
<xml_diff>
--- a/Rewardism/Para Bellum - Newer ND.docx
+++ b/Rewardism/Para Bellum - Newer ND.docx
@@ -5736,59 +5736,85 @@
           <w:sz w:val="22"/>
           <w:shd w:fill="auto" w:val="clear"/>
         </w:rPr>
-        <w:t xml:space="preserve">"Mommy, what exactly is your job?" asks your daughter. "Well, you see dear, not everyone in this world gets their reward fairly and honestly. Mommy's job is to find the bad guys who cheat and exploit. But that's not all, some companies hurt our little world and the people in it, Mommy's gotta stop them from hurting us. So really, Mommy's gotta take care of the world by ensuring people earn their luxuries fairly and sustain-ably," you answer. "Sustain-ably?" "Keeping the future in mind."</w:t>
-      </w:r>
-    </w:p>
-    <w:p>
-      <w:pPr>
-        <w:spacing w:before="0" w:after="160" w:line="240"/>
-        <w:ind w:right="0" w:left="0" w:firstLine="0"/>
-        <w:jc w:val="left"/>
-        <w:rPr>
-          <w:rFonts w:ascii="Calibri" w:hAnsi="Calibri" w:cs="Calibri" w:eastAsia="Calibri"/>
-          <w:color w:val="auto"/>
-          <w:spacing w:val="0"/>
-          <w:position w:val="0"/>
-          <w:sz w:val="22"/>
-          <w:shd w:fill="auto" w:val="clear"/>
-        </w:rPr>
-      </w:pPr>
-      <w:r>
-        <w:rPr>
-          <w:rFonts w:ascii="Calibri" w:hAnsi="Calibri" w:cs="Calibri" w:eastAsia="Calibri"/>
-          <w:color w:val="auto"/>
-          <w:spacing w:val="0"/>
-          <w:position w:val="0"/>
-          <w:sz w:val="22"/>
-          <w:shd w:fill="auto" w:val="clear"/>
-        </w:rPr>
-        <w:t xml:space="preserve">"What about your friends?" she inquires. "Well, my elderly friend is a judge who decides who is the most deserving among the wishers of an asset. My other friend deals with people who want to start a new company. She analyzes and evaluates their business plan and decides whether it is a good idea to give them access to resources," you answer. "And what if she rejects?" "Well, she has to give her reasons. People then build a better plan or challenge the reasons in court." </w:t>
-      </w:r>
-    </w:p>
-    <w:p>
-      <w:pPr>
-        <w:spacing w:before="0" w:after="160" w:line="240"/>
-        <w:ind w:right="0" w:left="0" w:firstLine="0"/>
-        <w:jc w:val="left"/>
-        <w:rPr>
-          <w:rFonts w:ascii="Calibri" w:hAnsi="Calibri" w:cs="Calibri" w:eastAsia="Calibri"/>
-          <w:color w:val="auto"/>
-          <w:spacing w:val="0"/>
-          <w:position w:val="0"/>
-          <w:sz w:val="22"/>
-          <w:shd w:fill="auto" w:val="clear"/>
-        </w:rPr>
-      </w:pPr>
-      <w:r>
-        <w:rPr>
-          <w:rFonts w:ascii="Calibri" w:hAnsi="Calibri" w:cs="Calibri" w:eastAsia="Calibri"/>
-          <w:color w:val="auto"/>
-          <w:spacing w:val="0"/>
-          <w:position w:val="0"/>
-          <w:sz w:val="22"/>
-          <w:shd w:fill="auto" w:val="clear"/>
-        </w:rPr>
-        <w:t xml:space="preserve">"Or give up?" she asks with a mischievous grin. You laugh. In daylight you audit suspected people and companies, reporting the findings to the local magistrate. At night you study "Decision Making in the Modern World", so that one day you can responsibly decide who should access resources. On finishing your studies, you start spending more time evaluating business proposals instead of chasing after people. You get rewarded according to your role and the performance objectives you meet.</w:t>
+        <w:t xml:space="preserve">"Mommy, what exactly is your job?" asks your daughter. "Well, you see dear, not everyone in this world gets their reward fairly and honestly. Mommy's job is to find the bad guys who cheat and exploit. But that's not all, some companies hurt our little world and the people in it, Mommy's gotta stop them from hurting us. So really, Mommy's gotta take care of the world by ensuring people earn their luxuries fairly and sustainably," you answer. "Sustainably?" "Keeping the future in mind."</w:t>
+      </w:r>
+    </w:p>
+    <w:p>
+      <w:pPr>
+        <w:spacing w:before="0" w:after="160" w:line="240"/>
+        <w:ind w:right="0" w:left="0" w:firstLine="0"/>
+        <w:jc w:val="left"/>
+        <w:rPr>
+          <w:rFonts w:ascii="Calibri" w:hAnsi="Calibri" w:cs="Calibri" w:eastAsia="Calibri"/>
+          <w:color w:val="auto"/>
+          <w:spacing w:val="0"/>
+          <w:position w:val="0"/>
+          <w:sz w:val="22"/>
+          <w:shd w:fill="auto" w:val="clear"/>
+        </w:rPr>
+      </w:pPr>
+      <w:r>
+        <w:rPr>
+          <w:rFonts w:ascii="Calibri" w:hAnsi="Calibri" w:cs="Calibri" w:eastAsia="Calibri"/>
+          <w:color w:val="auto"/>
+          <w:spacing w:val="0"/>
+          <w:position w:val="0"/>
+          <w:sz w:val="22"/>
+          <w:shd w:fill="auto" w:val="clear"/>
+        </w:rPr>
+        <w:t xml:space="preserve">"What about your friends?" she inquires. "Well, my elderly friend is a judge who decides who is the most deserving among the bidders of an asset. My other friend deals with people who want to start a new company. She analyzes and evaluates their business plan and decides whether it is a good idea to give them access to resources," you answer. "And what if she rejects?" "Well, she has to give her reasons. People then build a better plan or challenge the reasons in court." </w:t>
+      </w:r>
+    </w:p>
+    <w:p>
+      <w:pPr>
+        <w:spacing w:before="0" w:after="160" w:line="240"/>
+        <w:ind w:right="0" w:left="0" w:firstLine="0"/>
+        <w:jc w:val="left"/>
+        <w:rPr>
+          <w:rFonts w:ascii="Calibri" w:hAnsi="Calibri" w:cs="Calibri" w:eastAsia="Calibri"/>
+          <w:color w:val="auto"/>
+          <w:spacing w:val="0"/>
+          <w:position w:val="0"/>
+          <w:sz w:val="22"/>
+          <w:shd w:fill="auto" w:val="clear"/>
+        </w:rPr>
+      </w:pPr>
+      <w:r>
+        <w:rPr>
+          <w:rFonts w:ascii="Calibri" w:hAnsi="Calibri" w:cs="Calibri" w:eastAsia="Calibri"/>
+          <w:color w:val="auto"/>
+          <w:spacing w:val="0"/>
+          <w:position w:val="0"/>
+          <w:sz w:val="22"/>
+          <w:shd w:fill="auto" w:val="clear"/>
+        </w:rPr>
+        <w:t xml:space="preserve">"Or give up?" she asks with a mischievous grin. You laugh. "Who answers our complaints?" she enquires. "Well, there are people running the sites dedicated to complaints of the public. Normally, they are public officials, like me and my friends, who are rewarded for solving the problems faced by the public. They solve problems by using the available resources economically and keeping a record of each use of the resources, for review," you explain. "Interesting."</w:t>
+      </w:r>
+    </w:p>
+    <w:p>
+      <w:pPr>
+        <w:spacing w:before="0" w:after="160" w:line="240"/>
+        <w:ind w:right="0" w:left="0" w:firstLine="0"/>
+        <w:jc w:val="left"/>
+        <w:rPr>
+          <w:rFonts w:ascii="Calibri" w:hAnsi="Calibri" w:cs="Calibri" w:eastAsia="Calibri"/>
+          <w:color w:val="auto"/>
+          <w:spacing w:val="0"/>
+          <w:position w:val="0"/>
+          <w:sz w:val="22"/>
+          <w:shd w:fill="auto" w:val="clear"/>
+        </w:rPr>
+      </w:pPr>
+      <w:r>
+        <w:rPr>
+          <w:rFonts w:ascii="Calibri" w:hAnsi="Calibri" w:cs="Calibri" w:eastAsia="Calibri"/>
+          <w:color w:val="auto"/>
+          <w:spacing w:val="0"/>
+          <w:position w:val="0"/>
+          <w:sz w:val="22"/>
+          <w:shd w:fill="auto" w:val="clear"/>
+        </w:rPr>
+        <w:t xml:space="preserve">In daylight you audit suspected people and companies, reporting the findings to the local magistrate. At night you study "Decision Making in the Modern World", so that one day you can responsibly decide who should access resources. On finishing your studies, you start spending more time evaluating business proposals instead of chasing after people. You get rewarded according to your role and the performance objectives you meet.</w:t>
       </w:r>
     </w:p>
     <w:p>

</xml_diff>

<commit_message>
wrote about APR, moved on to automation
</commit_message>
<xml_diff>
--- a/Rewardism/Para Bellum - Newer ND.docx
+++ b/Rewardism/Para Bellum - Newer ND.docx
@@ -607,29 +607,7 @@
           <w:sz w:val="22"/>
           <w:shd w:fill="auto" w:val="clear"/>
         </w:rPr>
-        <w:t xml:space="preserve"> a rope over an abyss. What is great in man is that he is a bridge and not an end.</w:t>
-      </w:r>
-      <w:r>
-        <w:rPr>
-          <w:rFonts w:ascii="Calibri" w:hAnsi="Calibri" w:cs="Calibri" w:eastAsia="Calibri"/>
-          <w:color w:val="auto"/>
-          <w:spacing w:val="0"/>
-          <w:position w:val="0"/>
-          <w:sz w:val="22"/>
-          <w:shd w:fill="auto" w:val="clear"/>
-        </w:rPr>
-        <w:t xml:space="preserve">”</w:t>
-      </w:r>
-      <w:r>
-        <w:rPr>
-          <w:rFonts w:ascii="Calibri" w:hAnsi="Calibri" w:cs="Calibri" w:eastAsia="Calibri"/>
-          <w:color w:val="auto"/>
-          <w:spacing w:val="0"/>
-          <w:position w:val="0"/>
-          <w:sz w:val="22"/>
-          <w:shd w:fill="auto" w:val="clear"/>
-        </w:rPr>
-        <w:t xml:space="preserve"> </w:t>
+        <w:t xml:space="preserve"> a rope over an abyss. What is great in man is that he is a bridge and not an end.” </w:t>
       </w:r>
       <w:r>
         <w:rPr>
@@ -1150,51 +1128,7 @@
           <w:sz w:val="22"/>
           <w:shd w:fill="auto" w:val="clear"/>
         </w:rPr>
-        <w:t xml:space="preserve"> </w:t>
-      </w:r>
-      <w:r>
-        <w:rPr>
-          <w:rFonts w:ascii="Calibri" w:hAnsi="Calibri" w:cs="Calibri" w:eastAsia="Calibri"/>
-          <w:color w:val="000000"/>
-          <w:spacing w:val="0"/>
-          <w:position w:val="0"/>
-          <w:sz w:val="22"/>
-          <w:shd w:fill="auto" w:val="clear"/>
-        </w:rPr>
-        <w:t xml:space="preserve">“</w:t>
-      </w:r>
-      <w:r>
-        <w:rPr>
-          <w:rFonts w:ascii="Calibri" w:hAnsi="Calibri" w:cs="Calibri" w:eastAsia="Calibri"/>
-          <w:color w:val="000000"/>
-          <w:spacing w:val="0"/>
-          <w:position w:val="0"/>
-          <w:sz w:val="22"/>
-          <w:shd w:fill="auto" w:val="clear"/>
-        </w:rPr>
-        <w:t xml:space="preserve">balance in all things</w:t>
-      </w:r>
-      <w:r>
-        <w:rPr>
-          <w:rFonts w:ascii="Calibri" w:hAnsi="Calibri" w:cs="Calibri" w:eastAsia="Calibri"/>
-          <w:color w:val="000000"/>
-          <w:spacing w:val="0"/>
-          <w:position w:val="0"/>
-          <w:sz w:val="22"/>
-          <w:shd w:fill="auto" w:val="clear"/>
-        </w:rPr>
-        <w:t xml:space="preserve">”</w:t>
-      </w:r>
-      <w:r>
-        <w:rPr>
-          <w:rFonts w:ascii="Calibri" w:hAnsi="Calibri" w:cs="Calibri" w:eastAsia="Calibri"/>
-          <w:color w:val="000000"/>
-          <w:spacing w:val="0"/>
-          <w:position w:val="0"/>
-          <w:sz w:val="22"/>
-          <w:shd w:fill="auto" w:val="clear"/>
-        </w:rPr>
-        <w:t xml:space="preserve">. Time and talent are two things we cannot really buy for ourselves; I do not really need to explain further how invaluable they are, for now.</w:t>
+        <w:t xml:space="preserve"> “balance in all things”. Time and talent are two things we cannot really buy for ourselves; I do not really need to explain further how invaluable they are, for now.</w:t>
       </w:r>
     </w:p>
     <w:p>
@@ -5084,6 +5018,7 @@
       <w:r>
         <w:rPr>
           <w:rFonts w:ascii="Calibri Light" w:hAnsi="Calibri Light" w:cs="Calibri Light" w:eastAsia="Calibri Light"/>
+          <w:b/>
           <w:color w:val="2F5496"/>
           <w:spacing w:val="0"/>
           <w:position w:val="0"/>
@@ -6602,6 +6537,593 @@
           <w:shd w:fill="auto" w:val="clear"/>
         </w:rPr>
         <w:t xml:space="preserve">You dedicate the rest of your life to bring about an even better system than Rewardism. You get RPs from time to time; sometimes for being a nice planetarian, and other times for your contributions to the development of the world. Your employed friends who love to listen to your interesting arguments invite you over to luxurious restaurants and hotels. Your books are published; people find your works admirable and moving. With whatever RPs you have, you explore the world until you die.</w:t>
+      </w:r>
+    </w:p>
+    <w:p>
+      <w:pPr>
+        <w:spacing w:before="0" w:after="160" w:line="240"/>
+        <w:ind w:right="0" w:left="0" w:firstLine="0"/>
+        <w:jc w:val="left"/>
+        <w:rPr>
+          <w:rFonts w:ascii="Calibri" w:hAnsi="Calibri" w:cs="Calibri" w:eastAsia="Calibri"/>
+          <w:color w:val="auto"/>
+          <w:spacing w:val="0"/>
+          <w:position w:val="0"/>
+          <w:sz w:val="24"/>
+          <w:shd w:fill="auto" w:val="clear"/>
+        </w:rPr>
+      </w:pPr>
+      <w:r>
+        <w:rPr>
+          <w:rFonts w:ascii="Calibri Light" w:hAnsi="Calibri Light" w:cs="Calibri Light" w:eastAsia="Calibri Light"/>
+          <w:b/>
+          <w:color w:val="2F5496"/>
+          <w:spacing w:val="0"/>
+          <w:position w:val="0"/>
+          <w:sz w:val="24"/>
+          <w:shd w:fill="auto" w:val="clear"/>
+        </w:rPr>
+        <w:t xml:space="preserve">Risks and Control Procedures</w:t>
+      </w:r>
+    </w:p>
+    <w:p>
+      <w:pPr>
+        <w:spacing w:before="0" w:after="160" w:line="240"/>
+        <w:ind w:right="0" w:left="0" w:firstLine="0"/>
+        <w:jc w:val="left"/>
+        <w:rPr>
+          <w:rFonts w:ascii="Calibri" w:hAnsi="Calibri" w:cs="Calibri" w:eastAsia="Calibri"/>
+          <w:color w:val="auto"/>
+          <w:spacing w:val="0"/>
+          <w:position w:val="0"/>
+          <w:sz w:val="22"/>
+          <w:shd w:fill="auto" w:val="clear"/>
+        </w:rPr>
+      </w:pPr>
+      <w:r>
+        <w:rPr>
+          <w:rFonts w:ascii="Calibri" w:hAnsi="Calibri" w:cs="Calibri" w:eastAsia="Calibri"/>
+          <w:color w:val="auto"/>
+          <w:spacing w:val="0"/>
+          <w:position w:val="0"/>
+          <w:sz w:val="22"/>
+          <w:shd w:fill="auto" w:val="clear"/>
+        </w:rPr>
+        <w:t xml:space="preserve">Rewardism, like other man-made systems, has some risks associated with it because of our inability to completely predict the future and all its problems. By risks I mean the threats to the optimal functioning of the system. Proactively dealing with the risks is likely to make the implementation phase smoother. The following approach seems reasonable: first, highlight a risk and explain why it is a point of concern; then, suggest control procedures to mitigate the risk. These steps should be taken after the deployment of the system as well, to help mitigate newer risks as they emerge.</w:t>
+      </w:r>
+    </w:p>
+    <w:p>
+      <w:pPr>
+        <w:spacing w:before="0" w:after="160" w:line="240"/>
+        <w:ind w:right="0" w:left="0" w:firstLine="0"/>
+        <w:jc w:val="left"/>
+        <w:rPr>
+          <w:rFonts w:ascii="Calibri Light" w:hAnsi="Calibri Light" w:cs="Calibri Light" w:eastAsia="Calibri Light"/>
+          <w:color w:val="auto"/>
+          <w:spacing w:val="0"/>
+          <w:position w:val="0"/>
+          <w:sz w:val="22"/>
+          <w:shd w:fill="auto" w:val="clear"/>
+        </w:rPr>
+      </w:pPr>
+      <w:r>
+        <w:rPr>
+          <w:rFonts w:ascii="Calibri Light" w:hAnsi="Calibri Light" w:cs="Calibri Light" w:eastAsia="Calibri Light"/>
+          <w:b/>
+          <w:color w:val="auto"/>
+          <w:spacing w:val="0"/>
+          <w:position w:val="0"/>
+          <w:sz w:val="22"/>
+          <w:shd w:fill="auto" w:val="clear"/>
+        </w:rPr>
+        <w:t xml:space="preserve">Risk I: Human Risk</w:t>
+      </w:r>
+    </w:p>
+    <w:p>
+      <w:pPr>
+        <w:spacing w:before="0" w:after="160" w:line="240"/>
+        <w:ind w:right="0" w:left="0" w:firstLine="0"/>
+        <w:jc w:val="left"/>
+        <w:rPr>
+          <w:rFonts w:ascii="Calibri" w:hAnsi="Calibri" w:cs="Calibri" w:eastAsia="Calibri"/>
+          <w:color w:val="auto"/>
+          <w:spacing w:val="0"/>
+          <w:position w:val="0"/>
+          <w:sz w:val="22"/>
+          <w:shd w:fill="auto" w:val="clear"/>
+        </w:rPr>
+      </w:pPr>
+      <w:r>
+        <w:rPr>
+          <w:rFonts w:ascii="Calibri" w:hAnsi="Calibri" w:cs="Calibri" w:eastAsia="Calibri"/>
+          <w:color w:val="auto"/>
+          <w:spacing w:val="0"/>
+          <w:position w:val="0"/>
+          <w:sz w:val="22"/>
+          <w:shd w:fill="auto" w:val="clear"/>
+        </w:rPr>
+        <w:t xml:space="preserve">For a system to function optimally, all of its parts have to work optimally. If the system is not completely automated, perhaps because it is impossible for it to be automated, then part of it is the human element. Now, no matter how flawless the rest of the system is, if the human element fails, then the whole system fails. However, the right humans can even modify and make a flawed system work. So, if we let the best humans make the best system work, would it be anything less than the best?</w:t>
+      </w:r>
+    </w:p>
+    <w:p>
+      <w:pPr>
+        <w:spacing w:before="0" w:after="160" w:line="240"/>
+        <w:ind w:right="0" w:left="0" w:firstLine="0"/>
+        <w:jc w:val="left"/>
+        <w:rPr>
+          <w:rFonts w:ascii="Calibri" w:hAnsi="Calibri" w:cs="Calibri" w:eastAsia="Calibri"/>
+          <w:color w:val="auto"/>
+          <w:spacing w:val="0"/>
+          <w:position w:val="0"/>
+          <w:sz w:val="22"/>
+          <w:shd w:fill="auto" w:val="clear"/>
+        </w:rPr>
+      </w:pPr>
+      <w:r>
+        <w:rPr>
+          <w:rFonts w:ascii="Calibri" w:hAnsi="Calibri" w:cs="Calibri" w:eastAsia="Calibri"/>
+          <w:color w:val="auto"/>
+          <w:spacing w:val="0"/>
+          <w:position w:val="0"/>
+          <w:sz w:val="22"/>
+          <w:shd w:fill="auto" w:val="clear"/>
+        </w:rPr>
+        <w:t xml:space="preserve">What can make the human element of the system fail?</w:t>
+      </w:r>
+    </w:p>
+    <w:p>
+      <w:pPr>
+        <w:spacing w:before="0" w:after="160" w:line="240"/>
+        <w:ind w:right="0" w:left="0" w:firstLine="0"/>
+        <w:jc w:val="left"/>
+        <w:rPr>
+          <w:rFonts w:ascii="Calibri" w:hAnsi="Calibri" w:cs="Calibri" w:eastAsia="Calibri"/>
+          <w:color w:val="auto"/>
+          <w:spacing w:val="0"/>
+          <w:position w:val="0"/>
+          <w:sz w:val="22"/>
+          <w:shd w:fill="auto" w:val="clear"/>
+        </w:rPr>
+      </w:pPr>
+      <w:r>
+        <w:rPr>
+          <w:rFonts w:ascii="Calibri" w:hAnsi="Calibri" w:cs="Calibri" w:eastAsia="Calibri"/>
+          <w:color w:val="auto"/>
+          <w:spacing w:val="0"/>
+          <w:position w:val="0"/>
+          <w:sz w:val="22"/>
+          <w:shd w:fill="auto" w:val="clear"/>
+        </w:rPr>
+        <w:t xml:space="preserve">A) Incompetence</w:t>
+      </w:r>
+    </w:p>
+    <w:p>
+      <w:pPr>
+        <w:spacing w:before="0" w:after="160" w:line="240"/>
+        <w:ind w:right="0" w:left="0" w:firstLine="0"/>
+        <w:jc w:val="left"/>
+        <w:rPr>
+          <w:rFonts w:ascii="Calibri" w:hAnsi="Calibri" w:cs="Calibri" w:eastAsia="Calibri"/>
+          <w:color w:val="auto"/>
+          <w:spacing w:val="0"/>
+          <w:position w:val="0"/>
+          <w:sz w:val="22"/>
+          <w:shd w:fill="auto" w:val="clear"/>
+        </w:rPr>
+      </w:pPr>
+      <w:r>
+        <w:rPr>
+          <w:rFonts w:ascii="Calibri" w:hAnsi="Calibri" w:cs="Calibri" w:eastAsia="Calibri"/>
+          <w:color w:val="auto"/>
+          <w:spacing w:val="0"/>
+          <w:position w:val="0"/>
+          <w:sz w:val="22"/>
+          <w:shd w:fill="auto" w:val="clear"/>
+        </w:rPr>
+        <w:t xml:space="preserve">No matter how concerned or ethical managers are, what good are they if they are incompetent? What good are ideas if they are not communicated? What good is a leader who cannot lead? What good are planners that cannot implement their plans, and what good is all their planning? What good is all my writing if no one is competent enough to understand, criticize and implement it to its full extent?</w:t>
+      </w:r>
+    </w:p>
+    <w:p>
+      <w:pPr>
+        <w:spacing w:before="0" w:after="160" w:line="240"/>
+        <w:ind w:right="0" w:left="0" w:firstLine="0"/>
+        <w:jc w:val="left"/>
+        <w:rPr>
+          <w:rFonts w:ascii="Calibri" w:hAnsi="Calibri" w:cs="Calibri" w:eastAsia="Calibri"/>
+          <w:color w:val="auto"/>
+          <w:spacing w:val="0"/>
+          <w:position w:val="0"/>
+          <w:sz w:val="22"/>
+          <w:shd w:fill="auto" w:val="clear"/>
+        </w:rPr>
+      </w:pPr>
+      <w:r>
+        <w:rPr>
+          <w:rFonts w:ascii="Calibri" w:hAnsi="Calibri" w:cs="Calibri" w:eastAsia="Calibri"/>
+          <w:color w:val="auto"/>
+          <w:spacing w:val="0"/>
+          <w:position w:val="0"/>
+          <w:sz w:val="22"/>
+          <w:shd w:fill="auto" w:val="clear"/>
+        </w:rPr>
+        <w:t xml:space="preserve">B) Indifference</w:t>
+      </w:r>
+    </w:p>
+    <w:p>
+      <w:pPr>
+        <w:spacing w:before="0" w:after="160" w:line="240"/>
+        <w:ind w:right="0" w:left="0" w:firstLine="0"/>
+        <w:jc w:val="left"/>
+        <w:rPr>
+          <w:rFonts w:ascii="Calibri" w:hAnsi="Calibri" w:cs="Calibri" w:eastAsia="Calibri"/>
+          <w:color w:val="auto"/>
+          <w:spacing w:val="0"/>
+          <w:position w:val="0"/>
+          <w:sz w:val="22"/>
+          <w:shd w:fill="auto" w:val="clear"/>
+        </w:rPr>
+      </w:pPr>
+      <w:r>
+        <w:rPr>
+          <w:rFonts w:ascii="Calibri" w:hAnsi="Calibri" w:cs="Calibri" w:eastAsia="Calibri"/>
+          <w:color w:val="auto"/>
+          <w:spacing w:val="0"/>
+          <w:position w:val="0"/>
+          <w:sz w:val="22"/>
+          <w:shd w:fill="auto" w:val="clear"/>
+        </w:rPr>
+        <w:t xml:space="preserve">Even if we found the most competent people to make the system work, what if they did not care? I do not necessarily mean people who are driven purely by self-interest, because they can still prove useful if you align their interests with the interests of others. The risk I am highlighting here is that of an unethical approach to solving problems. People who are not concerned about sustainability or the well-being of others are unlikely to take such factors into account when making a decision.</w:t>
+      </w:r>
+    </w:p>
+    <w:p>
+      <w:pPr>
+        <w:spacing w:before="0" w:after="160" w:line="240"/>
+        <w:ind w:right="0" w:left="0" w:firstLine="0"/>
+        <w:jc w:val="left"/>
+        <w:rPr>
+          <w:rFonts w:ascii="Calibri Light" w:hAnsi="Calibri Light" w:cs="Calibri Light" w:eastAsia="Calibri Light"/>
+          <w:color w:val="auto"/>
+          <w:spacing w:val="0"/>
+          <w:position w:val="0"/>
+          <w:sz w:val="22"/>
+          <w:shd w:fill="auto" w:val="clear"/>
+        </w:rPr>
+      </w:pPr>
+      <w:r>
+        <w:rPr>
+          <w:rFonts w:ascii="Calibri Light" w:hAnsi="Calibri Light" w:cs="Calibri Light" w:eastAsia="Calibri Light"/>
+          <w:b/>
+          <w:color w:val="auto"/>
+          <w:spacing w:val="0"/>
+          <w:position w:val="0"/>
+          <w:sz w:val="22"/>
+          <w:shd w:fill="auto" w:val="clear"/>
+        </w:rPr>
+        <w:t xml:space="preserve">Control Procedures</w:t>
+      </w:r>
+    </w:p>
+    <w:p>
+      <w:pPr>
+        <w:spacing w:before="0" w:after="160" w:line="240"/>
+        <w:ind w:right="0" w:left="0" w:firstLine="0"/>
+        <w:jc w:val="left"/>
+        <w:rPr>
+          <w:rFonts w:ascii="Calibri" w:hAnsi="Calibri" w:cs="Calibri" w:eastAsia="Calibri"/>
+          <w:color w:val="auto"/>
+          <w:spacing w:val="0"/>
+          <w:position w:val="0"/>
+          <w:sz w:val="22"/>
+          <w:shd w:fill="auto" w:val="clear"/>
+        </w:rPr>
+      </w:pPr>
+      <w:r>
+        <w:rPr>
+          <w:rFonts w:ascii="Calibri" w:hAnsi="Calibri" w:cs="Calibri" w:eastAsia="Calibri"/>
+          <w:color w:val="auto"/>
+          <w:spacing w:val="0"/>
+          <w:position w:val="0"/>
+          <w:sz w:val="22"/>
+          <w:shd w:fill="auto" w:val="clear"/>
+        </w:rPr>
+        <w:t xml:space="preserve">We can learn from professional bodies like CFA, ACCA, etc., how to mitigate the Human Risk. Normally, such bodies have a Code of Ethics which guide the professionals and some standards which they must meet. Violations of standards result in some disciplinary action by the body. There is also a body of knowledge from which professionals benefit and to which they contribute as well. Other than meeting the standards and following the Code of Ethics of the professional body, a person must pass technical exams and get relevant experience to become a member of that professional body.</w:t>
+      </w:r>
+    </w:p>
+    <w:p>
+      <w:pPr>
+        <w:spacing w:before="0" w:after="160" w:line="240"/>
+        <w:ind w:right="0" w:left="0" w:firstLine="0"/>
+        <w:jc w:val="left"/>
+        <w:rPr>
+          <w:rFonts w:ascii="Calibri" w:hAnsi="Calibri" w:cs="Calibri" w:eastAsia="Calibri"/>
+          <w:color w:val="auto"/>
+          <w:spacing w:val="0"/>
+          <w:position w:val="0"/>
+          <w:sz w:val="22"/>
+          <w:shd w:fill="auto" w:val="clear"/>
+        </w:rPr>
+      </w:pPr>
+      <w:r>
+        <w:rPr>
+          <w:rFonts w:ascii="Calibri" w:hAnsi="Calibri" w:cs="Calibri" w:eastAsia="Calibri"/>
+          <w:color w:val="auto"/>
+          <w:spacing w:val="0"/>
+          <w:position w:val="0"/>
+          <w:sz w:val="22"/>
+          <w:shd w:fill="auto" w:val="clear"/>
+        </w:rPr>
+        <w:t xml:space="preserve">It makes sense to form a professional body that is responsible for the deployment, maintenance and improvement of Rewardism. We can change the name later, but for now let us call it Association of Professional Rewardists (APR). Since Rewardism depends heavily on a strong IT infrastructure and a broad range of specializations for it to work optimally, it is natural that people specializing in different fields like cybersecurity, cloud computing, app development, economics, asset management, etc., should become members of APR.</w:t>
+      </w:r>
+    </w:p>
+    <w:p>
+      <w:pPr>
+        <w:spacing w:before="0" w:after="160" w:line="240"/>
+        <w:ind w:right="0" w:left="0" w:firstLine="0"/>
+        <w:jc w:val="left"/>
+        <w:rPr>
+          <w:rFonts w:ascii="Calibri" w:hAnsi="Calibri" w:cs="Calibri" w:eastAsia="Calibri"/>
+          <w:color w:val="auto"/>
+          <w:spacing w:val="0"/>
+          <w:position w:val="0"/>
+          <w:sz w:val="22"/>
+          <w:shd w:fill="auto" w:val="clear"/>
+        </w:rPr>
+      </w:pPr>
+      <w:r>
+        <w:rPr>
+          <w:rFonts w:ascii="Calibri" w:hAnsi="Calibri" w:cs="Calibri" w:eastAsia="Calibri"/>
+          <w:color w:val="auto"/>
+          <w:spacing w:val="0"/>
+          <w:position w:val="0"/>
+          <w:sz w:val="22"/>
+          <w:shd w:fill="auto" w:val="clear"/>
+        </w:rPr>
+        <w:t xml:space="preserve">Regardless of their chosen specialization, every individual has to follow a Code of Ethics and meet the standards set by the leaders of APR. Inspiration can be taken from other professional bodies to prepare strict, but not unnecessarily strict, code and standards. Professionals should be able to understand the reasoning behind such code and standards; in other words, the whole process should not become "Kafkaesque". Complying with rules should not feel like "box-ticking" as that can adversely affect motivation to "do the right thing".</w:t>
+      </w:r>
+    </w:p>
+    <w:p>
+      <w:pPr>
+        <w:spacing w:before="0" w:after="160" w:line="240"/>
+        <w:ind w:right="0" w:left="0" w:firstLine="0"/>
+        <w:jc w:val="left"/>
+        <w:rPr>
+          <w:rFonts w:ascii="Calibri" w:hAnsi="Calibri" w:cs="Calibri" w:eastAsia="Calibri"/>
+          <w:color w:val="auto"/>
+          <w:spacing w:val="0"/>
+          <w:position w:val="0"/>
+          <w:sz w:val="22"/>
+          <w:shd w:fill="auto" w:val="clear"/>
+        </w:rPr>
+      </w:pPr>
+      <w:r>
+        <w:rPr>
+          <w:rFonts w:ascii="Calibri" w:hAnsi="Calibri" w:cs="Calibri" w:eastAsia="Calibri"/>
+          <w:b/>
+          <w:color w:val="auto"/>
+          <w:spacing w:val="0"/>
+          <w:position w:val="0"/>
+          <w:sz w:val="22"/>
+          <w:shd w:fill="auto" w:val="clear"/>
+        </w:rPr>
+        <w:t xml:space="preserve">Code of Ethics</w:t>
+      </w:r>
+      <w:r>
+        <w:rPr>
+          <w:rFonts w:ascii="Calibri" w:hAnsi="Calibri" w:cs="Calibri" w:eastAsia="Calibri"/>
+          <w:color w:val="auto"/>
+          <w:spacing w:val="0"/>
+          <w:position w:val="0"/>
+          <w:sz w:val="22"/>
+          <w:shd w:fill="auto" w:val="clear"/>
+        </w:rPr>
+        <w:br/>
+        <w:t xml:space="preserve">I must:</w:t>
+        <w:br/>
+        <w:t xml:space="preserve">- Think objectively.</w:t>
+        <w:br/>
+        <w:t xml:space="preserve">- Develop my professional skills to be able to perform my duties effectively and efficiently.</w:t>
+        <w:br/>
+        <w:t xml:space="preserve">- Consider the consequences of my actions and should try my best to avoid any and all undesirable consequences.</w:t>
+        <w:br/>
+        <w:t xml:space="preserve">- Keep the long-term goals of humans in mind before deciding.</w:t>
+        <w:br/>
+        <w:t xml:space="preserve">- Support my decisions and claims with sound logic and evidence.</w:t>
+        <w:br/>
+        <w:t xml:space="preserve">- Respect the power I temporarily have, instead of abusing it.</w:t>
+      </w:r>
+    </w:p>
+    <w:p>
+      <w:pPr>
+        <w:spacing w:before="0" w:after="160" w:line="240"/>
+        <w:ind w:right="0" w:left="0" w:firstLine="0"/>
+        <w:jc w:val="left"/>
+        <w:rPr>
+          <w:rFonts w:ascii="Calibri" w:hAnsi="Calibri" w:cs="Calibri" w:eastAsia="Calibri"/>
+          <w:color w:val="auto"/>
+          <w:spacing w:val="0"/>
+          <w:position w:val="0"/>
+          <w:sz w:val="22"/>
+          <w:shd w:fill="auto" w:val="clear"/>
+        </w:rPr>
+      </w:pPr>
+      <w:r>
+        <w:rPr>
+          <w:rFonts w:ascii="Calibri" w:hAnsi="Calibri" w:cs="Calibri" w:eastAsia="Calibri"/>
+          <w:b/>
+          <w:color w:val="auto"/>
+          <w:spacing w:val="0"/>
+          <w:position w:val="0"/>
+          <w:sz w:val="22"/>
+          <w:shd w:fill="auto" w:val="clear"/>
+        </w:rPr>
+        <w:t xml:space="preserve">Standards</w:t>
+      </w:r>
+      <w:r>
+        <w:rPr>
+          <w:rFonts w:ascii="Calibri" w:hAnsi="Calibri" w:cs="Calibri" w:eastAsia="Calibri"/>
+          <w:color w:val="auto"/>
+          <w:spacing w:val="0"/>
+          <w:position w:val="0"/>
+          <w:sz w:val="22"/>
+          <w:shd w:fill="auto" w:val="clear"/>
+        </w:rPr>
+        <w:br/>
+        <w:t xml:space="preserve">Since most professionals, like Asset Manager, Auditor, Accountant, etc., have some standards to meet, it seems unnecessary to write down more standards at this stage. What we can do is, we can ensure that all members have some standards, specific to their respective fields, to meet. As for those who do not have any standards to meet, we can set the standards for them. Instead of reinventing the wheel, we can just verify whether the wheel is reliable and use it if it is. This will save us time and effort which can be better utilized for other more important tasks.</w:t>
+      </w:r>
+    </w:p>
+    <w:p>
+      <w:pPr>
+        <w:spacing w:before="0" w:after="160" w:line="240"/>
+        <w:ind w:right="0" w:left="0" w:firstLine="0"/>
+        <w:jc w:val="left"/>
+        <w:rPr>
+          <w:rFonts w:ascii="Calibri" w:hAnsi="Calibri" w:cs="Calibri" w:eastAsia="Calibri"/>
+          <w:color w:val="auto"/>
+          <w:spacing w:val="0"/>
+          <w:position w:val="0"/>
+          <w:sz w:val="22"/>
+          <w:shd w:fill="auto" w:val="clear"/>
+        </w:rPr>
+      </w:pPr>
+      <w:r>
+        <w:rPr>
+          <w:rFonts w:ascii="Calibri" w:hAnsi="Calibri" w:cs="Calibri" w:eastAsia="Calibri"/>
+          <w:b/>
+          <w:color w:val="auto"/>
+          <w:spacing w:val="0"/>
+          <w:position w:val="0"/>
+          <w:sz w:val="22"/>
+          <w:shd w:fill="auto" w:val="clear"/>
+        </w:rPr>
+        <w:t xml:space="preserve">Exams</w:t>
+      </w:r>
+      <w:r>
+        <w:rPr>
+          <w:rFonts w:ascii="Calibri" w:hAnsi="Calibri" w:cs="Calibri" w:eastAsia="Calibri"/>
+          <w:color w:val="auto"/>
+          <w:spacing w:val="0"/>
+          <w:position w:val="0"/>
+          <w:sz w:val="22"/>
+          <w:shd w:fill="auto" w:val="clear"/>
+        </w:rPr>
+        <w:br/>
+        <w:t xml:space="preserve">We do not really have to do the examination of professionals because they already have to pass technical exams to earn their credentials. What we can do instead is verify their credentials and assess whether they are acceptable according to a predefined criteria. As for any new kind of profession created for which a new kind of examination might be necessary, the pioneers can create tough exams and assess candidates objectively. Should the candidates perform satisfactorily, they can be given the new credentials.</w:t>
+      </w:r>
+    </w:p>
+    <w:p>
+      <w:pPr>
+        <w:spacing w:before="0" w:after="160" w:line="240"/>
+        <w:ind w:right="0" w:left="0" w:firstLine="0"/>
+        <w:jc w:val="left"/>
+        <w:rPr>
+          <w:rFonts w:ascii="Calibri" w:hAnsi="Calibri" w:cs="Calibri" w:eastAsia="Calibri"/>
+          <w:color w:val="auto"/>
+          <w:spacing w:val="0"/>
+          <w:position w:val="0"/>
+          <w:sz w:val="22"/>
+          <w:shd w:fill="auto" w:val="clear"/>
+        </w:rPr>
+      </w:pPr>
+      <w:r>
+        <w:rPr>
+          <w:rFonts w:ascii="Calibri" w:hAnsi="Calibri" w:cs="Calibri" w:eastAsia="Calibri"/>
+          <w:b/>
+          <w:color w:val="auto"/>
+          <w:spacing w:val="0"/>
+          <w:position w:val="0"/>
+          <w:sz w:val="22"/>
+          <w:shd w:fill="auto" w:val="clear"/>
+        </w:rPr>
+        <w:t xml:space="preserve">Experience</w:t>
+      </w:r>
+      <w:r>
+        <w:rPr>
+          <w:rFonts w:ascii="Calibri" w:hAnsi="Calibri" w:cs="Calibri" w:eastAsia="Calibri"/>
+          <w:color w:val="auto"/>
+          <w:spacing w:val="0"/>
+          <w:position w:val="0"/>
+          <w:sz w:val="22"/>
+          <w:shd w:fill="auto" w:val="clear"/>
+        </w:rPr>
+        <w:br/>
+        <w:t xml:space="preserve">Every professional must have a predefined minimum level of experience to be able to become a member of the APR. This minimum level should be in accordance with profession. For example, for an Asset Manager, the requirement can be four years but for an Accountant the requirement can be three years. Having practical experience is likely to equip professionals with practical knowledge, skills and insights, which would make them more capable than if they had no practical experience.</w:t>
+      </w:r>
+    </w:p>
+    <w:p>
+      <w:pPr>
+        <w:spacing w:before="0" w:after="160" w:line="240"/>
+        <w:ind w:right="0" w:left="0" w:firstLine="0"/>
+        <w:jc w:val="left"/>
+        <w:rPr>
+          <w:rFonts w:ascii="Calibri" w:hAnsi="Calibri" w:cs="Calibri" w:eastAsia="Calibri"/>
+          <w:color w:val="auto"/>
+          <w:spacing w:val="0"/>
+          <w:position w:val="0"/>
+          <w:sz w:val="22"/>
+          <w:shd w:fill="auto" w:val="clear"/>
+        </w:rPr>
+      </w:pPr>
+      <w:r>
+        <w:rPr>
+          <w:rFonts w:ascii="Calibri" w:hAnsi="Calibri" w:cs="Calibri" w:eastAsia="Calibri"/>
+          <w:b/>
+          <w:color w:val="auto"/>
+          <w:spacing w:val="0"/>
+          <w:position w:val="0"/>
+          <w:sz w:val="22"/>
+          <w:shd w:fill="auto" w:val="clear"/>
+        </w:rPr>
+        <w:t xml:space="preserve">Proof</w:t>
+      </w:r>
+      <w:r>
+        <w:rPr>
+          <w:rFonts w:ascii="Calibri" w:hAnsi="Calibri" w:cs="Calibri" w:eastAsia="Calibri"/>
+          <w:color w:val="auto"/>
+          <w:spacing w:val="0"/>
+          <w:position w:val="0"/>
+          <w:sz w:val="22"/>
+          <w:shd w:fill="auto" w:val="clear"/>
+        </w:rPr>
+        <w:br/>
+        <w:t xml:space="preserve">Any membership given should be backed up by proof of identity, credentials, experience and commitment to follow the code and standards. Audits can help identify any act of nepotism or fraud. Even if they fail to identify all instances of deceit, audits help instill fear of consequences among potential perpetrators. Members are also expected to keep evidence with them, in case their membership is under doubt. Disciplinary actions against perpetrators can range from providing training sessions to banning of the member.</w:t>
+      </w:r>
+    </w:p>
+    <w:p>
+      <w:pPr>
+        <w:spacing w:before="0" w:after="160" w:line="240"/>
+        <w:ind w:right="0" w:left="0" w:firstLine="0"/>
+        <w:jc w:val="left"/>
+        <w:rPr>
+          <w:rFonts w:ascii="Calibri" w:hAnsi="Calibri" w:cs="Calibri" w:eastAsia="Calibri"/>
+          <w:color w:val="auto"/>
+          <w:spacing w:val="0"/>
+          <w:position w:val="0"/>
+          <w:sz w:val="22"/>
+          <w:shd w:fill="auto" w:val="clear"/>
+        </w:rPr>
+      </w:pPr>
+      <w:r>
+        <w:rPr>
+          <w:rFonts w:ascii="Calibri" w:hAnsi="Calibri" w:cs="Calibri" w:eastAsia="Calibri"/>
+          <w:b/>
+          <w:color w:val="auto"/>
+          <w:spacing w:val="0"/>
+          <w:position w:val="0"/>
+          <w:sz w:val="22"/>
+          <w:shd w:fill="auto" w:val="clear"/>
+        </w:rPr>
+        <w:t xml:space="preserve">Other Considerations</w:t>
+      </w:r>
+      <w:r>
+        <w:rPr>
+          <w:rFonts w:ascii="Calibri" w:hAnsi="Calibri" w:cs="Calibri" w:eastAsia="Calibri"/>
+          <w:color w:val="auto"/>
+          <w:spacing w:val="0"/>
+          <w:position w:val="0"/>
+          <w:sz w:val="22"/>
+          <w:shd w:fill="auto" w:val="clear"/>
+        </w:rPr>
+        <w:br/>
+        <w:t xml:space="preserve">Facilitation of whistleblowing can help highlight unprofessional conduct. Training sessions and webinars for the Continued Professional Development of members can help maintain professional competence in a way that is relevant to the maintenance and development of Rewardism. Feedback can be taken and acted upon to incorporate the ideas of members. Gratitude can be shown in forms of events and dinners to make members feel at home. Human Resource Experts can take the final interview before giving membership, as they can best judge who is worthy of being a member.</w:t>
       </w:r>
     </w:p>
   </w:body>

</xml_diff>

<commit_message>
wrote the other two risks
</commit_message>
<xml_diff>
--- a/Rewardism/Para Bellum - Newer ND.docx
+++ b/Rewardism/Para Bellum - Newer ND.docx
@@ -4985,7 +4985,7 @@
           <w:color w:val="2F5496"/>
           <w:spacing w:val="0"/>
           <w:position w:val="0"/>
-          <w:sz w:val="32"/>
+          <w:sz w:val="26"/>
           <w:shd w:fill="auto" w:val="clear"/>
         </w:rPr>
       </w:pPr>
@@ -5007,11 +5007,1452 @@
         <w:ind w:right="0" w:left="0" w:firstLine="0"/>
         <w:jc w:val="left"/>
         <w:rPr>
+          <w:rFonts w:ascii="Calibri" w:hAnsi="Calibri" w:cs="Calibri" w:eastAsia="Calibri"/>
+          <w:color w:val="auto"/>
+          <w:spacing w:val="0"/>
+          <w:position w:val="0"/>
+          <w:sz w:val="22"/>
+          <w:shd w:fill="auto" w:val="clear"/>
+        </w:rPr>
+      </w:pPr>
+      <w:r>
+        <w:rPr>
+          <w:rFonts w:ascii="Calibri" w:hAnsi="Calibri" w:cs="Calibri" w:eastAsia="Calibri"/>
+          <w:color w:val="auto"/>
+          <w:spacing w:val="0"/>
+          <w:position w:val="0"/>
+          <w:sz w:val="22"/>
+          <w:shd w:fill="auto" w:val="clear"/>
+        </w:rPr>
+        <w:t xml:space="preserve">You probably have a lot of questions like, "Will I be able to own property?", "Will I have to pay my employees?", "Will there be taxes?", "What if I don't work at all?", "How does one become wealthier?", etc. Instead of answering these questions one by one, perhaps it is more practical to give you an idea of what life would be like for an employee, public official, employer, a self-employed person and an unemployed person under Rewardism.</w:t>
+      </w:r>
+    </w:p>
+    <w:p>
+      <w:pPr>
+        <w:spacing w:before="0" w:after="160" w:line="240"/>
+        <w:ind w:right="0" w:left="0" w:firstLine="0"/>
+        <w:jc w:val="left"/>
+        <w:rPr>
+          <w:rFonts w:ascii="Calibri Light" w:hAnsi="Calibri Light" w:cs="Calibri Light" w:eastAsia="Calibri Light"/>
+          <w:color w:val="auto"/>
+          <w:spacing w:val="0"/>
+          <w:position w:val="0"/>
+          <w:sz w:val="22"/>
+          <w:shd w:fill="auto" w:val="clear"/>
+        </w:rPr>
+      </w:pPr>
+      <w:r>
+        <w:rPr>
           <w:rFonts w:ascii="Calibri Light" w:hAnsi="Calibri Light" w:cs="Calibri Light" w:eastAsia="Calibri Light"/>
           <w:color w:val="2F5496"/>
           <w:spacing w:val="0"/>
           <w:position w:val="0"/>
-          <w:sz w:val="26"/>
+          <w:sz w:val="22"/>
+          <w:shd w:fill="auto" w:val="clear"/>
+        </w:rPr>
+        <w:t xml:space="preserve">Employee</w:t>
+      </w:r>
+      <w:r>
+        <w:rPr>
+          <w:rFonts w:ascii="Calibri Light" w:hAnsi="Calibri Light" w:cs="Calibri Light" w:eastAsia="Calibri Light"/>
+          <w:color w:val="auto"/>
+          <w:spacing w:val="0"/>
+          <w:position w:val="0"/>
+          <w:sz w:val="22"/>
+          <w:shd w:fill="auto" w:val="clear"/>
+        </w:rPr>
+        <w:t xml:space="preserve">:</w:t>
+      </w:r>
+    </w:p>
+    <w:p>
+      <w:pPr>
+        <w:spacing w:before="0" w:after="160" w:line="240"/>
+        <w:ind w:right="0" w:left="0" w:firstLine="0"/>
+        <w:jc w:val="left"/>
+        <w:rPr>
+          <w:rFonts w:ascii="Calibri" w:hAnsi="Calibri" w:cs="Calibri" w:eastAsia="Calibri"/>
+          <w:color w:val="auto"/>
+          <w:spacing w:val="0"/>
+          <w:position w:val="0"/>
+          <w:sz w:val="22"/>
+          <w:shd w:fill="auto" w:val="clear"/>
+        </w:rPr>
+      </w:pPr>
+      <w:r>
+        <w:rPr>
+          <w:rFonts w:ascii="Calibri" w:hAnsi="Calibri" w:cs="Calibri" w:eastAsia="Calibri"/>
+          <w:color w:val="auto"/>
+          <w:spacing w:val="0"/>
+          <w:position w:val="0"/>
+          <w:sz w:val="22"/>
+          <w:shd w:fill="auto" w:val="clear"/>
+        </w:rPr>
+        <w:t xml:space="preserve">Your mother makes an emergency call to the nearest hospital as she's in labor. The ambulance arrives in no time and 2 ladies help her board the vehicle. Upon reaching the hospital, she is rushed to the delivery room. You are born. After your mother has rested, they find out that she doesn't have an ID card because she forgot it in all the hassle. "No matter," says the nurse, comforting your mother. She uses your mother's fingerprints and ID number to record the activity "delivery".</w:t>
+      </w:r>
+    </w:p>
+    <w:p>
+      <w:pPr>
+        <w:spacing w:before="0" w:after="160" w:line="240"/>
+        <w:ind w:right="0" w:left="0" w:firstLine="0"/>
+        <w:jc w:val="left"/>
+        <w:rPr>
+          <w:rFonts w:ascii="Calibri" w:hAnsi="Calibri" w:cs="Calibri" w:eastAsia="Calibri"/>
+          <w:color w:val="auto"/>
+          <w:spacing w:val="0"/>
+          <w:position w:val="0"/>
+          <w:sz w:val="22"/>
+          <w:shd w:fill="auto" w:val="clear"/>
+        </w:rPr>
+      </w:pPr>
+      <w:r>
+        <w:rPr>
+          <w:rFonts w:ascii="Calibri" w:hAnsi="Calibri" w:cs="Calibri" w:eastAsia="Calibri"/>
+          <w:color w:val="auto"/>
+          <w:spacing w:val="0"/>
+          <w:position w:val="0"/>
+          <w:sz w:val="22"/>
+          <w:shd w:fill="auto" w:val="clear"/>
+        </w:rPr>
+        <w:t xml:space="preserve">Your details are entered and an account for you is made in the international register. Your new "Necessities Points" Card is delivered to your mother. Before leaving the hospital, your mother uses your new NP Card to buy the necessities, which include medicines, diapers, food, water, etc., for you. The points get burned out of your account and the activity is recorded in both your and the pharmacy's account. Your account is linked to your guardian, in this case your mother, until you become an adult.</w:t>
+      </w:r>
+    </w:p>
+    <w:p>
+      <w:pPr>
+        <w:spacing w:before="0" w:after="160" w:line="240"/>
+        <w:ind w:right="0" w:left="0" w:firstLine="0"/>
+        <w:jc w:val="left"/>
+        <w:rPr>
+          <w:rFonts w:ascii="Calibri" w:hAnsi="Calibri" w:cs="Calibri" w:eastAsia="Calibri"/>
+          <w:color w:val="auto"/>
+          <w:spacing w:val="0"/>
+          <w:position w:val="0"/>
+          <w:sz w:val="22"/>
+          <w:shd w:fill="auto" w:val="clear"/>
+        </w:rPr>
+      </w:pPr>
+      <w:r>
+        <w:rPr>
+          <w:rFonts w:ascii="Calibri" w:hAnsi="Calibri" w:cs="Calibri" w:eastAsia="Calibri"/>
+          <w:color w:val="auto"/>
+          <w:spacing w:val="0"/>
+          <w:position w:val="0"/>
+          <w:sz w:val="22"/>
+          <w:shd w:fill="auto" w:val="clear"/>
+        </w:rPr>
+        <w:t xml:space="preserve">At each of your birthday, you receive more NPs than usual. Your mother uses these extra points to buy a little baby cart for you. Again, the activity is recorded in both the relevant accounts and the points are burned away from your account. Until you turn 7, you live in the same house, same room with your mother. She remains unemployed for the whole duration. Public officials make surprise visits occasionally to see how well your mother is treating you, according to which she receives some "Reward Points".</w:t>
+      </w:r>
+    </w:p>
+    <w:p>
+      <w:pPr>
+        <w:spacing w:before="0" w:after="160" w:line="240"/>
+        <w:ind w:right="0" w:left="0" w:firstLine="0"/>
+        <w:jc w:val="left"/>
+        <w:rPr>
+          <w:rFonts w:ascii="Calibri" w:hAnsi="Calibri" w:cs="Calibri" w:eastAsia="Calibri"/>
+          <w:color w:val="auto"/>
+          <w:spacing w:val="0"/>
+          <w:position w:val="0"/>
+          <w:sz w:val="22"/>
+          <w:shd w:fill="auto" w:val="clear"/>
+        </w:rPr>
+      </w:pPr>
+      <w:r>
+        <w:rPr>
+          <w:rFonts w:ascii="Calibri" w:hAnsi="Calibri" w:cs="Calibri" w:eastAsia="Calibri"/>
+          <w:color w:val="auto"/>
+          <w:spacing w:val="0"/>
+          <w:position w:val="0"/>
+          <w:sz w:val="22"/>
+          <w:shd w:fill="auto" w:val="clear"/>
+        </w:rPr>
+        <w:t xml:space="preserve">When you turn 7, you and your mother move to a house with 2 rooms near a school. You enroll there and your mother starts teaching too. For enrollment, your ID card and fingerprints are used, your mother's consent is taken too. Any necessities such as books and stationary are provided by the school. Your mother then views your performance, along with the rest of your activity, in "The App". After each semester, you rate the performance of your teachers. They receive RPs according to their performance.</w:t>
+      </w:r>
+    </w:p>
+    <w:p>
+      <w:pPr>
+        <w:spacing w:before="0" w:after="160" w:line="240"/>
+        <w:ind w:right="0" w:left="0" w:firstLine="0"/>
+        <w:jc w:val="left"/>
+        <w:rPr>
+          <w:rFonts w:ascii="Calibri" w:hAnsi="Calibri" w:cs="Calibri" w:eastAsia="Calibri"/>
+          <w:color w:val="auto"/>
+          <w:spacing w:val="0"/>
+          <w:position w:val="0"/>
+          <w:sz w:val="22"/>
+          <w:shd w:fill="auto" w:val="clear"/>
+        </w:rPr>
+      </w:pPr>
+      <w:r>
+        <w:rPr>
+          <w:rFonts w:ascii="Calibri" w:hAnsi="Calibri" w:cs="Calibri" w:eastAsia="Calibri"/>
+          <w:color w:val="auto"/>
+          <w:spacing w:val="0"/>
+          <w:position w:val="0"/>
+          <w:sz w:val="22"/>
+          <w:shd w:fill="auto" w:val="clear"/>
+        </w:rPr>
+        <w:t xml:space="preserve">According to your performance and behavior, you are given a few RPs to keep you motivated. You decide to save some of them until you become an adult so that you can afford exploring, comfortably, your favorite parts of the world. Over the years you use your IDC, and sometimes fingerprint too, for traveling, communicating, cleaning and other free necessities, your NPs for limited necessities and your RPs for luxuries such as toys, hotels, cinemas, etc. And so, life goes on. You experience, you learn and grow.</w:t>
+      </w:r>
+    </w:p>
+    <w:p>
+      <w:pPr>
+        <w:spacing w:before="0" w:after="160" w:line="240"/>
+        <w:ind w:right="0" w:left="0" w:firstLine="0"/>
+        <w:jc w:val="left"/>
+        <w:rPr>
+          <w:rFonts w:ascii="Calibri" w:hAnsi="Calibri" w:cs="Calibri" w:eastAsia="Calibri"/>
+          <w:color w:val="auto"/>
+          <w:spacing w:val="0"/>
+          <w:position w:val="0"/>
+          <w:sz w:val="22"/>
+          <w:shd w:fill="auto" w:val="clear"/>
+        </w:rPr>
+      </w:pPr>
+      <w:r>
+        <w:rPr>
+          <w:rFonts w:ascii="Calibri" w:hAnsi="Calibri" w:cs="Calibri" w:eastAsia="Calibri"/>
+          <w:color w:val="auto"/>
+          <w:spacing w:val="0"/>
+          <w:position w:val="0"/>
+          <w:sz w:val="22"/>
+          <w:shd w:fill="auto" w:val="clear"/>
+        </w:rPr>
+        <w:t xml:space="preserve">When you turn 16, your performance and interests over the year, along with the predicted future needs, are taken into account to help you decide your major. Until you turn 18, you prepare for examinations and interviews which will decide if you are a good fit. It turns out that you fail the interviews. You are asked to take a leap year or choose a different major. You take a leap year and ace the interviews on your second try. You choose your favorite professors and the interviewer records the activity using your IDC and fingerprints.</w:t>
+      </w:r>
+    </w:p>
+    <w:p>
+      <w:pPr>
+        <w:spacing w:before="0" w:after="160" w:line="240"/>
+        <w:ind w:right="0" w:left="0" w:firstLine="0"/>
+        <w:jc w:val="left"/>
+        <w:rPr>
+          <w:rFonts w:ascii="Calibri" w:hAnsi="Calibri" w:cs="Calibri" w:eastAsia="Calibri"/>
+          <w:color w:val="auto"/>
+          <w:spacing w:val="0"/>
+          <w:position w:val="0"/>
+          <w:sz w:val="22"/>
+          <w:shd w:fill="auto" w:val="clear"/>
+        </w:rPr>
+      </w:pPr>
+      <w:r>
+        <w:rPr>
+          <w:rFonts w:ascii="Calibri" w:hAnsi="Calibri" w:cs="Calibri" w:eastAsia="Calibri"/>
+          <w:color w:val="auto"/>
+          <w:spacing w:val="0"/>
+          <w:position w:val="0"/>
+          <w:sz w:val="22"/>
+          <w:shd w:fill="auto" w:val="clear"/>
+        </w:rPr>
+        <w:t xml:space="preserve">Just like in school, your and your professors' performance is recorded semiannually, RPs are given accordingly and necessities are available for free or for NPs. When you graduate, you have no burden of student loan. Talent managers help you utilize your talents and time to solve problems, fulfill demands, earn RPs and possibly a "Higher Status", according to your performance and other factors like supply and demand. "What higher status?," you ask. "Well, it is a way of respecting the noble minds," they reply.</w:t>
+      </w:r>
+    </w:p>
+    <w:p>
+      <w:pPr>
+        <w:spacing w:before="0" w:after="160" w:line="240"/>
+        <w:ind w:right="0" w:left="0" w:firstLine="0"/>
+        <w:jc w:val="left"/>
+        <w:rPr>
+          <w:rFonts w:ascii="Calibri" w:hAnsi="Calibri" w:cs="Calibri" w:eastAsia="Calibri"/>
+          <w:color w:val="auto"/>
+          <w:spacing w:val="0"/>
+          <w:position w:val="0"/>
+          <w:sz w:val="22"/>
+          <w:shd w:fill="auto" w:val="clear"/>
+        </w:rPr>
+      </w:pPr>
+      <w:r>
+        <w:rPr>
+          <w:rFonts w:ascii="Calibri" w:hAnsi="Calibri" w:cs="Calibri" w:eastAsia="Calibri"/>
+          <w:color w:val="auto"/>
+          <w:spacing w:val="0"/>
+          <w:position w:val="0"/>
+          <w:sz w:val="22"/>
+          <w:shd w:fill="auto" w:val="clear"/>
+        </w:rPr>
+        <w:t xml:space="preserve">"You see, not everything can be bought using RPs. Some exclusive rewards are for those who solve, or can solve, the biggest problems, who are too valuable to live among the ordinary and who have special needs. In other words, "Higher Beings" are given a "Higher Status" to highlight, protect and facilitate them," explains the senior manager. You look for the biggest problems to be solved and the ways to minimize suffering. You inform a talent manager that you would like to work alongside further studies.</w:t>
+      </w:r>
+    </w:p>
+    <w:p>
+      <w:pPr>
+        <w:spacing w:before="0" w:after="160" w:line="240"/>
+        <w:ind w:right="0" w:left="0" w:firstLine="0"/>
+        <w:jc w:val="left"/>
+        <w:rPr>
+          <w:rFonts w:ascii="Calibri" w:hAnsi="Calibri" w:cs="Calibri" w:eastAsia="Calibri"/>
+          <w:color w:val="auto"/>
+          <w:spacing w:val="0"/>
+          <w:position w:val="0"/>
+          <w:sz w:val="22"/>
+          <w:shd w:fill="auto" w:val="clear"/>
+        </w:rPr>
+      </w:pPr>
+      <w:r>
+        <w:rPr>
+          <w:rFonts w:ascii="Calibri" w:hAnsi="Calibri" w:cs="Calibri" w:eastAsia="Calibri"/>
+          <w:color w:val="auto"/>
+          <w:spacing w:val="0"/>
+          <w:position w:val="0"/>
+          <w:sz w:val="22"/>
+          <w:shd w:fill="auto" w:val="clear"/>
+        </w:rPr>
+        <w:t xml:space="preserve">At age 25, equipped with some experience and a lot of knowledge, you set out into the world to help and to benefit. You get a job offer from a foreign company, so you inform a talent manager and your mother. Not wanting to leave her friends and culture, your mother asks you to go on your own. Your talent manager helps you get all the required documents ready and get you to your destination without having to spend any RP. You are registered as an employee and your hours, role, etc., are recorded.</w:t>
+      </w:r>
+    </w:p>
+    <w:p>
+      <w:pPr>
+        <w:spacing w:before="0" w:after="160" w:line="240"/>
+        <w:ind w:right="0" w:left="0" w:firstLine="0"/>
+        <w:jc w:val="left"/>
+        <w:rPr>
+          <w:rFonts w:ascii="Calibri" w:hAnsi="Calibri" w:cs="Calibri" w:eastAsia="Calibri"/>
+          <w:color w:val="auto"/>
+          <w:spacing w:val="0"/>
+          <w:position w:val="0"/>
+          <w:sz w:val="22"/>
+          <w:shd w:fill="auto" w:val="clear"/>
+        </w:rPr>
+      </w:pPr>
+      <w:r>
+        <w:rPr>
+          <w:rFonts w:ascii="Calibri" w:hAnsi="Calibri" w:cs="Calibri" w:eastAsia="Calibri"/>
+          <w:color w:val="auto"/>
+          <w:spacing w:val="0"/>
+          <w:position w:val="0"/>
+          <w:sz w:val="22"/>
+          <w:shd w:fill="auto" w:val="clear"/>
+        </w:rPr>
+        <w:t xml:space="preserve">Semiannually, based on your and  your employers' performance and reviews for each other, both of you are rewarded. The company is treated as a separate entity for all legal and rewarding reasons. The reward is not given by the employer; it is automatically calculated and transferred by computers. The human interference in the rewarding process is almost zero. As your responsibility and significance increases, your reward also increases due to the increase in "Reward Factor", which is set according to the significance of the job.</w:t>
+      </w:r>
+    </w:p>
+    <w:p>
+      <w:pPr>
+        <w:spacing w:before="0" w:after="160" w:line="240"/>
+        <w:ind w:right="0" w:left="0" w:firstLine="0"/>
+        <w:jc w:val="left"/>
+        <w:rPr>
+          <w:rFonts w:ascii="Calibri" w:hAnsi="Calibri" w:cs="Calibri" w:eastAsia="Calibri"/>
+          <w:color w:val="auto"/>
+          <w:spacing w:val="0"/>
+          <w:position w:val="0"/>
+          <w:sz w:val="22"/>
+          <w:shd w:fill="auto" w:val="clear"/>
+        </w:rPr>
+      </w:pPr>
+      <w:r>
+        <w:rPr>
+          <w:rFonts w:ascii="Calibri" w:hAnsi="Calibri" w:cs="Calibri" w:eastAsia="Calibri"/>
+          <w:color w:val="auto"/>
+          <w:spacing w:val="0"/>
+          <w:position w:val="0"/>
+          <w:sz w:val="22"/>
+          <w:shd w:fill="auto" w:val="clear"/>
+        </w:rPr>
+        <w:t xml:space="preserve">You work and grind your way up the corporate ladder. You start living a more luxurious life, burning away your RPs while saving some for the more expensive luxuries of life. Other companies start sending you offers. You realize that the RPs will be more or less the same so the real factors are the work to be done, the environment and the reviews of the companies. For these reasons, the companies highlight the significance and challenges of the work to be done, the comfort level provided by them and customer reviews.</w:t>
+      </w:r>
+    </w:p>
+    <w:p>
+      <w:pPr>
+        <w:spacing w:before="0" w:after="160" w:line="240"/>
+        <w:ind w:right="0" w:left="0" w:firstLine="0"/>
+        <w:jc w:val="left"/>
+        <w:rPr>
+          <w:rFonts w:ascii="Calibri" w:hAnsi="Calibri" w:cs="Calibri" w:eastAsia="Calibri"/>
+          <w:color w:val="auto"/>
+          <w:spacing w:val="0"/>
+          <w:position w:val="0"/>
+          <w:sz w:val="22"/>
+          <w:shd w:fill="auto" w:val="clear"/>
+        </w:rPr>
+      </w:pPr>
+      <w:r>
+        <w:rPr>
+          <w:rFonts w:ascii="Calibri" w:hAnsi="Calibri" w:cs="Calibri" w:eastAsia="Calibri"/>
+          <w:color w:val="auto"/>
+          <w:spacing w:val="0"/>
+          <w:position w:val="0"/>
+          <w:sz w:val="22"/>
+          <w:shd w:fill="auto" w:val="clear"/>
+        </w:rPr>
+        <w:t xml:space="preserve">"The roles are set such that a change in role cannot be given until a certain years of study and/or experience is recorded. So, to become an executive officer, you must be a Bachelor with fifteen years of experience or a Master with twelve," explains the HR manager at the company where you work. "So, you cannot promote me, even if you wanted to?," you ask. "Yes, promoting, like rewarding, is automatic," she answers, "however, we cannot even stop you from being promoted. We can just leave reviews."</w:t>
+      </w:r>
+    </w:p>
+    <w:p>
+      <w:pPr>
+        <w:spacing w:before="0" w:after="160" w:line="240"/>
+        <w:ind w:right="0" w:left="0" w:firstLine="0"/>
+        <w:jc w:val="left"/>
+        <w:rPr>
+          <w:rFonts w:ascii="Calibri" w:hAnsi="Calibri" w:cs="Calibri" w:eastAsia="Calibri"/>
+          <w:color w:val="auto"/>
+          <w:spacing w:val="0"/>
+          <w:position w:val="0"/>
+          <w:sz w:val="22"/>
+          <w:shd w:fill="auto" w:val="clear"/>
+        </w:rPr>
+      </w:pPr>
+      <w:r>
+        <w:rPr>
+          <w:rFonts w:ascii="Calibri" w:hAnsi="Calibri" w:cs="Calibri" w:eastAsia="Calibri"/>
+          <w:color w:val="auto"/>
+          <w:spacing w:val="0"/>
+          <w:position w:val="0"/>
+          <w:sz w:val="22"/>
+          <w:shd w:fill="auto" w:val="clear"/>
+        </w:rPr>
+        <w:t xml:space="preserve">You adopt a child from a registered organization, you are registered as the child's guardian and the child's account is linked to you. Every now and then, surprise visits are made by public officials to investigate any issues. If the child is happy with you, you are rewarded. You enroll her into a local school and take care of her needs. You realize you are unable to give her proper time so you hire a nanny and approve her employment recording. You both review each other, on the basis of which you are both rewarded.</w:t>
+      </w:r>
+    </w:p>
+    <w:p>
+      <w:pPr>
+        <w:spacing w:before="0" w:after="160" w:line="240"/>
+        <w:ind w:right="0" w:left="0" w:firstLine="0"/>
+        <w:jc w:val="left"/>
+        <w:rPr>
+          <w:rFonts w:ascii="Calibri" w:hAnsi="Calibri" w:cs="Calibri" w:eastAsia="Calibri"/>
+          <w:color w:val="auto"/>
+          <w:spacing w:val="0"/>
+          <w:position w:val="0"/>
+          <w:sz w:val="22"/>
+          <w:shd w:fill="auto" w:val="clear"/>
+        </w:rPr>
+      </w:pPr>
+      <w:r>
+        <w:rPr>
+          <w:rFonts w:ascii="Calibri" w:hAnsi="Calibri" w:cs="Calibri" w:eastAsia="Calibri"/>
+          <w:color w:val="auto"/>
+          <w:spacing w:val="0"/>
+          <w:position w:val="0"/>
+          <w:sz w:val="22"/>
+          <w:shd w:fill="auto" w:val="clear"/>
+        </w:rPr>
+        <w:t xml:space="preserve">You have paid leaves according to your role, which you utilize to spend more time with your child. You burn your RPs to go explore the world with her, enjoy life and reduce suffering. You go visit your mother and introduce your daughter to her. Your mother informs you that she has a terminal illness. You decide to take a break from your career to spend more time with your little family. So, your mother lives the last year of her life with you and her granddaughter. Your daughter joins a school there in the standard way.</w:t>
+      </w:r>
+    </w:p>
+    <w:p>
+      <w:pPr>
+        <w:spacing w:before="0" w:after="160" w:line="240"/>
+        <w:ind w:right="0" w:left="0" w:firstLine="0"/>
+        <w:jc w:val="left"/>
+        <w:rPr>
+          <w:rFonts w:ascii="Calibri" w:hAnsi="Calibri" w:cs="Calibri" w:eastAsia="Calibri"/>
+          <w:color w:val="auto"/>
+          <w:spacing w:val="0"/>
+          <w:position w:val="0"/>
+          <w:sz w:val="22"/>
+          <w:shd w:fill="auto" w:val="clear"/>
+        </w:rPr>
+      </w:pPr>
+      <w:r>
+        <w:rPr>
+          <w:rFonts w:ascii="Calibri" w:hAnsi="Calibri" w:cs="Calibri" w:eastAsia="Calibri"/>
+          <w:color w:val="auto"/>
+          <w:spacing w:val="0"/>
+          <w:position w:val="0"/>
+          <w:sz w:val="22"/>
+          <w:shd w:fill="auto" w:val="clear"/>
+        </w:rPr>
+        <w:t xml:space="preserve">An inheritance manager consoles you and guides you that some part of her property she inherited from her father, so you will not be able to inherit that. "The property she earned herself will be inheritable," he adds. You realize that you two started off owning almost nothing, so the non-inheritable property should be negligible. "Quite so," he confirms. The property she inherited was just a small piece of land in a village. "The government will handle that now," he explains, referring to the small piece of land.</w:t>
+      </w:r>
+    </w:p>
+    <w:p>
+      <w:pPr>
+        <w:spacing w:before="0" w:after="160" w:line="240"/>
+        <w:ind w:right="0" w:left="0" w:firstLine="0"/>
+        <w:jc w:val="left"/>
+        <w:rPr>
+          <w:rFonts w:ascii="Calibri" w:hAnsi="Calibri" w:cs="Calibri" w:eastAsia="Calibri"/>
+          <w:color w:val="auto"/>
+          <w:spacing w:val="0"/>
+          <w:position w:val="0"/>
+          <w:sz w:val="22"/>
+          <w:shd w:fill="auto" w:val="clear"/>
+        </w:rPr>
+      </w:pPr>
+      <w:r>
+        <w:rPr>
+          <w:rFonts w:ascii="Calibri" w:hAnsi="Calibri" w:cs="Calibri" w:eastAsia="Calibri"/>
+          <w:color w:val="auto"/>
+          <w:spacing w:val="0"/>
+          <w:position w:val="0"/>
+          <w:sz w:val="22"/>
+          <w:shd w:fill="auto" w:val="clear"/>
+        </w:rPr>
+        <w:t xml:space="preserve">You sell your mother's house, car and some possessions. You take her books and medals with you back to the country where you worked. They continue your employment and you now work as an executive. Your daughter moves to another state to study. Now that she is an adult, you no longer have access to her activity except for the activity you have already seen. Having enough RPs to own a property like a residential building, a commercial building, etc., you start purchasing properties.</w:t>
+      </w:r>
+    </w:p>
+    <w:p>
+      <w:pPr>
+        <w:spacing w:before="0" w:after="160" w:line="240"/>
+        <w:ind w:right="0" w:left="0" w:firstLine="0"/>
+        <w:jc w:val="left"/>
+        <w:rPr>
+          <w:rFonts w:ascii="Calibri" w:hAnsi="Calibri" w:cs="Calibri" w:eastAsia="Calibri"/>
+          <w:color w:val="auto"/>
+          <w:spacing w:val="0"/>
+          <w:position w:val="0"/>
+          <w:sz w:val="22"/>
+          <w:shd w:fill="auto" w:val="clear"/>
+        </w:rPr>
+      </w:pPr>
+      <w:r>
+        <w:rPr>
+          <w:rFonts w:ascii="Calibri" w:hAnsi="Calibri" w:cs="Calibri" w:eastAsia="Calibri"/>
+          <w:color w:val="auto"/>
+          <w:spacing w:val="0"/>
+          <w:position w:val="0"/>
+          <w:sz w:val="22"/>
+          <w:shd w:fill="auto" w:val="clear"/>
+        </w:rPr>
+        <w:t xml:space="preserve">At age 55, on having completed the 25 years of experience required and being 50+, you finally retire. Your daughter says she wants to be a public official because of the significance of such jobs. You tell her it is really her life and whatever makes her happy makes you happy. You realize that with the level of experience and knowledge you have now, you have a chance of earning that "Higher Status". So, you start researching and discussing ideas with other retired friends.</w:t>
+      </w:r>
+    </w:p>
+    <w:p>
+      <w:pPr>
+        <w:spacing w:before="0" w:after="160" w:line="240"/>
+        <w:ind w:right="0" w:left="0" w:firstLine="0"/>
+        <w:jc w:val="left"/>
+        <w:rPr>
+          <w:rFonts w:ascii="Calibri" w:hAnsi="Calibri" w:cs="Calibri" w:eastAsia="Calibri"/>
+          <w:color w:val="auto"/>
+          <w:spacing w:val="0"/>
+          <w:position w:val="0"/>
+          <w:sz w:val="22"/>
+          <w:shd w:fill="auto" w:val="clear"/>
+        </w:rPr>
+      </w:pPr>
+      <w:r>
+        <w:rPr>
+          <w:rFonts w:ascii="Calibri" w:hAnsi="Calibri" w:cs="Calibri" w:eastAsia="Calibri"/>
+          <w:color w:val="auto"/>
+          <w:spacing w:val="0"/>
+          <w:position w:val="0"/>
+          <w:sz w:val="22"/>
+          <w:shd w:fill="auto" w:val="clear"/>
+        </w:rPr>
+        <w:t xml:space="preserve">At age 70, you accumulate a lot of awards and rewards for your continuous efforts, however, you fail to achieve the "Higher Status". You tell yourself that at least you tried and your efforts will help reduce suffering. In your final years, you live with your daughter and use most of your RPs for her, although you remain the owner of the assets bought. You use "The App" to see all your lifetime activity including all your transactions, your performance and all the rewards given to you. Death.</w:t>
+      </w:r>
+    </w:p>
+    <w:p>
+      <w:pPr>
+        <w:spacing w:before="0" w:after="160" w:line="240"/>
+        <w:ind w:right="0" w:left="0" w:firstLine="0"/>
+        <w:jc w:val="left"/>
+        <w:rPr>
+          <w:rFonts w:ascii="Calibri Light" w:hAnsi="Calibri Light" w:cs="Calibri Light" w:eastAsia="Calibri Light"/>
+          <w:color w:val="auto"/>
+          <w:spacing w:val="0"/>
+          <w:position w:val="0"/>
+          <w:sz w:val="22"/>
+          <w:shd w:fill="auto" w:val="clear"/>
+        </w:rPr>
+      </w:pPr>
+      <w:r>
+        <w:rPr>
+          <w:rFonts w:ascii="Calibri Light" w:hAnsi="Calibri Light" w:cs="Calibri Light" w:eastAsia="Calibri Light"/>
+          <w:color w:val="2F5496"/>
+          <w:spacing w:val="0"/>
+          <w:position w:val="0"/>
+          <w:sz w:val="22"/>
+          <w:shd w:fill="auto" w:val="clear"/>
+        </w:rPr>
+        <w:t xml:space="preserve">Public Official</w:t>
+      </w:r>
+      <w:r>
+        <w:rPr>
+          <w:rFonts w:ascii="Calibri Light" w:hAnsi="Calibri Light" w:cs="Calibri Light" w:eastAsia="Calibri Light"/>
+          <w:color w:val="auto"/>
+          <w:spacing w:val="0"/>
+          <w:position w:val="0"/>
+          <w:sz w:val="22"/>
+          <w:shd w:fill="auto" w:val="clear"/>
+        </w:rPr>
+        <w:t xml:space="preserve">:</w:t>
+      </w:r>
+    </w:p>
+    <w:p>
+      <w:pPr>
+        <w:spacing w:before="0" w:after="160" w:line="240"/>
+        <w:ind w:right="0" w:left="0" w:firstLine="0"/>
+        <w:jc w:val="left"/>
+        <w:rPr>
+          <w:rFonts w:ascii="Calibri" w:hAnsi="Calibri" w:cs="Calibri" w:eastAsia="Calibri"/>
+          <w:color w:val="auto"/>
+          <w:spacing w:val="0"/>
+          <w:position w:val="0"/>
+          <w:sz w:val="22"/>
+          <w:shd w:fill="auto" w:val="clear"/>
+        </w:rPr>
+      </w:pPr>
+      <w:r>
+        <w:rPr>
+          <w:rFonts w:ascii="Calibri" w:hAnsi="Calibri" w:cs="Calibri" w:eastAsia="Calibri"/>
+          <w:color w:val="auto"/>
+          <w:spacing w:val="0"/>
+          <w:position w:val="0"/>
+          <w:sz w:val="22"/>
+          <w:shd w:fill="auto" w:val="clear"/>
+        </w:rPr>
+        <w:t xml:space="preserve">RPs equivalent to the value of property your father inherited from his mother are burned away. The rest of the RPs in his account and the properties he owned are transferred to you. The instance of inheritance, along with all the relevant calculations and transactions, is clearly recorded in both your and your father's account; his account is archived. You use most of the RPs inherited for refurbishment of his house so that it can be made available as a luxury home.</w:t>
+      </w:r>
+    </w:p>
+    <w:p>
+      <w:pPr>
+        <w:spacing w:before="0" w:after="160" w:line="240"/>
+        <w:ind w:right="0" w:left="0" w:firstLine="0"/>
+        <w:jc w:val="left"/>
+        <w:rPr>
+          <w:rFonts w:ascii="Calibri" w:hAnsi="Calibri" w:cs="Calibri" w:eastAsia="Calibri"/>
+          <w:color w:val="auto"/>
+          <w:spacing w:val="0"/>
+          <w:position w:val="0"/>
+          <w:sz w:val="22"/>
+          <w:shd w:fill="auto" w:val="clear"/>
+        </w:rPr>
+      </w:pPr>
+      <w:r>
+        <w:rPr>
+          <w:rFonts w:ascii="Calibri" w:hAnsi="Calibri" w:cs="Calibri" w:eastAsia="Calibri"/>
+          <w:color w:val="auto"/>
+          <w:spacing w:val="0"/>
+          <w:position w:val="0"/>
+          <w:sz w:val="22"/>
+          <w:shd w:fill="auto" w:val="clear"/>
+        </w:rPr>
+        <w:t xml:space="preserve">You register the other properties as commercial properties. This way, the commercial use of properties and the residential use of the luxury home, both, provide a stream of RPs for you. Passive income, you may call it. Asset management specialists help you identify the ideal candidates who can best utilize the assets. They get their RPs like usual. The users of these properties, the points burned and other details of the transactions are clearly recorded in the relevant accounts.</w:t>
+      </w:r>
+    </w:p>
+    <w:p>
+      <w:pPr>
+        <w:spacing w:before="0" w:after="160" w:line="240"/>
+        <w:ind w:right="0" w:left="0" w:firstLine="0"/>
+        <w:jc w:val="left"/>
+        <w:rPr>
+          <w:rFonts w:ascii="Calibri" w:hAnsi="Calibri" w:cs="Calibri" w:eastAsia="Calibri"/>
+          <w:color w:val="auto"/>
+          <w:spacing w:val="0"/>
+          <w:position w:val="0"/>
+          <w:sz w:val="22"/>
+          <w:shd w:fill="auto" w:val="clear"/>
+        </w:rPr>
+      </w:pPr>
+      <w:r>
+        <w:rPr>
+          <w:rFonts w:ascii="Calibri" w:hAnsi="Calibri" w:cs="Calibri" w:eastAsia="Calibri"/>
+          <w:color w:val="auto"/>
+          <w:spacing w:val="0"/>
+          <w:position w:val="0"/>
+          <w:sz w:val="22"/>
+          <w:shd w:fill="auto" w:val="clear"/>
+        </w:rPr>
+        <w:t xml:space="preserve">"Mommy, what exactly is your job?" asks your daughter. "Well, you see dear, not everyone in this world gets their reward fairly and honestly. Mommy's job is to find the bad guys who cheat and exploit. But that's not all, some companies hurt our little world and the people in it, Mommy's gotta stop them from hurting us. So really, Mommy's gotta take care of the world by ensuring people earn their luxuries fairly and sustainably," you answer. "Sustainably?" "Keeping the future in mind."</w:t>
+      </w:r>
+    </w:p>
+    <w:p>
+      <w:pPr>
+        <w:spacing w:before="0" w:after="160" w:line="240"/>
+        <w:ind w:right="0" w:left="0" w:firstLine="0"/>
+        <w:jc w:val="left"/>
+        <w:rPr>
+          <w:rFonts w:ascii="Calibri" w:hAnsi="Calibri" w:cs="Calibri" w:eastAsia="Calibri"/>
+          <w:color w:val="auto"/>
+          <w:spacing w:val="0"/>
+          <w:position w:val="0"/>
+          <w:sz w:val="22"/>
+          <w:shd w:fill="auto" w:val="clear"/>
+        </w:rPr>
+      </w:pPr>
+      <w:r>
+        <w:rPr>
+          <w:rFonts w:ascii="Calibri" w:hAnsi="Calibri" w:cs="Calibri" w:eastAsia="Calibri"/>
+          <w:color w:val="auto"/>
+          <w:spacing w:val="0"/>
+          <w:position w:val="0"/>
+          <w:sz w:val="22"/>
+          <w:shd w:fill="auto" w:val="clear"/>
+        </w:rPr>
+        <w:t xml:space="preserve">"What about your friends?" she inquires. "Well, my elderly friend is a judge who decides who is the most deserving among the bidders of an asset. My other friend deals with people who want to start a new company. She analyzes and evaluates their business plan and decides whether it is a good idea to give them access to resources," you answer. "And what if she rejects?" "Well, she has to give her reasons. People then build a better plan or challenge the reasons in court." </w:t>
+      </w:r>
+    </w:p>
+    <w:p>
+      <w:pPr>
+        <w:spacing w:before="0" w:after="160" w:line="240"/>
+        <w:ind w:right="0" w:left="0" w:firstLine="0"/>
+        <w:jc w:val="left"/>
+        <w:rPr>
+          <w:rFonts w:ascii="Calibri" w:hAnsi="Calibri" w:cs="Calibri" w:eastAsia="Calibri"/>
+          <w:color w:val="auto"/>
+          <w:spacing w:val="0"/>
+          <w:position w:val="0"/>
+          <w:sz w:val="22"/>
+          <w:shd w:fill="auto" w:val="clear"/>
+        </w:rPr>
+      </w:pPr>
+      <w:r>
+        <w:rPr>
+          <w:rFonts w:ascii="Calibri" w:hAnsi="Calibri" w:cs="Calibri" w:eastAsia="Calibri"/>
+          <w:color w:val="auto"/>
+          <w:spacing w:val="0"/>
+          <w:position w:val="0"/>
+          <w:sz w:val="22"/>
+          <w:shd w:fill="auto" w:val="clear"/>
+        </w:rPr>
+        <w:t xml:space="preserve">"Or give up?" she asks with a mischievous grin. You laugh. "Who answers our complaints?" she enquires. "Well, there are people running the sites dedicated to complaints of the public. Normally, they are public officials, like me and my friends, who are rewarded for solving the problems faced by the public. They solve problems by using the available resources economically and keeping a record of each use of the resources, for review," you explain. "Interesting."</w:t>
+      </w:r>
+    </w:p>
+    <w:p>
+      <w:pPr>
+        <w:spacing w:before="0" w:after="160" w:line="240"/>
+        <w:ind w:right="0" w:left="0" w:firstLine="0"/>
+        <w:jc w:val="left"/>
+        <w:rPr>
+          <w:rFonts w:ascii="Calibri" w:hAnsi="Calibri" w:cs="Calibri" w:eastAsia="Calibri"/>
+          <w:color w:val="auto"/>
+          <w:spacing w:val="0"/>
+          <w:position w:val="0"/>
+          <w:sz w:val="22"/>
+          <w:shd w:fill="auto" w:val="clear"/>
+        </w:rPr>
+      </w:pPr>
+      <w:r>
+        <w:rPr>
+          <w:rFonts w:ascii="Calibri" w:hAnsi="Calibri" w:cs="Calibri" w:eastAsia="Calibri"/>
+          <w:color w:val="auto"/>
+          <w:spacing w:val="0"/>
+          <w:position w:val="0"/>
+          <w:sz w:val="22"/>
+          <w:shd w:fill="auto" w:val="clear"/>
+        </w:rPr>
+        <w:t xml:space="preserve">In daylight you audit suspected people and companies, reporting the findings to the local magistrate. At night you study "Decision Making in the Modern World", so that one day you can responsibly decide who should access resources. On finishing your studies, you start spending more time evaluating business proposals instead of chasing after people. You get rewarded according to your role and the performance objectives you meet.</w:t>
+      </w:r>
+    </w:p>
+    <w:p>
+      <w:pPr>
+        <w:spacing w:before="0" w:after="160" w:line="240"/>
+        <w:ind w:right="0" w:left="0" w:firstLine="0"/>
+        <w:jc w:val="left"/>
+        <w:rPr>
+          <w:rFonts w:ascii="Calibri" w:hAnsi="Calibri" w:cs="Calibri" w:eastAsia="Calibri"/>
+          <w:color w:val="auto"/>
+          <w:spacing w:val="0"/>
+          <w:position w:val="0"/>
+          <w:sz w:val="22"/>
+          <w:shd w:fill="auto" w:val="clear"/>
+        </w:rPr>
+      </w:pPr>
+      <w:r>
+        <w:rPr>
+          <w:rFonts w:ascii="Calibri" w:hAnsi="Calibri" w:cs="Calibri" w:eastAsia="Calibri"/>
+          <w:color w:val="auto"/>
+          <w:spacing w:val="0"/>
+          <w:position w:val="0"/>
+          <w:sz w:val="22"/>
+          <w:shd w:fill="auto" w:val="clear"/>
+        </w:rPr>
+        <w:t xml:space="preserve">Sometimes you get annoyed by the shallowness and stupidity, at other times you get amazed by the ideas presented. "We already have ten companies supplying that product, meeting the highest standards; another company would be redundant, especially when there are other needs to be fulfilled," you explain to some. The exceptional ideas are highlighted and brought to the attention of the presiding officer every now and then. And so, budgets are set, people are enabled and resources are utilized.</w:t>
+      </w:r>
+    </w:p>
+    <w:p>
+      <w:pPr>
+        <w:spacing w:before="0" w:after="160" w:line="240"/>
+        <w:ind w:right="0" w:left="0" w:firstLine="0"/>
+        <w:jc w:val="left"/>
+        <w:rPr>
+          <w:rFonts w:ascii="Calibri Light" w:hAnsi="Calibri Light" w:cs="Calibri Light" w:eastAsia="Calibri Light"/>
+          <w:color w:val="auto"/>
+          <w:spacing w:val="0"/>
+          <w:position w:val="0"/>
+          <w:sz w:val="22"/>
+          <w:shd w:fill="auto" w:val="clear"/>
+        </w:rPr>
+      </w:pPr>
+      <w:r>
+        <w:rPr>
+          <w:rFonts w:ascii="Calibri Light" w:hAnsi="Calibri Light" w:cs="Calibri Light" w:eastAsia="Calibri Light"/>
+          <w:color w:val="2F5496"/>
+          <w:spacing w:val="0"/>
+          <w:position w:val="0"/>
+          <w:sz w:val="22"/>
+          <w:shd w:fill="auto" w:val="clear"/>
+        </w:rPr>
+        <w:t xml:space="preserve">Employer</w:t>
+      </w:r>
+      <w:r>
+        <w:rPr>
+          <w:rFonts w:ascii="Calibri Light" w:hAnsi="Calibri Light" w:cs="Calibri Light" w:eastAsia="Calibri Light"/>
+          <w:color w:val="auto"/>
+          <w:spacing w:val="0"/>
+          <w:position w:val="0"/>
+          <w:sz w:val="22"/>
+          <w:shd w:fill="auto" w:val="clear"/>
+        </w:rPr>
+        <w:t xml:space="preserve">:</w:t>
+      </w:r>
+    </w:p>
+    <w:p>
+      <w:pPr>
+        <w:spacing w:before="0" w:after="160" w:line="240"/>
+        <w:ind w:right="0" w:left="0" w:firstLine="0"/>
+        <w:jc w:val="left"/>
+        <w:rPr>
+          <w:rFonts w:ascii="Calibri" w:hAnsi="Calibri" w:cs="Calibri" w:eastAsia="Calibri"/>
+          <w:color w:val="auto"/>
+          <w:spacing w:val="0"/>
+          <w:position w:val="0"/>
+          <w:sz w:val="22"/>
+          <w:shd w:fill="auto" w:val="clear"/>
+        </w:rPr>
+      </w:pPr>
+      <w:r>
+        <w:rPr>
+          <w:rFonts w:ascii="Calibri" w:hAnsi="Calibri" w:cs="Calibri" w:eastAsia="Calibri"/>
+          <w:color w:val="auto"/>
+          <w:spacing w:val="0"/>
+          <w:position w:val="0"/>
+          <w:sz w:val="22"/>
+          <w:shd w:fill="auto" w:val="clear"/>
+        </w:rPr>
+        <w:t xml:space="preserve">"Mother, I would like to know what a winning business proposal is like, so that I can get funded," you tell your mother. "Well dear, the winning proposals I have seen in my life all seem to have one thing in common. They all solved some problem, no matter how big or small, but a real problem. If you can identify a problem that has yet to be solved, and if you can clearly explain how you intend to solve that problem, I think you should be fine," your mother answers.</w:t>
+      </w:r>
+    </w:p>
+    <w:p>
+      <w:pPr>
+        <w:spacing w:before="0" w:after="160" w:line="240"/>
+        <w:ind w:right="0" w:left="0" w:firstLine="0"/>
+        <w:jc w:val="left"/>
+        <w:rPr>
+          <w:rFonts w:ascii="Calibri" w:hAnsi="Calibri" w:cs="Calibri" w:eastAsia="Calibri"/>
+          <w:color w:val="auto"/>
+          <w:spacing w:val="0"/>
+          <w:position w:val="0"/>
+          <w:sz w:val="22"/>
+          <w:shd w:fill="auto" w:val="clear"/>
+        </w:rPr>
+      </w:pPr>
+      <w:r>
+        <w:rPr>
+          <w:rFonts w:ascii="Calibri" w:hAnsi="Calibri" w:cs="Calibri" w:eastAsia="Calibri"/>
+          <w:color w:val="auto"/>
+          <w:spacing w:val="0"/>
+          <w:position w:val="0"/>
+          <w:sz w:val="22"/>
+          <w:shd w:fill="auto" w:val="clear"/>
+        </w:rPr>
+        <w:t xml:space="preserve">"I've heard you mention the significance of the team when rejecting an application," you mention. "Of course, a good team can turn a poor idea to a working one but a bad team can do nothing, even with the best idea," she adds. "So, how exactly do they decide if my team is good or bad?" "Well dear, they look at their education, experience and responses to interview questions. If they seem like individuals capable of making the idea work, then normally the plan is accepted."</w:t>
+      </w:r>
+    </w:p>
+    <w:p>
+      <w:pPr>
+        <w:spacing w:before="0" w:after="160" w:line="240"/>
+        <w:ind w:right="0" w:left="0" w:firstLine="0"/>
+        <w:jc w:val="left"/>
+        <w:rPr>
+          <w:rFonts w:ascii="Calibri" w:hAnsi="Calibri" w:cs="Calibri" w:eastAsia="Calibri"/>
+          <w:color w:val="auto"/>
+          <w:spacing w:val="0"/>
+          <w:position w:val="0"/>
+          <w:sz w:val="22"/>
+          <w:shd w:fill="auto" w:val="clear"/>
+        </w:rPr>
+      </w:pPr>
+      <w:r>
+        <w:rPr>
+          <w:rFonts w:ascii="Calibri" w:hAnsi="Calibri" w:cs="Calibri" w:eastAsia="Calibri"/>
+          <w:color w:val="auto"/>
+          <w:spacing w:val="0"/>
+          <w:position w:val="0"/>
+          <w:sz w:val="22"/>
+          <w:shd w:fill="auto" w:val="clear"/>
+        </w:rPr>
+        <w:t xml:space="preserve">"There's also the demand that has to be researched. If people are not really interested in burning their RPs for the product or service offered, then there is really no point in continuing. Normally, this is not a point of concern for those with a great idea. However, marketing can become another challenge to be overcome," she adds. "So, identify a problem, come up with a practical solution, come up with a team of capable individuals and market your idea. Correct?" "Quite so."</w:t>
+      </w:r>
+    </w:p>
+    <w:p>
+      <w:pPr>
+        <w:spacing w:before="0" w:after="160" w:line="240"/>
+        <w:ind w:right="0" w:left="0" w:firstLine="0"/>
+        <w:jc w:val="left"/>
+        <w:rPr>
+          <w:rFonts w:ascii="Calibri" w:hAnsi="Calibri" w:cs="Calibri" w:eastAsia="Calibri"/>
+          <w:color w:val="auto"/>
+          <w:spacing w:val="0"/>
+          <w:position w:val="0"/>
+          <w:sz w:val="22"/>
+          <w:shd w:fill="auto" w:val="clear"/>
+        </w:rPr>
+      </w:pPr>
+      <w:r>
+        <w:rPr>
+          <w:rFonts w:ascii="Calibri" w:hAnsi="Calibri" w:cs="Calibri" w:eastAsia="Calibri"/>
+          <w:color w:val="auto"/>
+          <w:spacing w:val="0"/>
+          <w:position w:val="0"/>
+          <w:sz w:val="22"/>
+          <w:shd w:fill="auto" w:val="clear"/>
+        </w:rPr>
+        <w:t xml:space="preserve">Before you leave the lounge, your mother lets you know, "Oh and you'll have to decide who your clients will be. Will you be helping burn NPs, RPs, BPs or will you just be making people scan their ID cards? The nature and size of business will affect the BPs alloted to it. And later if you decide to open up a new division or branch, it will be treated as a seperate company, more or less, for multiple reasons, including performance evaluation." "Right, thanks" and off you go.</w:t>
+      </w:r>
+    </w:p>
+    <w:p>
+      <w:pPr>
+        <w:spacing w:before="0" w:after="160" w:line="240"/>
+        <w:ind w:right="0" w:left="0" w:firstLine="0"/>
+        <w:jc w:val="left"/>
+        <w:rPr>
+          <w:rFonts w:ascii="Calibri" w:hAnsi="Calibri" w:cs="Calibri" w:eastAsia="Calibri"/>
+          <w:color w:val="auto"/>
+          <w:spacing w:val="0"/>
+          <w:position w:val="0"/>
+          <w:sz w:val="22"/>
+          <w:shd w:fill="auto" w:val="clear"/>
+        </w:rPr>
+      </w:pPr>
+      <w:r>
+        <w:rPr>
+          <w:rFonts w:ascii="Calibri" w:hAnsi="Calibri" w:cs="Calibri" w:eastAsia="Calibri"/>
+          <w:color w:val="auto"/>
+          <w:spacing w:val="0"/>
+          <w:position w:val="0"/>
+          <w:sz w:val="22"/>
+          <w:shd w:fill="auto" w:val="clear"/>
+        </w:rPr>
+        <w:t xml:space="preserve">You come up with a business plan, accounting for the tips given by your mother, which gets reviewed by several people, not including your mother. Your company gets registered. The funds are transferred to the company's account, and you and the CFO are given access to it. To make transactions easier, you both get a "Budget Points" Card each. The points given in the first year of some years are normally more than the points given in other years to allow investment in assets.</w:t>
+      </w:r>
+    </w:p>
+    <w:p>
+      <w:pPr>
+        <w:spacing w:before="0" w:after="160" w:line="240"/>
+        <w:ind w:right="0" w:left="0" w:firstLine="0"/>
+        <w:jc w:val="left"/>
+        <w:rPr>
+          <w:rFonts w:ascii="Calibri" w:hAnsi="Calibri" w:cs="Calibri" w:eastAsia="Calibri"/>
+          <w:color w:val="auto"/>
+          <w:spacing w:val="0"/>
+          <w:position w:val="0"/>
+          <w:sz w:val="22"/>
+          <w:shd w:fill="auto" w:val="clear"/>
+        </w:rPr>
+      </w:pPr>
+      <w:r>
+        <w:rPr>
+          <w:rFonts w:ascii="Calibri" w:hAnsi="Calibri" w:cs="Calibri" w:eastAsia="Calibri"/>
+          <w:color w:val="auto"/>
+          <w:spacing w:val="0"/>
+          <w:position w:val="0"/>
+          <w:sz w:val="22"/>
+          <w:shd w:fill="auto" w:val="clear"/>
+        </w:rPr>
+        <w:t xml:space="preserve">All transactions, reviews, employees, remaining budget and all relevant details are found in "The App." Accounting is done automatically whenever a transaction occurs. So, those in the finance department do not have to worry about data entry; instead, they focus on frugality. Payroll is not a point of concern. The HR department focuses on the well-being, productivity and legal matters of employees. The amount of RPs earned by a company are automatically calculated on the basis of:</w:t>
+      </w:r>
+    </w:p>
+    <w:p>
+      <w:pPr>
+        <w:spacing w:before="0" w:after="160" w:line="240"/>
+        <w:ind w:right="0" w:left="720" w:firstLine="0"/>
+        <w:jc w:val="left"/>
+        <w:rPr>
+          <w:rFonts w:ascii="Calibri" w:hAnsi="Calibri" w:cs="Calibri" w:eastAsia="Calibri"/>
+          <w:color w:val="auto"/>
+          <w:spacing w:val="0"/>
+          <w:position w:val="0"/>
+          <w:sz w:val="22"/>
+          <w:shd w:fill="auto" w:val="clear"/>
+        </w:rPr>
+      </w:pPr>
+      <w:r>
+        <w:rPr>
+          <w:rFonts w:ascii="Calibri" w:hAnsi="Calibri" w:cs="Calibri" w:eastAsia="Calibri"/>
+          <w:color w:val="auto"/>
+          <w:spacing w:val="0"/>
+          <w:position w:val="0"/>
+          <w:sz w:val="22"/>
+          <w:shd w:fill="auto" w:val="clear"/>
+        </w:rPr>
+        <w:t xml:space="preserve">- the level of activity (amount of RPs or NPs burned or number of ID scans)</w:t>
+        <w:br/>
+        <w:t xml:space="preserve">- whether BPs burned are less than or equal to the level of activity</w:t>
+        <w:br/>
+        <w:t xml:space="preserve">- reviews given by customers, employees and suppliers</w:t>
+        <w:br/>
+        <w:t xml:space="preserve">- rewarding factor for the industry the company is in (according to the significance of the industry)</w:t>
+        <w:br/>
+        <w:t xml:space="preserve">- rate of meeting relevant standards</w:t>
+      </w:r>
+    </w:p>
+    <w:p>
+      <w:pPr>
+        <w:spacing w:before="0" w:after="160" w:line="240"/>
+        <w:ind w:right="0" w:left="0" w:firstLine="0"/>
+        <w:jc w:val="left"/>
+        <w:rPr>
+          <w:rFonts w:ascii="Calibri" w:hAnsi="Calibri" w:cs="Calibri" w:eastAsia="Calibri"/>
+          <w:color w:val="auto"/>
+          <w:spacing w:val="0"/>
+          <w:position w:val="0"/>
+          <w:sz w:val="22"/>
+          <w:shd w:fill="auto" w:val="clear"/>
+        </w:rPr>
+      </w:pPr>
+      <w:r>
+        <w:rPr>
+          <w:rFonts w:ascii="Calibri" w:hAnsi="Calibri" w:cs="Calibri" w:eastAsia="Calibri"/>
+          <w:color w:val="auto"/>
+          <w:spacing w:val="0"/>
+          <w:position w:val="0"/>
+          <w:sz w:val="22"/>
+          <w:shd w:fill="auto" w:val="clear"/>
+        </w:rPr>
+        <w:t xml:space="preserve">You do not have to worry about profits as long as the level of activity covers the BPs allotted. To verify whether the expenses are not more than the "revenue" (the level of activity), the relevant principles of accounting are used. For instance, instead of the whole cost of asset purchased, just the depreciation expense is used for performance evaluation purposes. If BPs burned are more than the revenue, then this is seen as an inability to meet costs, which affects RPs earned and can even lead to dissolution.</w:t>
+      </w:r>
+    </w:p>
+    <w:p>
+      <w:pPr>
+        <w:spacing w:before="0" w:after="160" w:line="240"/>
+        <w:ind w:right="0" w:left="0" w:firstLine="0"/>
+        <w:jc w:val="left"/>
+        <w:rPr>
+          <w:rFonts w:ascii="Calibri" w:hAnsi="Calibri" w:cs="Calibri" w:eastAsia="Calibri"/>
+          <w:color w:val="auto"/>
+          <w:spacing w:val="0"/>
+          <w:position w:val="0"/>
+          <w:sz w:val="22"/>
+          <w:shd w:fill="auto" w:val="clear"/>
+        </w:rPr>
+      </w:pPr>
+      <w:r>
+        <w:rPr>
+          <w:rFonts w:ascii="Calibri" w:hAnsi="Calibri" w:cs="Calibri" w:eastAsia="Calibri"/>
+          <w:color w:val="auto"/>
+          <w:spacing w:val="0"/>
+          <w:position w:val="0"/>
+          <w:sz w:val="22"/>
+          <w:shd w:fill="auto" w:val="clear"/>
+        </w:rPr>
+        <w:t xml:space="preserve">Normally, you find that you easily manage operations using the BPs given. However, in difficult times, you run out of BPs. In case of emergency, you get the BPs instantly. The urgent request still has to be justified later on. At other times, the request is reviewed first before the BPs are transferred. "They" tell you that companies who failed to justify a need for more BPs have been closed or their management replaced. Your requests seem genuine so, luckily, your company is alive.</w:t>
+      </w:r>
+    </w:p>
+    <w:p>
+      <w:pPr>
+        <w:spacing w:before="0" w:after="160" w:line="240"/>
+        <w:ind w:right="0" w:left="0" w:firstLine="0"/>
+        <w:jc w:val="left"/>
+        <w:rPr>
+          <w:rFonts w:ascii="Calibri" w:hAnsi="Calibri" w:cs="Calibri" w:eastAsia="Calibri"/>
+          <w:color w:val="auto"/>
+          <w:spacing w:val="0"/>
+          <w:position w:val="0"/>
+          <w:sz w:val="22"/>
+          <w:shd w:fill="auto" w:val="clear"/>
+        </w:rPr>
+      </w:pPr>
+      <w:r>
+        <w:rPr>
+          <w:rFonts w:ascii="Calibri" w:hAnsi="Calibri" w:cs="Calibri" w:eastAsia="Calibri"/>
+          <w:color w:val="auto"/>
+          <w:spacing w:val="0"/>
+          <w:position w:val="0"/>
+          <w:sz w:val="22"/>
+          <w:shd w:fill="auto" w:val="clear"/>
+        </w:rPr>
+        <w:t xml:space="preserve">The RPs earned by a company in an accounting period are automatically transferred to the shareholders. Owning 75% of the shares, you get 75% of the RPs. The employees owning the rest of the 25% get their RPs accordingly. "So this is how dividends work," you think. Interested in dividends, you invest more and more in shares, creating an impressive portfolio - a source of passive income. You also sell shares, burning RPs from the buyer and increasing your RPs by the market value.</w:t>
+      </w:r>
+    </w:p>
+    <w:p>
+      <w:pPr>
+        <w:spacing w:before="0" w:after="160" w:line="240"/>
+        <w:ind w:right="0" w:left="0" w:firstLine="0"/>
+        <w:jc w:val="left"/>
+        <w:rPr>
+          <w:rFonts w:ascii="Calibri" w:hAnsi="Calibri" w:cs="Calibri" w:eastAsia="Calibri"/>
+          <w:color w:val="auto"/>
+          <w:spacing w:val="0"/>
+          <w:position w:val="0"/>
+          <w:sz w:val="22"/>
+          <w:shd w:fill="auto" w:val="clear"/>
+        </w:rPr>
+      </w:pPr>
+      <w:r>
+        <w:rPr>
+          <w:rFonts w:ascii="Calibri" w:hAnsi="Calibri" w:cs="Calibri" w:eastAsia="Calibri"/>
+          <w:color w:val="auto"/>
+          <w:spacing w:val="0"/>
+          <w:position w:val="0"/>
+          <w:sz w:val="22"/>
+          <w:shd w:fill="auto" w:val="clear"/>
+        </w:rPr>
+        <w:t xml:space="preserve">As your mother inherited significantly valuable property from her father, you receive quite a small portion of her property. The rest becomes property to be managed by the resources managers. Following in your mother's footsteps, you sell off some of the property to refurbish her home and make it available as a luxurious residential property. As this is your private property, you get RPs equivalent to the RPs burned instantly, without any other calculations.</w:t>
+      </w:r>
+    </w:p>
+    <w:p>
+      <w:pPr>
+        <w:spacing w:before="0" w:after="160" w:line="240"/>
+        <w:ind w:right="0" w:left="0" w:firstLine="0"/>
+        <w:jc w:val="left"/>
+        <w:rPr>
+          <w:rFonts w:ascii="Calibri" w:hAnsi="Calibri" w:cs="Calibri" w:eastAsia="Calibri"/>
+          <w:color w:val="auto"/>
+          <w:spacing w:val="0"/>
+          <w:position w:val="0"/>
+          <w:sz w:val="22"/>
+          <w:shd w:fill="auto" w:val="clear"/>
+        </w:rPr>
+      </w:pPr>
+      <w:r>
+        <w:rPr>
+          <w:rFonts w:ascii="Calibri" w:hAnsi="Calibri" w:cs="Calibri" w:eastAsia="Calibri"/>
+          <w:color w:val="auto"/>
+          <w:spacing w:val="0"/>
+          <w:position w:val="0"/>
+          <w:sz w:val="22"/>
+          <w:shd w:fill="auto" w:val="clear"/>
+        </w:rPr>
+        <w:t xml:space="preserve">On each successful decade, you, along with other shareholders and executive officers, receive bonus RPs in accordance with the impact of your company on the world. The same basis of calculation as mentioned earlier is used to automatically calculate and transfer these RPs. Sometimes your company gets audited due to reports from customers and employees but those complaints turn out to be just out of hatred or envy. The CFO resigns and loses access to the company's account. A new CFO is registered who is given access then.</w:t>
+      </w:r>
+    </w:p>
+    <w:p>
+      <w:pPr>
+        <w:spacing w:before="0" w:after="160" w:line="240"/>
+        <w:ind w:right="0" w:left="0" w:firstLine="0"/>
+        <w:jc w:val="left"/>
+        <w:rPr>
+          <w:rFonts w:ascii="Calibri" w:hAnsi="Calibri" w:cs="Calibri" w:eastAsia="Calibri"/>
+          <w:color w:val="auto"/>
+          <w:spacing w:val="0"/>
+          <w:position w:val="0"/>
+          <w:sz w:val="22"/>
+          <w:shd w:fill="auto" w:val="clear"/>
+        </w:rPr>
+      </w:pPr>
+      <w:r>
+        <w:rPr>
+          <w:rFonts w:ascii="Calibri" w:hAnsi="Calibri" w:cs="Calibri" w:eastAsia="Calibri"/>
+          <w:color w:val="auto"/>
+          <w:spacing w:val="0"/>
+          <w:position w:val="0"/>
+          <w:sz w:val="22"/>
+          <w:shd w:fill="auto" w:val="clear"/>
+        </w:rPr>
+        <w:t xml:space="preserve">Not having any next of kin, you decide to make the son of your best friend the inheritor of your wealth. The public official guides you that the value of property inherited from your mother would not be transferred and that all your other private properties, including the shares would be transferred. The public official inquires if you are being forced to do this in any way. "It's my job," he adds. "No, nobody is threatening me. I think he will make the best use of my wealth," you answer.</w:t>
+      </w:r>
+    </w:p>
+    <w:p>
+      <w:pPr>
+        <w:spacing w:before="0" w:after="160" w:line="240"/>
+        <w:ind w:right="0" w:left="0" w:firstLine="0"/>
+        <w:jc w:val="left"/>
+        <w:rPr>
+          <w:rFonts w:ascii="Calibri Light" w:hAnsi="Calibri Light" w:cs="Calibri Light" w:eastAsia="Calibri Light"/>
+          <w:color w:val="auto"/>
+          <w:spacing w:val="0"/>
+          <w:position w:val="0"/>
+          <w:sz w:val="22"/>
+          <w:shd w:fill="auto" w:val="clear"/>
+        </w:rPr>
+      </w:pPr>
+      <w:r>
+        <w:rPr>
+          <w:rFonts w:ascii="Calibri Light" w:hAnsi="Calibri Light" w:cs="Calibri Light" w:eastAsia="Calibri Light"/>
+          <w:color w:val="2F5496"/>
+          <w:spacing w:val="0"/>
+          <w:position w:val="0"/>
+          <w:sz w:val="22"/>
+          <w:shd w:fill="auto" w:val="clear"/>
+        </w:rPr>
+        <w:t xml:space="preserve">Self-employed Person</w:t>
+      </w:r>
+      <w:r>
+        <w:rPr>
+          <w:rFonts w:ascii="Calibri Light" w:hAnsi="Calibri Light" w:cs="Calibri Light" w:eastAsia="Calibri Light"/>
+          <w:color w:val="auto"/>
+          <w:spacing w:val="0"/>
+          <w:position w:val="0"/>
+          <w:sz w:val="22"/>
+          <w:shd w:fill="auto" w:val="clear"/>
+        </w:rPr>
+        <w:t xml:space="preserve">:</w:t>
+      </w:r>
+    </w:p>
+    <w:p>
+      <w:pPr>
+        <w:spacing w:before="0" w:after="160" w:line="240"/>
+        <w:ind w:right="0" w:left="0" w:firstLine="0"/>
+        <w:jc w:val="left"/>
+        <w:rPr>
+          <w:rFonts w:ascii="Calibri" w:hAnsi="Calibri" w:cs="Calibri" w:eastAsia="Calibri"/>
+          <w:color w:val="auto"/>
+          <w:spacing w:val="0"/>
+          <w:position w:val="0"/>
+          <w:sz w:val="22"/>
+          <w:shd w:fill="auto" w:val="clear"/>
+        </w:rPr>
+      </w:pPr>
+      <w:r>
+        <w:rPr>
+          <w:rFonts w:ascii="Calibri" w:hAnsi="Calibri" w:cs="Calibri" w:eastAsia="Calibri"/>
+          <w:color w:val="auto"/>
+          <w:spacing w:val="0"/>
+          <w:position w:val="0"/>
+          <w:sz w:val="22"/>
+          <w:shd w:fill="auto" w:val="clear"/>
+        </w:rPr>
+        <w:t xml:space="preserve">Being a lone wolf, self-employment really attracts you. In college, you take additional courses on how to get good ratings from clients, how to manage time and what makes someone a very valuable service provider. These courses are recommended to those who wish to become succesful self-employed persons. On graduating, you register yourself online by entering details such as the type, location and timing of services you wish to provide. Self-employment status is reflected in your account and you are assigned a mentor.</w:t>
+      </w:r>
+    </w:p>
+    <w:p>
+      <w:pPr>
+        <w:spacing w:before="0" w:after="160" w:line="240"/>
+        <w:ind w:right="0" w:left="0" w:firstLine="0"/>
+        <w:jc w:val="left"/>
+        <w:rPr>
+          <w:rFonts w:ascii="Calibri" w:hAnsi="Calibri" w:cs="Calibri" w:eastAsia="Calibri"/>
+          <w:color w:val="auto"/>
+          <w:spacing w:val="0"/>
+          <w:position w:val="0"/>
+          <w:sz w:val="22"/>
+          <w:shd w:fill="auto" w:val="clear"/>
+        </w:rPr>
+      </w:pPr>
+      <w:r>
+        <w:rPr>
+          <w:rFonts w:ascii="Calibri" w:hAnsi="Calibri" w:cs="Calibri" w:eastAsia="Calibri"/>
+          <w:color w:val="auto"/>
+          <w:spacing w:val="0"/>
+          <w:position w:val="0"/>
+          <w:sz w:val="22"/>
+          <w:shd w:fill="auto" w:val="clear"/>
+        </w:rPr>
+        <w:t xml:space="preserve">Your little brother, who is exploring different career paths, asks you about the difference between an employee and a self-employed person. "As an employee, you would be working for the company that hires you and this will not cost the company any Budget Points. You will have to work with the team they put you in and do the work they give you. They will be able to review your work and you will be able to review the HR's performance. They can get you a bonus if you meet certain goals," you politely answer. </w:t>
+      </w:r>
+    </w:p>
+    <w:p>
+      <w:pPr>
+        <w:spacing w:before="0" w:after="160" w:line="240"/>
+        <w:ind w:right="0" w:left="0" w:firstLine="0"/>
+        <w:jc w:val="left"/>
+        <w:rPr>
+          <w:rFonts w:ascii="Calibri" w:hAnsi="Calibri" w:cs="Calibri" w:eastAsia="Calibri"/>
+          <w:color w:val="auto"/>
+          <w:spacing w:val="0"/>
+          <w:position w:val="0"/>
+          <w:sz w:val="22"/>
+          <w:shd w:fill="auto" w:val="clear"/>
+        </w:rPr>
+      </w:pPr>
+      <w:r>
+        <w:rPr>
+          <w:rFonts w:ascii="Calibri" w:hAnsi="Calibri" w:cs="Calibri" w:eastAsia="Calibri"/>
+          <w:color w:val="auto"/>
+          <w:spacing w:val="0"/>
+          <w:position w:val="0"/>
+          <w:sz w:val="22"/>
+          <w:shd w:fill="auto" w:val="clear"/>
+        </w:rPr>
+        <w:t xml:space="preserve">"As a self-employed person, you would be working for your clients: the companies or people who purchase your services using BPs. You can work on your own or team up with others, so long as the client does not object. You will have more freedom in choosing and doing the work. Clients can give reviews just like they would review a company. You can review them back. There are no bonuses but you can get clients to burn more BPs. You are rewarded in RPs according to the quantity, quality and need of the work."</w:t>
+      </w:r>
+    </w:p>
+    <w:p>
+      <w:pPr>
+        <w:spacing w:before="0" w:after="160" w:line="240"/>
+        <w:ind w:right="0" w:left="0" w:firstLine="0"/>
+        <w:jc w:val="left"/>
+        <w:rPr>
+          <w:rFonts w:ascii="Calibri" w:hAnsi="Calibri" w:cs="Calibri" w:eastAsia="Calibri"/>
+          <w:color w:val="auto"/>
+          <w:spacing w:val="0"/>
+          <w:position w:val="0"/>
+          <w:sz w:val="22"/>
+          <w:shd w:fill="auto" w:val="clear"/>
+        </w:rPr>
+      </w:pPr>
+      <w:r>
+        <w:rPr>
+          <w:rFonts w:ascii="Calibri" w:hAnsi="Calibri" w:cs="Calibri" w:eastAsia="Calibri"/>
+          <w:color w:val="auto"/>
+          <w:spacing w:val="0"/>
+          <w:position w:val="0"/>
+          <w:sz w:val="22"/>
+          <w:shd w:fill="auto" w:val="clear"/>
+        </w:rPr>
+        <w:t xml:space="preserve">"So, what about designation?" he asks. "Well, there are no designations for self-employed people; however, the experience and reviews recorded over time increase the compensation for the services rendered by an increase in the BPs burned per job or hour," you respond. He thinks for a moment. "What if an employee wants to become self-employed?" "Well, they have to register themselves online and their current designation is taken into account during the registration process." "Right, thanks." "No problem."</w:t>
+      </w:r>
+    </w:p>
+    <w:p>
+      <w:pPr>
+        <w:spacing w:before="0" w:after="160" w:line="240"/>
+        <w:ind w:right="0" w:left="0" w:firstLine="0"/>
+        <w:jc w:val="left"/>
+        <w:rPr>
+          <w:rFonts w:ascii="Calibri" w:hAnsi="Calibri" w:cs="Calibri" w:eastAsia="Calibri"/>
+          <w:color w:val="auto"/>
+          <w:spacing w:val="0"/>
+          <w:position w:val="0"/>
+          <w:sz w:val="22"/>
+          <w:shd w:fill="auto" w:val="clear"/>
+        </w:rPr>
+      </w:pPr>
+      <w:r>
+        <w:rPr>
+          <w:rFonts w:ascii="Calibri" w:hAnsi="Calibri" w:cs="Calibri" w:eastAsia="Calibri"/>
+          <w:color w:val="auto"/>
+          <w:spacing w:val="0"/>
+          <w:position w:val="0"/>
+          <w:sz w:val="22"/>
+          <w:shd w:fill="auto" w:val="clear"/>
+        </w:rPr>
+        <w:t xml:space="preserve">You invest the BPs allotted to you in better tools to help make your tasks easier. Once in a blue moon, someone registers a complaint against you and you have to tell some public officials your side of the story. Over the years the rate of your services increases significantly so you focus on the more interesting and complex demands. To keep you up-to-date with the latest technologies and regulations, the professional body you are a member of helps you with Continued Professional Development.</w:t>
+      </w:r>
+    </w:p>
+    <w:p>
+      <w:pPr>
+        <w:spacing w:before="0" w:after="160" w:line="240"/>
+        <w:ind w:right="0" w:left="0" w:firstLine="0"/>
+        <w:jc w:val="left"/>
+        <w:rPr>
+          <w:rFonts w:ascii="Calibri" w:hAnsi="Calibri" w:cs="Calibri" w:eastAsia="Calibri"/>
+          <w:color w:val="auto"/>
+          <w:spacing w:val="0"/>
+          <w:position w:val="0"/>
+          <w:sz w:val="22"/>
+          <w:shd w:fill="auto" w:val="clear"/>
+        </w:rPr>
+      </w:pPr>
+      <w:r>
+        <w:rPr>
+          <w:rFonts w:ascii="Calibri Light" w:hAnsi="Calibri Light" w:cs="Calibri Light" w:eastAsia="Calibri Light"/>
+          <w:color w:val="2F5496"/>
+          <w:spacing w:val="0"/>
+          <w:position w:val="0"/>
+          <w:sz w:val="22"/>
+          <w:shd w:fill="auto" w:val="clear"/>
+        </w:rPr>
+        <w:t xml:space="preserve">Unemployed Person</w:t>
+      </w:r>
+      <w:r>
+        <w:rPr>
+          <w:rFonts w:ascii="Calibri Light" w:hAnsi="Calibri Light" w:cs="Calibri Light" w:eastAsia="Calibri Light"/>
+          <w:color w:val="auto"/>
+          <w:spacing w:val="0"/>
+          <w:position w:val="0"/>
+          <w:sz w:val="22"/>
+          <w:shd w:fill="auto" w:val="clear"/>
+        </w:rPr>
+        <w:t xml:space="preserve">:</w:t>
+      </w:r>
+    </w:p>
+    <w:p>
+      <w:pPr>
+        <w:spacing w:before="0" w:after="160" w:line="240"/>
+        <w:ind w:right="0" w:left="0" w:firstLine="0"/>
+        <w:jc w:val="left"/>
+        <w:rPr>
+          <w:rFonts w:ascii="Calibri" w:hAnsi="Calibri" w:cs="Calibri" w:eastAsia="Calibri"/>
+          <w:color w:val="auto"/>
+          <w:spacing w:val="0"/>
+          <w:position w:val="0"/>
+          <w:sz w:val="22"/>
+          <w:shd w:fill="auto" w:val="clear"/>
+        </w:rPr>
+      </w:pPr>
+      <w:r>
+        <w:rPr>
+          <w:rFonts w:ascii="Calibri" w:hAnsi="Calibri" w:cs="Calibri" w:eastAsia="Calibri"/>
+          <w:color w:val="auto"/>
+          <w:spacing w:val="0"/>
+          <w:position w:val="0"/>
+          <w:sz w:val="22"/>
+          <w:shd w:fill="auto" w:val="clear"/>
+        </w:rPr>
+        <w:t xml:space="preserve">Humbled by orphanage, driven by passion and supported by teachers, you embark on the pursuit of knowledge and excellence. Without any affinity for wealth or the luxurious life, RPs and BPs don't matter to you. So, you spend most of your time researching and surviving on whatever you get using your NPs. You find yourself mostly surrounded by educational material, research work, intellectuals and your thoughts. At times you don't even know if it's day or night while you research your favourite topics.</w:t>
+      </w:r>
+    </w:p>
+    <w:p>
+      <w:pPr>
+        <w:spacing w:before="0" w:after="160" w:line="240"/>
+        <w:ind w:right="0" w:left="0" w:firstLine="0"/>
+        <w:jc w:val="left"/>
+        <w:rPr>
+          <w:rFonts w:ascii="Calibri" w:hAnsi="Calibri" w:cs="Calibri" w:eastAsia="Calibri"/>
+          <w:color w:val="auto"/>
+          <w:spacing w:val="0"/>
+          <w:position w:val="0"/>
+          <w:sz w:val="22"/>
+          <w:shd w:fill="auto" w:val="clear"/>
+        </w:rPr>
+      </w:pPr>
+      <w:r>
+        <w:rPr>
+          <w:rFonts w:ascii="Calibri" w:hAnsi="Calibri" w:cs="Calibri" w:eastAsia="Calibri"/>
+          <w:color w:val="auto"/>
+          <w:spacing w:val="0"/>
+          <w:position w:val="0"/>
+          <w:sz w:val="22"/>
+          <w:shd w:fill="auto" w:val="clear"/>
+        </w:rPr>
+        <w:t xml:space="preserve">In university, you focus on epistemology, ethics and economics. What really interests you is evolution: the evolution of ideas and conditions. You always try to learn more and more about how so much change came to be over the years, what was the role of ethics and economics in it and what change can we bring now. What really fascinates you is how much the Hegelian dialectic and the Socratic dialectic make sense, both from a holist and reductionist point of view.</w:t>
+      </w:r>
+    </w:p>
+    <w:p>
+      <w:pPr>
+        <w:spacing w:before="0" w:after="160" w:line="240"/>
+        <w:ind w:right="0" w:left="0" w:firstLine="0"/>
+        <w:jc w:val="left"/>
+        <w:rPr>
+          <w:rFonts w:ascii="Calibri" w:hAnsi="Calibri" w:cs="Calibri" w:eastAsia="Calibri"/>
+          <w:color w:val="auto"/>
+          <w:spacing w:val="0"/>
+          <w:position w:val="0"/>
+          <w:sz w:val="22"/>
+          <w:shd w:fill="auto" w:val="clear"/>
+        </w:rPr>
+      </w:pPr>
+      <w:r>
+        <w:rPr>
+          <w:rFonts w:ascii="Calibri" w:hAnsi="Calibri" w:cs="Calibri" w:eastAsia="Calibri"/>
+          <w:color w:val="auto"/>
+          <w:spacing w:val="0"/>
+          <w:position w:val="0"/>
+          <w:sz w:val="22"/>
+          <w:shd w:fill="auto" w:val="clear"/>
+        </w:rPr>
+        <w:t xml:space="preserve">You write an article on the history of the development of the different economic systems. You explain what Capitalism was like in its early stages and how it developed over the ages. Then you highlight the role of Communism in challenging Capitalism. Explaining the beauty and flaws of each system, you explain how they led to the birth of Rewardism. "Development should not stop here," you write. "A new system shall challenge Rewardism, and together these two will give birth to yet another system."</w:t>
+      </w:r>
+    </w:p>
+    <w:p>
+      <w:pPr>
+        <w:spacing w:before="0" w:after="160" w:line="240"/>
+        <w:ind w:right="0" w:left="0" w:firstLine="0"/>
+        <w:jc w:val="left"/>
+        <w:rPr>
+          <w:rFonts w:ascii="Calibri" w:hAnsi="Calibri" w:cs="Calibri" w:eastAsia="Calibri"/>
+          <w:color w:val="auto"/>
+          <w:spacing w:val="0"/>
+          <w:position w:val="0"/>
+          <w:sz w:val="22"/>
+          <w:shd w:fill="auto" w:val="clear"/>
+        </w:rPr>
+      </w:pPr>
+      <w:r>
+        <w:rPr>
+          <w:rFonts w:ascii="Calibri" w:hAnsi="Calibri" w:cs="Calibri" w:eastAsia="Calibri"/>
+          <w:color w:val="auto"/>
+          <w:spacing w:val="0"/>
+          <w:position w:val="0"/>
+          <w:sz w:val="22"/>
+          <w:shd w:fill="auto" w:val="clear"/>
+        </w:rPr>
+        <w:t xml:space="preserve">You dedicate the rest of your life to bring about an even better system than Rewardism. You get RPs from time to time; sometimes for being a nice planetarian, and other times for your contributions to the development of the world. Your employed friends who love to listen to your interesting arguments invite you over to luxurious restaurants and hotels. Your books are published; people find your works admirable and moving. With whatever RPs you have, you explore the world until you die.</w:t>
+      </w:r>
+    </w:p>
+    <w:p>
+      <w:pPr>
+        <w:spacing w:before="0" w:after="160" w:line="240"/>
+        <w:ind w:right="0" w:left="0" w:firstLine="0"/>
+        <w:jc w:val="left"/>
+        <w:rPr>
+          <w:rFonts w:ascii="Calibri" w:hAnsi="Calibri" w:cs="Calibri" w:eastAsia="Calibri"/>
+          <w:color w:val="auto"/>
+          <w:spacing w:val="0"/>
+          <w:position w:val="0"/>
+          <w:sz w:val="24"/>
           <w:shd w:fill="auto" w:val="clear"/>
         </w:rPr>
       </w:pPr>
@@ -5022,36 +6463,36 @@
           <w:color w:val="2F5496"/>
           <w:spacing w:val="0"/>
           <w:position w:val="0"/>
-          <w:sz w:val="26"/>
-          <w:shd w:fill="auto" w:val="clear"/>
-        </w:rPr>
-        <w:t xml:space="preserve">The System</w:t>
-      </w:r>
-    </w:p>
-    <w:p>
-      <w:pPr>
-        <w:spacing w:before="0" w:after="160" w:line="240"/>
-        <w:ind w:right="0" w:left="0" w:firstLine="0"/>
-        <w:jc w:val="left"/>
-        <w:rPr>
-          <w:rFonts w:ascii="Calibri" w:hAnsi="Calibri" w:cs="Calibri" w:eastAsia="Calibri"/>
-          <w:color w:val="auto"/>
-          <w:spacing w:val="0"/>
-          <w:position w:val="0"/>
-          <w:sz w:val="22"/>
-          <w:shd w:fill="auto" w:val="clear"/>
-        </w:rPr>
-      </w:pPr>
-      <w:r>
-        <w:rPr>
-          <w:rFonts w:ascii="Calibri" w:hAnsi="Calibri" w:cs="Calibri" w:eastAsia="Calibri"/>
-          <w:color w:val="auto"/>
-          <w:spacing w:val="0"/>
-          <w:position w:val="0"/>
-          <w:sz w:val="22"/>
-          <w:shd w:fill="auto" w:val="clear"/>
-        </w:rPr>
-        <w:t xml:space="preserve">You probably have a lot of questions like, "Will I be able to own property?", "Will I have to pay my employees?", "Will there be taxes?", "What if I don't work at all?", "How does one become wealthier?", etc. Instead of answering these questions one by one, perhaps it is more practical to give you an idea of what life would be like for an employee, public official, employer, a self-employed person and an unemployed person under Rewardism.</w:t>
+          <w:sz w:val="24"/>
+          <w:shd w:fill="auto" w:val="clear"/>
+        </w:rPr>
+        <w:t xml:space="preserve">Risks</w:t>
+      </w:r>
+    </w:p>
+    <w:p>
+      <w:pPr>
+        <w:spacing w:before="0" w:after="160" w:line="240"/>
+        <w:ind w:right="0" w:left="0" w:firstLine="0"/>
+        <w:jc w:val="left"/>
+        <w:rPr>
+          <w:rFonts w:ascii="Calibri" w:hAnsi="Calibri" w:cs="Calibri" w:eastAsia="Calibri"/>
+          <w:color w:val="auto"/>
+          <w:spacing w:val="0"/>
+          <w:position w:val="0"/>
+          <w:sz w:val="22"/>
+          <w:shd w:fill="auto" w:val="clear"/>
+        </w:rPr>
+      </w:pPr>
+      <w:r>
+        <w:rPr>
+          <w:rFonts w:ascii="Calibri" w:hAnsi="Calibri" w:cs="Calibri" w:eastAsia="Calibri"/>
+          <w:color w:val="auto"/>
+          <w:spacing w:val="0"/>
+          <w:position w:val="0"/>
+          <w:sz w:val="22"/>
+          <w:shd w:fill="auto" w:val="clear"/>
+        </w:rPr>
+        <w:t xml:space="preserve">Rewardism, like other man-made systems, has some risks associated with it because of our inability to completely predict the future and all its problems. By risks I mean the threats to the optimal functioning of the system. Proactively dealing with the risks is likely to make the implementation phase smoother. The following approach seems reasonable: first, highlight a risk and explain why it is a point of concern; then, suggest control procedures to mitigate the risk. These steps should be taken after the deployment of the system as well, to help mitigate newer risks as they emerge.</w:t>
       </w:r>
     </w:p>
     <w:p>
@@ -5071,1485 +6512,267 @@
       <w:r>
         <w:rPr>
           <w:rFonts w:ascii="Calibri Light" w:hAnsi="Calibri Light" w:cs="Calibri Light" w:eastAsia="Calibri Light"/>
-          <w:color w:val="2F5496"/>
-          <w:spacing w:val="0"/>
-          <w:position w:val="0"/>
-          <w:sz w:val="22"/>
-          <w:shd w:fill="auto" w:val="clear"/>
-        </w:rPr>
-        <w:t xml:space="preserve">Employee</w:t>
-      </w:r>
+          <w:b/>
+          <w:color w:val="auto"/>
+          <w:spacing w:val="0"/>
+          <w:position w:val="0"/>
+          <w:sz w:val="22"/>
+          <w:shd w:fill="auto" w:val="clear"/>
+        </w:rPr>
+        <w:t xml:space="preserve">Risk I: Human Risk</w:t>
+      </w:r>
+    </w:p>
+    <w:p>
+      <w:pPr>
+        <w:spacing w:before="0" w:after="160" w:line="240"/>
+        <w:ind w:right="0" w:left="0" w:firstLine="0"/>
+        <w:jc w:val="left"/>
+        <w:rPr>
+          <w:rFonts w:ascii="Calibri" w:hAnsi="Calibri" w:cs="Calibri" w:eastAsia="Calibri"/>
+          <w:color w:val="auto"/>
+          <w:spacing w:val="0"/>
+          <w:position w:val="0"/>
+          <w:sz w:val="22"/>
+          <w:shd w:fill="auto" w:val="clear"/>
+        </w:rPr>
+      </w:pPr>
+      <w:r>
+        <w:rPr>
+          <w:rFonts w:ascii="Calibri" w:hAnsi="Calibri" w:cs="Calibri" w:eastAsia="Calibri"/>
+          <w:color w:val="auto"/>
+          <w:spacing w:val="0"/>
+          <w:position w:val="0"/>
+          <w:sz w:val="22"/>
+          <w:shd w:fill="auto" w:val="clear"/>
+        </w:rPr>
+        <w:t xml:space="preserve">For a system to function optimally, all of its parts have to work optimally. If the system is not completely automated, perhaps because it is impossible for it to be automated, then part of it is the human element. Now, no matter how flawless the rest of the system is, if the human element fails, then the whole system fails. However, the right humans can even modify and make a flawed system work. So, if we let the best humans make the best system work, would it be anything less than the best?</w:t>
+      </w:r>
+    </w:p>
+    <w:p>
+      <w:pPr>
+        <w:spacing w:before="0" w:after="160" w:line="240"/>
+        <w:ind w:right="0" w:left="0" w:firstLine="0"/>
+        <w:jc w:val="left"/>
+        <w:rPr>
+          <w:rFonts w:ascii="Calibri" w:hAnsi="Calibri" w:cs="Calibri" w:eastAsia="Calibri"/>
+          <w:color w:val="auto"/>
+          <w:spacing w:val="0"/>
+          <w:position w:val="0"/>
+          <w:sz w:val="22"/>
+          <w:shd w:fill="auto" w:val="clear"/>
+        </w:rPr>
+      </w:pPr>
+      <w:r>
+        <w:rPr>
+          <w:rFonts w:ascii="Calibri" w:hAnsi="Calibri" w:cs="Calibri" w:eastAsia="Calibri"/>
+          <w:color w:val="auto"/>
+          <w:spacing w:val="0"/>
+          <w:position w:val="0"/>
+          <w:sz w:val="22"/>
+          <w:shd w:fill="auto" w:val="clear"/>
+        </w:rPr>
+        <w:t xml:space="preserve">What can make the human element of the system fail?</w:t>
+      </w:r>
+    </w:p>
+    <w:p>
+      <w:pPr>
+        <w:spacing w:before="0" w:after="160" w:line="240"/>
+        <w:ind w:right="0" w:left="0" w:firstLine="0"/>
+        <w:jc w:val="left"/>
+        <w:rPr>
+          <w:rFonts w:ascii="Calibri" w:hAnsi="Calibri" w:cs="Calibri" w:eastAsia="Calibri"/>
+          <w:color w:val="auto"/>
+          <w:spacing w:val="0"/>
+          <w:position w:val="0"/>
+          <w:sz w:val="22"/>
+          <w:shd w:fill="auto" w:val="clear"/>
+        </w:rPr>
+      </w:pPr>
+      <w:r>
+        <w:rPr>
+          <w:rFonts w:ascii="Calibri" w:hAnsi="Calibri" w:cs="Calibri" w:eastAsia="Calibri"/>
+          <w:color w:val="auto"/>
+          <w:spacing w:val="0"/>
+          <w:position w:val="0"/>
+          <w:sz w:val="22"/>
+          <w:shd w:fill="auto" w:val="clear"/>
+        </w:rPr>
+        <w:t xml:space="preserve">A) Incompetence</w:t>
+        <w:br/>
+        <w:t xml:space="preserve">No matter how concerned or ethical managers are, what good are they if they are incompetent? What good are ideas if they are not communicated? What good is a leader who cannot lead? What good are planners that cannot implement their plans, and what good is all their planning? What good is all my writing if no one is competent enough to understand, criticize and implement it to its full extent?</w:t>
+      </w:r>
+    </w:p>
+    <w:p>
+      <w:pPr>
+        <w:spacing w:before="0" w:after="160" w:line="240"/>
+        <w:ind w:right="0" w:left="0" w:firstLine="0"/>
+        <w:jc w:val="left"/>
+        <w:rPr>
+          <w:rFonts w:ascii="Calibri" w:hAnsi="Calibri" w:cs="Calibri" w:eastAsia="Calibri"/>
+          <w:color w:val="auto"/>
+          <w:spacing w:val="0"/>
+          <w:position w:val="0"/>
+          <w:sz w:val="22"/>
+          <w:shd w:fill="auto" w:val="clear"/>
+        </w:rPr>
+      </w:pPr>
+      <w:r>
+        <w:rPr>
+          <w:rFonts w:ascii="Calibri" w:hAnsi="Calibri" w:cs="Calibri" w:eastAsia="Calibri"/>
+          <w:color w:val="auto"/>
+          <w:spacing w:val="0"/>
+          <w:position w:val="0"/>
+          <w:sz w:val="22"/>
+          <w:shd w:fill="auto" w:val="clear"/>
+        </w:rPr>
+        <w:t xml:space="preserve">B) Indifference</w:t>
+        <w:br/>
+        <w:t xml:space="preserve">Even if we found the most competent people to make the system work, what if they did not care? I do not necessarily mean people who are driven purely by self-interest, because they can still prove useful if you align their interests with the interests of others. The risk I am highlighting here is that of an unethical approach to solving problems. People who are not concerned about sustainability or the well-being of others are unlikely to take such factors into account when making a decision.</w:t>
+      </w:r>
+    </w:p>
+    <w:p>
+      <w:pPr>
+        <w:spacing w:before="0" w:after="160" w:line="240"/>
+        <w:ind w:right="0" w:left="0" w:firstLine="0"/>
+        <w:jc w:val="left"/>
+        <w:rPr>
+          <w:rFonts w:ascii="Calibri" w:hAnsi="Calibri" w:cs="Calibri" w:eastAsia="Calibri"/>
+          <w:color w:val="auto"/>
+          <w:spacing w:val="0"/>
+          <w:position w:val="0"/>
+          <w:sz w:val="22"/>
+          <w:shd w:fill="auto" w:val="clear"/>
+        </w:rPr>
+      </w:pPr>
       <w:r>
         <w:rPr>
           <w:rFonts w:ascii="Calibri Light" w:hAnsi="Calibri Light" w:cs="Calibri Light" w:eastAsia="Calibri Light"/>
-          <w:color w:val="auto"/>
-          <w:spacing w:val="0"/>
-          <w:position w:val="0"/>
-          <w:sz w:val="22"/>
-          <w:shd w:fill="auto" w:val="clear"/>
-        </w:rPr>
-        <w:t xml:space="preserve">:</w:t>
-      </w:r>
-    </w:p>
-    <w:p>
-      <w:pPr>
-        <w:spacing w:before="0" w:after="160" w:line="240"/>
-        <w:ind w:right="0" w:left="0" w:firstLine="0"/>
-        <w:jc w:val="left"/>
-        <w:rPr>
-          <w:rFonts w:ascii="Calibri" w:hAnsi="Calibri" w:cs="Calibri" w:eastAsia="Calibri"/>
-          <w:color w:val="auto"/>
-          <w:spacing w:val="0"/>
-          <w:position w:val="0"/>
-          <w:sz w:val="22"/>
-          <w:shd w:fill="auto" w:val="clear"/>
-        </w:rPr>
-      </w:pPr>
-      <w:r>
-        <w:rPr>
-          <w:rFonts w:ascii="Calibri" w:hAnsi="Calibri" w:cs="Calibri" w:eastAsia="Calibri"/>
-          <w:color w:val="auto"/>
-          <w:spacing w:val="0"/>
-          <w:position w:val="0"/>
-          <w:sz w:val="22"/>
-          <w:shd w:fill="auto" w:val="clear"/>
-        </w:rPr>
-        <w:t xml:space="preserve">Your mother makes an emergency call to the nearest hospital as she's in labor. The ambulance arrives in no time and 2 ladies help her board the vehicle. Upon reaching the hospital, she is rushed to the delivery room. You are born. After your mother has rested, they find out that she doesn't have an ID card because she forgot it in all the hassle. "No matter," says the nurse, comforting your mother. She uses your mother's fingerprints and ID number to record the activity "delivery".</w:t>
-      </w:r>
-    </w:p>
-    <w:p>
-      <w:pPr>
-        <w:spacing w:before="0" w:after="160" w:line="240"/>
-        <w:ind w:right="0" w:left="0" w:firstLine="0"/>
-        <w:jc w:val="left"/>
-        <w:rPr>
-          <w:rFonts w:ascii="Calibri" w:hAnsi="Calibri" w:cs="Calibri" w:eastAsia="Calibri"/>
-          <w:color w:val="auto"/>
-          <w:spacing w:val="0"/>
-          <w:position w:val="0"/>
-          <w:sz w:val="22"/>
-          <w:shd w:fill="auto" w:val="clear"/>
-        </w:rPr>
-      </w:pPr>
-      <w:r>
-        <w:rPr>
-          <w:rFonts w:ascii="Calibri" w:hAnsi="Calibri" w:cs="Calibri" w:eastAsia="Calibri"/>
-          <w:color w:val="auto"/>
-          <w:spacing w:val="0"/>
-          <w:position w:val="0"/>
-          <w:sz w:val="22"/>
-          <w:shd w:fill="auto" w:val="clear"/>
-        </w:rPr>
-        <w:t xml:space="preserve">Your details are entered and an account for you is made in the international register. Your new "Necessities Points" Card is delivered to your mother. Before leaving the hospital, your mother uses your new NP Card to buy the necessities, which include medicines, diapers, food, water, etc., for you. The points get burned out of your account and the activity is recorded in both your and the pharmacy's account. Your account is linked to your guardian, in this case your mother, until you become an adult.</w:t>
-      </w:r>
-    </w:p>
-    <w:p>
-      <w:pPr>
-        <w:spacing w:before="0" w:after="160" w:line="240"/>
-        <w:ind w:right="0" w:left="0" w:firstLine="0"/>
-        <w:jc w:val="left"/>
-        <w:rPr>
-          <w:rFonts w:ascii="Calibri" w:hAnsi="Calibri" w:cs="Calibri" w:eastAsia="Calibri"/>
-          <w:color w:val="auto"/>
-          <w:spacing w:val="0"/>
-          <w:position w:val="0"/>
-          <w:sz w:val="22"/>
-          <w:shd w:fill="auto" w:val="clear"/>
-        </w:rPr>
-      </w:pPr>
-      <w:r>
-        <w:rPr>
-          <w:rFonts w:ascii="Calibri" w:hAnsi="Calibri" w:cs="Calibri" w:eastAsia="Calibri"/>
-          <w:color w:val="auto"/>
-          <w:spacing w:val="0"/>
-          <w:position w:val="0"/>
-          <w:sz w:val="22"/>
-          <w:shd w:fill="auto" w:val="clear"/>
-        </w:rPr>
-        <w:t xml:space="preserve">At each of your birthday, you receive more NPs than usual. Your mother uses these extra points to buy a little baby cart for you. Again, the activity is recorded in both the relevant accounts and the points are burned away from your account. Until you turn 7, you live in the same house, same room with your mother. She remains unemployed for the whole duration. Public officials make surprise visits occasionally to see how well your mother is treating you, according to which she receives some "Reward Points".</w:t>
-      </w:r>
-    </w:p>
-    <w:p>
-      <w:pPr>
-        <w:spacing w:before="0" w:after="160" w:line="240"/>
-        <w:ind w:right="0" w:left="0" w:firstLine="0"/>
-        <w:jc w:val="left"/>
-        <w:rPr>
-          <w:rFonts w:ascii="Calibri" w:hAnsi="Calibri" w:cs="Calibri" w:eastAsia="Calibri"/>
-          <w:color w:val="auto"/>
-          <w:spacing w:val="0"/>
-          <w:position w:val="0"/>
-          <w:sz w:val="22"/>
-          <w:shd w:fill="auto" w:val="clear"/>
-        </w:rPr>
-      </w:pPr>
-      <w:r>
-        <w:rPr>
-          <w:rFonts w:ascii="Calibri" w:hAnsi="Calibri" w:cs="Calibri" w:eastAsia="Calibri"/>
-          <w:color w:val="auto"/>
-          <w:spacing w:val="0"/>
-          <w:position w:val="0"/>
-          <w:sz w:val="22"/>
-          <w:shd w:fill="auto" w:val="clear"/>
-        </w:rPr>
-        <w:t xml:space="preserve">When you turn 7, you and your mother move to a house with 2 rooms near a school. You enroll there and your mother starts teaching too. For enrollment, your ID card and fingerprints are used, your mother's consent is taken too. Any necessities such as books and stationary are provided by the school. Your mother then views your performance, along with the rest of your activity, in "The App". After each semester, you rate the performance of your teachers. They receive RPs according to their performance.</w:t>
-      </w:r>
-    </w:p>
-    <w:p>
-      <w:pPr>
-        <w:spacing w:before="0" w:after="160" w:line="240"/>
-        <w:ind w:right="0" w:left="0" w:firstLine="0"/>
-        <w:jc w:val="left"/>
-        <w:rPr>
-          <w:rFonts w:ascii="Calibri" w:hAnsi="Calibri" w:cs="Calibri" w:eastAsia="Calibri"/>
-          <w:color w:val="auto"/>
-          <w:spacing w:val="0"/>
-          <w:position w:val="0"/>
-          <w:sz w:val="22"/>
-          <w:shd w:fill="auto" w:val="clear"/>
-        </w:rPr>
-      </w:pPr>
-      <w:r>
-        <w:rPr>
-          <w:rFonts w:ascii="Calibri" w:hAnsi="Calibri" w:cs="Calibri" w:eastAsia="Calibri"/>
-          <w:color w:val="auto"/>
-          <w:spacing w:val="0"/>
-          <w:position w:val="0"/>
-          <w:sz w:val="22"/>
-          <w:shd w:fill="auto" w:val="clear"/>
-        </w:rPr>
-        <w:t xml:space="preserve">According to your performance and behavior, you are given a few RPs to keep you motivated. You decide to save some of them until you become an adult so that you can afford exploring, comfortably, your favorite parts of the world. Over the years you use your IDC, and sometimes fingerprint too, for traveling, communicating, cleaning and other free necessities, your NPs for limited necessities and your RPs for luxuries such as toys, hotels, cinemas, etc. And so, life goes on. You experience, you learn and grow.</w:t>
-      </w:r>
-    </w:p>
-    <w:p>
-      <w:pPr>
-        <w:spacing w:before="0" w:after="160" w:line="240"/>
-        <w:ind w:right="0" w:left="0" w:firstLine="0"/>
-        <w:jc w:val="left"/>
-        <w:rPr>
-          <w:rFonts w:ascii="Calibri" w:hAnsi="Calibri" w:cs="Calibri" w:eastAsia="Calibri"/>
-          <w:color w:val="auto"/>
-          <w:spacing w:val="0"/>
-          <w:position w:val="0"/>
-          <w:sz w:val="22"/>
-          <w:shd w:fill="auto" w:val="clear"/>
-        </w:rPr>
-      </w:pPr>
-      <w:r>
-        <w:rPr>
-          <w:rFonts w:ascii="Calibri" w:hAnsi="Calibri" w:cs="Calibri" w:eastAsia="Calibri"/>
-          <w:color w:val="auto"/>
-          <w:spacing w:val="0"/>
-          <w:position w:val="0"/>
-          <w:sz w:val="22"/>
-          <w:shd w:fill="auto" w:val="clear"/>
-        </w:rPr>
-        <w:t xml:space="preserve">When you turn 16, your performance and interests over the year, along with the predicted future needs, are taken into account to help you decide your major. Until you turn 18, you prepare for examinations and interviews which will decide if you are a good fit. It turns out that you fail the interviews. You are asked to take a leap year or choose a different major. You take a leap year and ace the interviews on your second try. You choose your favorite professors and the interviewer records the activity using your IDC and fingerprints.</w:t>
-      </w:r>
-    </w:p>
-    <w:p>
-      <w:pPr>
-        <w:spacing w:before="0" w:after="160" w:line="240"/>
-        <w:ind w:right="0" w:left="0" w:firstLine="0"/>
-        <w:jc w:val="left"/>
-        <w:rPr>
-          <w:rFonts w:ascii="Calibri" w:hAnsi="Calibri" w:cs="Calibri" w:eastAsia="Calibri"/>
-          <w:color w:val="auto"/>
-          <w:spacing w:val="0"/>
-          <w:position w:val="0"/>
-          <w:sz w:val="22"/>
-          <w:shd w:fill="auto" w:val="clear"/>
-        </w:rPr>
-      </w:pPr>
-      <w:r>
-        <w:rPr>
-          <w:rFonts w:ascii="Calibri" w:hAnsi="Calibri" w:cs="Calibri" w:eastAsia="Calibri"/>
-          <w:color w:val="auto"/>
-          <w:spacing w:val="0"/>
-          <w:position w:val="0"/>
-          <w:sz w:val="22"/>
-          <w:shd w:fill="auto" w:val="clear"/>
-        </w:rPr>
-        <w:t xml:space="preserve">Just like in school, your and your professors' performance is recorded semiannually, RPs are given accordingly and necessities are available for free or for NPs. When you graduate, you have no burden of student loan. Talent managers help you utilize your talents and time to solve problems, fulfill demands, earn RPs and possibly a "Higher Status", according to your performance and other factors like supply and demand. "What higher status?," you ask. "Well, it is a way of respecting the noble minds," they reply.</w:t>
-      </w:r>
-    </w:p>
-    <w:p>
-      <w:pPr>
-        <w:spacing w:before="0" w:after="160" w:line="240"/>
-        <w:ind w:right="0" w:left="0" w:firstLine="0"/>
-        <w:jc w:val="left"/>
-        <w:rPr>
-          <w:rFonts w:ascii="Calibri" w:hAnsi="Calibri" w:cs="Calibri" w:eastAsia="Calibri"/>
-          <w:color w:val="auto"/>
-          <w:spacing w:val="0"/>
-          <w:position w:val="0"/>
-          <w:sz w:val="22"/>
-          <w:shd w:fill="auto" w:val="clear"/>
-        </w:rPr>
-      </w:pPr>
-      <w:r>
-        <w:rPr>
-          <w:rFonts w:ascii="Calibri" w:hAnsi="Calibri" w:cs="Calibri" w:eastAsia="Calibri"/>
-          <w:color w:val="auto"/>
-          <w:spacing w:val="0"/>
-          <w:position w:val="0"/>
-          <w:sz w:val="22"/>
-          <w:shd w:fill="auto" w:val="clear"/>
-        </w:rPr>
-        <w:t xml:space="preserve">"You see, not everything can be bought using RPs. Some exclusive rewards are for those who solve, or can solve, the biggest problems, who are too valuable to live among the ordinary and who have special needs. In other words, "Higher Beings" are given a "Higher Status" to highlight, protect and facilitate them," explains the senior manager. You look for the biggest problems to be solved and the ways to minimize suffering. You inform a talent manager that you would like to work alongside further studies.</w:t>
-      </w:r>
-    </w:p>
-    <w:p>
-      <w:pPr>
-        <w:spacing w:before="0" w:after="160" w:line="240"/>
-        <w:ind w:right="0" w:left="0" w:firstLine="0"/>
-        <w:jc w:val="left"/>
-        <w:rPr>
-          <w:rFonts w:ascii="Calibri" w:hAnsi="Calibri" w:cs="Calibri" w:eastAsia="Calibri"/>
-          <w:color w:val="auto"/>
-          <w:spacing w:val="0"/>
-          <w:position w:val="0"/>
-          <w:sz w:val="22"/>
-          <w:shd w:fill="auto" w:val="clear"/>
-        </w:rPr>
-      </w:pPr>
-      <w:r>
-        <w:rPr>
-          <w:rFonts w:ascii="Calibri" w:hAnsi="Calibri" w:cs="Calibri" w:eastAsia="Calibri"/>
-          <w:color w:val="auto"/>
-          <w:spacing w:val="0"/>
-          <w:position w:val="0"/>
-          <w:sz w:val="22"/>
-          <w:shd w:fill="auto" w:val="clear"/>
-        </w:rPr>
-        <w:t xml:space="preserve">At age 25, equipped with some experience and a lot of knowledge, you set out into the world to help and to benefit. You get a job offer from a foreign company, so you inform a talent manager and your mother. Not wanting to leave her friends and culture, your mother asks you to go on your own. Your talent manager helps you get all the required documents ready and get you to your destination without having to spend any RP. You are registered as an employee and your hours, role, etc., are recorded.</w:t>
-      </w:r>
-    </w:p>
-    <w:p>
-      <w:pPr>
-        <w:spacing w:before="0" w:after="160" w:line="240"/>
-        <w:ind w:right="0" w:left="0" w:firstLine="0"/>
-        <w:jc w:val="left"/>
-        <w:rPr>
-          <w:rFonts w:ascii="Calibri" w:hAnsi="Calibri" w:cs="Calibri" w:eastAsia="Calibri"/>
-          <w:color w:val="auto"/>
-          <w:spacing w:val="0"/>
-          <w:position w:val="0"/>
-          <w:sz w:val="22"/>
-          <w:shd w:fill="auto" w:val="clear"/>
-        </w:rPr>
-      </w:pPr>
-      <w:r>
-        <w:rPr>
-          <w:rFonts w:ascii="Calibri" w:hAnsi="Calibri" w:cs="Calibri" w:eastAsia="Calibri"/>
-          <w:color w:val="auto"/>
-          <w:spacing w:val="0"/>
-          <w:position w:val="0"/>
-          <w:sz w:val="22"/>
-          <w:shd w:fill="auto" w:val="clear"/>
-        </w:rPr>
-        <w:t xml:space="preserve">Semiannually, based on your and  your employers' performance and reviews for each other, both of you are rewarded. The company is treated as a separate entity for all legal and rewarding reasons. The reward is not given by the employer; it is automatically calculated and transferred by computers. The human interference in the rewarding process is almost zero. As your responsibility and significance increases, your reward also increases due to the increase in "Reward Factor", which is set according to the significance of the job.</w:t>
-      </w:r>
-    </w:p>
-    <w:p>
-      <w:pPr>
-        <w:spacing w:before="0" w:after="160" w:line="240"/>
-        <w:ind w:right="0" w:left="0" w:firstLine="0"/>
-        <w:jc w:val="left"/>
-        <w:rPr>
-          <w:rFonts w:ascii="Calibri" w:hAnsi="Calibri" w:cs="Calibri" w:eastAsia="Calibri"/>
-          <w:color w:val="auto"/>
-          <w:spacing w:val="0"/>
-          <w:position w:val="0"/>
-          <w:sz w:val="22"/>
-          <w:shd w:fill="auto" w:val="clear"/>
-        </w:rPr>
-      </w:pPr>
-      <w:r>
-        <w:rPr>
-          <w:rFonts w:ascii="Calibri" w:hAnsi="Calibri" w:cs="Calibri" w:eastAsia="Calibri"/>
-          <w:color w:val="auto"/>
-          <w:spacing w:val="0"/>
-          <w:position w:val="0"/>
-          <w:sz w:val="22"/>
-          <w:shd w:fill="auto" w:val="clear"/>
-        </w:rPr>
-        <w:t xml:space="preserve">You work and grind your way up the corporate ladder. You start living a more luxurious life, burning away your RPs while saving some for the more expensive luxuries of life. Other companies start sending you offers. You realize that the RPs will be more or less the same so the real factors are the work to be done, the environment and the reviews of the companies. For these reasons, the companies highlight the significance and challenges of the work to be done, the comfort level provided by them and customer reviews.</w:t>
-      </w:r>
-    </w:p>
-    <w:p>
-      <w:pPr>
-        <w:spacing w:before="0" w:after="160" w:line="240"/>
-        <w:ind w:right="0" w:left="0" w:firstLine="0"/>
-        <w:jc w:val="left"/>
-        <w:rPr>
-          <w:rFonts w:ascii="Calibri" w:hAnsi="Calibri" w:cs="Calibri" w:eastAsia="Calibri"/>
-          <w:color w:val="auto"/>
-          <w:spacing w:val="0"/>
-          <w:position w:val="0"/>
-          <w:sz w:val="22"/>
-          <w:shd w:fill="auto" w:val="clear"/>
-        </w:rPr>
-      </w:pPr>
-      <w:r>
-        <w:rPr>
-          <w:rFonts w:ascii="Calibri" w:hAnsi="Calibri" w:cs="Calibri" w:eastAsia="Calibri"/>
-          <w:color w:val="auto"/>
-          <w:spacing w:val="0"/>
-          <w:position w:val="0"/>
-          <w:sz w:val="22"/>
-          <w:shd w:fill="auto" w:val="clear"/>
-        </w:rPr>
-        <w:t xml:space="preserve">"The roles are set such that a change in role cannot be given until a certain years of study and/or experience is recorded. So, to become an executive officer, you must be a Bachelor with fifteen years of experience or a Master with twelve," explains the HR manager at the company where you work. "So, you cannot promote me, even if you wanted to?," you ask. "Yes, promoting, like rewarding, is automatic," she answers, "however, we cannot even stop you from being promoted. We can just leave reviews."</w:t>
-      </w:r>
-    </w:p>
-    <w:p>
-      <w:pPr>
-        <w:spacing w:before="0" w:after="160" w:line="240"/>
-        <w:ind w:right="0" w:left="0" w:firstLine="0"/>
-        <w:jc w:val="left"/>
-        <w:rPr>
-          <w:rFonts w:ascii="Calibri" w:hAnsi="Calibri" w:cs="Calibri" w:eastAsia="Calibri"/>
-          <w:color w:val="auto"/>
-          <w:spacing w:val="0"/>
-          <w:position w:val="0"/>
-          <w:sz w:val="22"/>
-          <w:shd w:fill="auto" w:val="clear"/>
-        </w:rPr>
-      </w:pPr>
-      <w:r>
-        <w:rPr>
-          <w:rFonts w:ascii="Calibri" w:hAnsi="Calibri" w:cs="Calibri" w:eastAsia="Calibri"/>
-          <w:color w:val="auto"/>
-          <w:spacing w:val="0"/>
-          <w:position w:val="0"/>
-          <w:sz w:val="22"/>
-          <w:shd w:fill="auto" w:val="clear"/>
-        </w:rPr>
-        <w:t xml:space="preserve">You adopt a child from a registered organization, you are registered as the child's guardian and the child's account is linked to you. Every now and then, surprise visits are made by public officials to investigate any issues. If the child is happy with you, you are rewarded. You enroll her into a local school and take care of her needs. You realize you are unable to give her proper time so you hire a nanny and approve her employment recording. You both review each other, on the basis of which you are both rewarded.</w:t>
-      </w:r>
-    </w:p>
-    <w:p>
-      <w:pPr>
-        <w:spacing w:before="0" w:after="160" w:line="240"/>
-        <w:ind w:right="0" w:left="0" w:firstLine="0"/>
-        <w:jc w:val="left"/>
-        <w:rPr>
-          <w:rFonts w:ascii="Calibri" w:hAnsi="Calibri" w:cs="Calibri" w:eastAsia="Calibri"/>
-          <w:color w:val="auto"/>
-          <w:spacing w:val="0"/>
-          <w:position w:val="0"/>
-          <w:sz w:val="22"/>
-          <w:shd w:fill="auto" w:val="clear"/>
-        </w:rPr>
-      </w:pPr>
-      <w:r>
-        <w:rPr>
-          <w:rFonts w:ascii="Calibri" w:hAnsi="Calibri" w:cs="Calibri" w:eastAsia="Calibri"/>
-          <w:color w:val="auto"/>
-          <w:spacing w:val="0"/>
-          <w:position w:val="0"/>
-          <w:sz w:val="22"/>
-          <w:shd w:fill="auto" w:val="clear"/>
-        </w:rPr>
-        <w:t xml:space="preserve">You have paid leaves according to your role, which you utilize to spend more time with your child. You burn your RPs to go explore the world with her, enjoy life and reduce suffering. You go visit your mother and introduce your daughter to her. Your mother informs you that she has a terminal illness. You decide to take a break from your career to spend more time with your little family. So, your mother lives the last year of her life with you and her granddaughter. Your daughter joins a school there in the standard way.</w:t>
-      </w:r>
-    </w:p>
-    <w:p>
-      <w:pPr>
-        <w:spacing w:before="0" w:after="160" w:line="240"/>
-        <w:ind w:right="0" w:left="0" w:firstLine="0"/>
-        <w:jc w:val="left"/>
-        <w:rPr>
-          <w:rFonts w:ascii="Calibri" w:hAnsi="Calibri" w:cs="Calibri" w:eastAsia="Calibri"/>
-          <w:color w:val="auto"/>
-          <w:spacing w:val="0"/>
-          <w:position w:val="0"/>
-          <w:sz w:val="22"/>
-          <w:shd w:fill="auto" w:val="clear"/>
-        </w:rPr>
-      </w:pPr>
-      <w:r>
-        <w:rPr>
-          <w:rFonts w:ascii="Calibri" w:hAnsi="Calibri" w:cs="Calibri" w:eastAsia="Calibri"/>
-          <w:color w:val="auto"/>
-          <w:spacing w:val="0"/>
-          <w:position w:val="0"/>
-          <w:sz w:val="22"/>
-          <w:shd w:fill="auto" w:val="clear"/>
-        </w:rPr>
-        <w:t xml:space="preserve">An inheritance manager consoles you and guides you that some part of her property she inherited from her father, so you will not be able to inherit that. "The property she earned herself will be inheritable," he adds. You realize that you two started off owning almost nothing, so the non-inheritable property should be negligible. "Quite so," he confirms. The property she inherited was just a small piece of land in a village. "The government will handle that now," he explains, referring to the small piece of land.</w:t>
-      </w:r>
-    </w:p>
-    <w:p>
-      <w:pPr>
-        <w:spacing w:before="0" w:after="160" w:line="240"/>
-        <w:ind w:right="0" w:left="0" w:firstLine="0"/>
-        <w:jc w:val="left"/>
-        <w:rPr>
-          <w:rFonts w:ascii="Calibri" w:hAnsi="Calibri" w:cs="Calibri" w:eastAsia="Calibri"/>
-          <w:color w:val="auto"/>
-          <w:spacing w:val="0"/>
-          <w:position w:val="0"/>
-          <w:sz w:val="22"/>
-          <w:shd w:fill="auto" w:val="clear"/>
-        </w:rPr>
-      </w:pPr>
-      <w:r>
-        <w:rPr>
-          <w:rFonts w:ascii="Calibri" w:hAnsi="Calibri" w:cs="Calibri" w:eastAsia="Calibri"/>
-          <w:color w:val="auto"/>
-          <w:spacing w:val="0"/>
-          <w:position w:val="0"/>
-          <w:sz w:val="22"/>
-          <w:shd w:fill="auto" w:val="clear"/>
-        </w:rPr>
-        <w:t xml:space="preserve">You sell your mother's house, car and some possessions. You take her books and medals with you back to the country where you worked. They continue your employment and you now work as an executive. Your daughter moves to another state to study. Now that she is an adult, you no longer have access to her activity except for the activity you have already seen. Having enough RPs to own a property like a residential building, a commercial building, etc., you start purchasing properties.</w:t>
-      </w:r>
-    </w:p>
-    <w:p>
-      <w:pPr>
-        <w:spacing w:before="0" w:after="160" w:line="240"/>
-        <w:ind w:right="0" w:left="0" w:firstLine="0"/>
-        <w:jc w:val="left"/>
-        <w:rPr>
-          <w:rFonts w:ascii="Calibri" w:hAnsi="Calibri" w:cs="Calibri" w:eastAsia="Calibri"/>
-          <w:color w:val="auto"/>
-          <w:spacing w:val="0"/>
-          <w:position w:val="0"/>
-          <w:sz w:val="22"/>
-          <w:shd w:fill="auto" w:val="clear"/>
-        </w:rPr>
-      </w:pPr>
-      <w:r>
-        <w:rPr>
-          <w:rFonts w:ascii="Calibri" w:hAnsi="Calibri" w:cs="Calibri" w:eastAsia="Calibri"/>
-          <w:color w:val="auto"/>
-          <w:spacing w:val="0"/>
-          <w:position w:val="0"/>
-          <w:sz w:val="22"/>
-          <w:shd w:fill="auto" w:val="clear"/>
-        </w:rPr>
-        <w:t xml:space="preserve">At age 55, on having completed the 25 years of experience required and being 50+, you finally retire. Your daughter says she wants to be a public official because of the significance of such jobs. You tell her it is really her life and whatever makes her happy makes you happy. You realize that with the level of experience and knowledge you have now, you have a chance of earning that "Higher Status". So, you start researching and discussing ideas with other retired friends.</w:t>
-      </w:r>
-    </w:p>
-    <w:p>
-      <w:pPr>
-        <w:spacing w:before="0" w:after="160" w:line="240"/>
-        <w:ind w:right="0" w:left="0" w:firstLine="0"/>
-        <w:jc w:val="left"/>
-        <w:rPr>
-          <w:rFonts w:ascii="Calibri" w:hAnsi="Calibri" w:cs="Calibri" w:eastAsia="Calibri"/>
-          <w:color w:val="auto"/>
-          <w:spacing w:val="0"/>
-          <w:position w:val="0"/>
-          <w:sz w:val="22"/>
-          <w:shd w:fill="auto" w:val="clear"/>
-        </w:rPr>
-      </w:pPr>
-      <w:r>
-        <w:rPr>
-          <w:rFonts w:ascii="Calibri" w:hAnsi="Calibri" w:cs="Calibri" w:eastAsia="Calibri"/>
-          <w:color w:val="auto"/>
-          <w:spacing w:val="0"/>
-          <w:position w:val="0"/>
-          <w:sz w:val="22"/>
-          <w:shd w:fill="auto" w:val="clear"/>
-        </w:rPr>
-        <w:t xml:space="preserve">At age 70, you accumulate a lot of awards and rewards for your continuous efforts, however, you fail to achieve the "Higher Status". You tell yourself that at least you tried and your efforts will help reduce suffering. In your final years, you live with your daughter and use most of your RPs for her, although you remain the owner of the assets bought. You use "The App" to see all your lifetime activity including all your transactions, your performance and all the rewards given to you. Death.</w:t>
-      </w:r>
-    </w:p>
-    <w:p>
-      <w:pPr>
-        <w:spacing w:before="0" w:after="160" w:line="240"/>
-        <w:ind w:right="0" w:left="0" w:firstLine="0"/>
-        <w:jc w:val="left"/>
+          <w:b/>
+          <w:color w:val="auto"/>
+          <w:spacing w:val="0"/>
+          <w:position w:val="0"/>
+          <w:sz w:val="22"/>
+          <w:shd w:fill="auto" w:val="clear"/>
+        </w:rPr>
+        <w:t xml:space="preserve">Risk II: Compatability Risk</w:t>
+      </w:r>
+    </w:p>
+    <w:p>
+      <w:pPr>
+        <w:spacing w:before="0" w:after="160" w:line="240"/>
+        <w:ind w:right="0" w:left="0" w:firstLine="0"/>
+        <w:jc w:val="left"/>
+        <w:rPr>
+          <w:rFonts w:ascii="Calibri" w:hAnsi="Calibri" w:cs="Calibri" w:eastAsia="Calibri"/>
+          <w:color w:val="auto"/>
+          <w:spacing w:val="0"/>
+          <w:position w:val="0"/>
+          <w:sz w:val="22"/>
+          <w:shd w:fill="auto" w:val="clear"/>
+        </w:rPr>
+      </w:pPr>
+      <w:r>
+        <w:rPr>
+          <w:rFonts w:ascii="Calibri" w:hAnsi="Calibri" w:cs="Calibri" w:eastAsia="Calibri"/>
+          <w:color w:val="auto"/>
+          <w:spacing w:val="0"/>
+          <w:position w:val="0"/>
+          <w:sz w:val="22"/>
+          <w:shd w:fill="auto" w:val="clear"/>
+        </w:rPr>
+        <w:t xml:space="preserve">Even if we built the ideal economic system, what good would it be if we did not have the authority to run it? Suppose you claimed that the best use of a piece of land was to ranch there and you even had the evidence to support your claim but the government, for some reason, banned ranching there, what good was your claim then? There is a risk that the optimal solutions according to the professionals might not be acceptable by the government. In the worst case scenario, a government or the people living in an area might not allow any operation at all in that area.</w:t>
+      </w:r>
+    </w:p>
+    <w:p>
+      <w:pPr>
+        <w:spacing w:before="0" w:after="160" w:line="240"/>
+        <w:ind w:right="0" w:left="0" w:firstLine="0"/>
+        <w:jc w:val="left"/>
+        <w:rPr>
+          <w:rFonts w:ascii="Calibri" w:hAnsi="Calibri" w:cs="Calibri" w:eastAsia="Calibri"/>
+          <w:color w:val="auto"/>
+          <w:spacing w:val="0"/>
+          <w:position w:val="0"/>
+          <w:sz w:val="22"/>
+          <w:shd w:fill="auto" w:val="clear"/>
+        </w:rPr>
+      </w:pPr>
+      <w:r>
         <w:rPr>
           <w:rFonts w:ascii="Calibri Light" w:hAnsi="Calibri Light" w:cs="Calibri Light" w:eastAsia="Calibri Light"/>
-          <w:color w:val="auto"/>
-          <w:spacing w:val="0"/>
-          <w:position w:val="0"/>
-          <w:sz w:val="22"/>
-          <w:shd w:fill="auto" w:val="clear"/>
-        </w:rPr>
-      </w:pPr>
-      <w:r>
+          <w:b/>
+          <w:color w:val="auto"/>
+          <w:spacing w:val="0"/>
+          <w:position w:val="0"/>
+          <w:sz w:val="22"/>
+          <w:shd w:fill="auto" w:val="clear"/>
+        </w:rPr>
+        <w:t xml:space="preserve">Risk III: Input Risk</w:t>
+      </w:r>
+    </w:p>
+    <w:p>
+      <w:pPr>
+        <w:spacing w:before="0" w:after="160" w:line="240"/>
+        <w:ind w:right="0" w:left="0" w:firstLine="0"/>
+        <w:jc w:val="left"/>
+        <w:rPr>
+          <w:rFonts w:ascii="Calibri" w:hAnsi="Calibri" w:cs="Calibri" w:eastAsia="Calibri"/>
+          <w:color w:val="auto"/>
+          <w:spacing w:val="0"/>
+          <w:position w:val="0"/>
+          <w:sz w:val="22"/>
+          <w:shd w:fill="auto" w:val="clear"/>
+        </w:rPr>
+      </w:pPr>
+      <w:r>
+        <w:rPr>
+          <w:rFonts w:ascii="Calibri" w:hAnsi="Calibri" w:cs="Calibri" w:eastAsia="Calibri"/>
+          <w:color w:val="auto"/>
+          <w:spacing w:val="0"/>
+          <w:position w:val="0"/>
+          <w:sz w:val="22"/>
+          <w:shd w:fill="auto" w:val="clear"/>
+        </w:rPr>
+        <w:t xml:space="preserve">INPUT -&gt; REWARDISM -&gt; OUTPUT</w:t>
+      </w:r>
+    </w:p>
+    <w:p>
+      <w:pPr>
+        <w:spacing w:before="0" w:after="160" w:line="240"/>
+        <w:ind w:right="0" w:left="0" w:firstLine="0"/>
+        <w:jc w:val="left"/>
+        <w:rPr>
+          <w:rFonts w:ascii="Calibri" w:hAnsi="Calibri" w:cs="Calibri" w:eastAsia="Calibri"/>
+          <w:color w:val="auto"/>
+          <w:spacing w:val="0"/>
+          <w:position w:val="0"/>
+          <w:sz w:val="22"/>
+          <w:shd w:fill="auto" w:val="clear"/>
+        </w:rPr>
+      </w:pPr>
+      <w:r>
+        <w:rPr>
+          <w:rFonts w:ascii="Calibri" w:hAnsi="Calibri" w:cs="Calibri" w:eastAsia="Calibri"/>
+          <w:color w:val="auto"/>
+          <w:spacing w:val="0"/>
+          <w:position w:val="0"/>
+          <w:sz w:val="22"/>
+          <w:shd w:fill="auto" w:val="clear"/>
+        </w:rPr>
+        <w:t xml:space="preserve">If we look at the process of managing resources as there being a system which takes in input and gives some output, then if we want the best output and we already have the best system, what we really need to focus on is the input. There is a risk of basing decisions on incorrect data or poorly processed data. Just like machine learning models depend on the quality of the input data for their performance, so do economists and the models they use.  If we agree that there are always some causes behind effects; then it should be obvious why we should take the causes seriously.</w:t>
+      </w:r>
+    </w:p>
+    <w:p>
+      <w:pPr>
+        <w:spacing w:before="0" w:after="160" w:line="240"/>
+        <w:ind w:right="0" w:left="0" w:firstLine="0"/>
+        <w:jc w:val="left"/>
         <w:rPr>
           <w:rFonts w:ascii="Calibri Light" w:hAnsi="Calibri Light" w:cs="Calibri Light" w:eastAsia="Calibri Light"/>
-          <w:color w:val="2F5496"/>
-          <w:spacing w:val="0"/>
-          <w:position w:val="0"/>
-          <w:sz w:val="22"/>
-          <w:shd w:fill="auto" w:val="clear"/>
-        </w:rPr>
-        <w:t xml:space="preserve">Public Official</w:t>
-      </w:r>
-      <w:r>
-        <w:rPr>
-          <w:rFonts w:ascii="Calibri Light" w:hAnsi="Calibri Light" w:cs="Calibri Light" w:eastAsia="Calibri Light"/>
-          <w:color w:val="auto"/>
-          <w:spacing w:val="0"/>
-          <w:position w:val="0"/>
-          <w:sz w:val="22"/>
-          <w:shd w:fill="auto" w:val="clear"/>
-        </w:rPr>
-        <w:t xml:space="preserve">:</w:t>
-      </w:r>
-    </w:p>
-    <w:p>
-      <w:pPr>
-        <w:spacing w:before="0" w:after="160" w:line="240"/>
-        <w:ind w:right="0" w:left="0" w:firstLine="0"/>
-        <w:jc w:val="left"/>
-        <w:rPr>
-          <w:rFonts w:ascii="Calibri" w:hAnsi="Calibri" w:cs="Calibri" w:eastAsia="Calibri"/>
-          <w:color w:val="auto"/>
-          <w:spacing w:val="0"/>
-          <w:position w:val="0"/>
-          <w:sz w:val="22"/>
-          <w:shd w:fill="auto" w:val="clear"/>
-        </w:rPr>
-      </w:pPr>
-      <w:r>
-        <w:rPr>
-          <w:rFonts w:ascii="Calibri" w:hAnsi="Calibri" w:cs="Calibri" w:eastAsia="Calibri"/>
-          <w:color w:val="auto"/>
-          <w:spacing w:val="0"/>
-          <w:position w:val="0"/>
-          <w:sz w:val="22"/>
-          <w:shd w:fill="auto" w:val="clear"/>
-        </w:rPr>
-        <w:t xml:space="preserve">RPs equivalent to the value of property your father inherited from his mother are burned away. The rest of the RPs in his account and the properties he owned are transferred to you. The instance of inheritance, along with all the relevant calculations and transactions, is clearly recorded in both your and your father's account; his account is archived. You use most of the RPs inherited for refurbishment of his house so that it can be made available as a luxury home.</w:t>
-      </w:r>
-    </w:p>
-    <w:p>
-      <w:pPr>
-        <w:spacing w:before="0" w:after="160" w:line="240"/>
-        <w:ind w:right="0" w:left="0" w:firstLine="0"/>
-        <w:jc w:val="left"/>
-        <w:rPr>
-          <w:rFonts w:ascii="Calibri" w:hAnsi="Calibri" w:cs="Calibri" w:eastAsia="Calibri"/>
-          <w:color w:val="auto"/>
-          <w:spacing w:val="0"/>
-          <w:position w:val="0"/>
-          <w:sz w:val="22"/>
-          <w:shd w:fill="auto" w:val="clear"/>
-        </w:rPr>
-      </w:pPr>
-      <w:r>
-        <w:rPr>
-          <w:rFonts w:ascii="Calibri" w:hAnsi="Calibri" w:cs="Calibri" w:eastAsia="Calibri"/>
-          <w:color w:val="auto"/>
-          <w:spacing w:val="0"/>
-          <w:position w:val="0"/>
-          <w:sz w:val="22"/>
-          <w:shd w:fill="auto" w:val="clear"/>
-        </w:rPr>
-        <w:t xml:space="preserve">You register the other properties as commercial properties. This way, the commercial use of properties and the residential use of the luxury home, both, provide a stream of RPs for you. Passive income, you may call it. Asset management specialists help you identify the ideal candidates who can best utilize the assets. They get their RPs like usual. The users of these properties, the points burned and other details of the transactions are clearly recorded in the relevant accounts.</w:t>
-      </w:r>
-    </w:p>
-    <w:p>
-      <w:pPr>
-        <w:spacing w:before="0" w:after="160" w:line="240"/>
-        <w:ind w:right="0" w:left="0" w:firstLine="0"/>
-        <w:jc w:val="left"/>
-        <w:rPr>
-          <w:rFonts w:ascii="Calibri" w:hAnsi="Calibri" w:cs="Calibri" w:eastAsia="Calibri"/>
-          <w:color w:val="auto"/>
-          <w:spacing w:val="0"/>
-          <w:position w:val="0"/>
-          <w:sz w:val="22"/>
-          <w:shd w:fill="auto" w:val="clear"/>
-        </w:rPr>
-      </w:pPr>
-      <w:r>
-        <w:rPr>
-          <w:rFonts w:ascii="Calibri" w:hAnsi="Calibri" w:cs="Calibri" w:eastAsia="Calibri"/>
-          <w:color w:val="auto"/>
-          <w:spacing w:val="0"/>
-          <w:position w:val="0"/>
-          <w:sz w:val="22"/>
-          <w:shd w:fill="auto" w:val="clear"/>
-        </w:rPr>
-        <w:t xml:space="preserve">"Mommy, what exactly is your job?" asks your daughter. "Well, you see dear, not everyone in this world gets their reward fairly and honestly. Mommy's job is to find the bad guys who cheat and exploit. But that's not all, some companies hurt our little world and the people in it, Mommy's gotta stop them from hurting us. So really, Mommy's gotta take care of the world by ensuring people earn their luxuries fairly and sustainably," you answer. "Sustainably?" "Keeping the future in mind."</w:t>
-      </w:r>
-    </w:p>
-    <w:p>
-      <w:pPr>
-        <w:spacing w:before="0" w:after="160" w:line="240"/>
-        <w:ind w:right="0" w:left="0" w:firstLine="0"/>
-        <w:jc w:val="left"/>
-        <w:rPr>
-          <w:rFonts w:ascii="Calibri" w:hAnsi="Calibri" w:cs="Calibri" w:eastAsia="Calibri"/>
-          <w:color w:val="auto"/>
-          <w:spacing w:val="0"/>
-          <w:position w:val="0"/>
-          <w:sz w:val="22"/>
-          <w:shd w:fill="auto" w:val="clear"/>
-        </w:rPr>
-      </w:pPr>
-      <w:r>
-        <w:rPr>
-          <w:rFonts w:ascii="Calibri" w:hAnsi="Calibri" w:cs="Calibri" w:eastAsia="Calibri"/>
-          <w:color w:val="auto"/>
-          <w:spacing w:val="0"/>
-          <w:position w:val="0"/>
-          <w:sz w:val="22"/>
-          <w:shd w:fill="auto" w:val="clear"/>
-        </w:rPr>
-        <w:t xml:space="preserve">"What about your friends?" she inquires. "Well, my elderly friend is a judge who decides who is the most deserving among the bidders of an asset. My other friend deals with people who want to start a new company. She analyzes and evaluates their business plan and decides whether it is a good idea to give them access to resources," you answer. "And what if she rejects?" "Well, she has to give her reasons. People then build a better plan or challenge the reasons in court." </w:t>
-      </w:r>
-    </w:p>
-    <w:p>
-      <w:pPr>
-        <w:spacing w:before="0" w:after="160" w:line="240"/>
-        <w:ind w:right="0" w:left="0" w:firstLine="0"/>
-        <w:jc w:val="left"/>
-        <w:rPr>
-          <w:rFonts w:ascii="Calibri" w:hAnsi="Calibri" w:cs="Calibri" w:eastAsia="Calibri"/>
-          <w:color w:val="auto"/>
-          <w:spacing w:val="0"/>
-          <w:position w:val="0"/>
-          <w:sz w:val="22"/>
-          <w:shd w:fill="auto" w:val="clear"/>
-        </w:rPr>
-      </w:pPr>
-      <w:r>
-        <w:rPr>
-          <w:rFonts w:ascii="Calibri" w:hAnsi="Calibri" w:cs="Calibri" w:eastAsia="Calibri"/>
-          <w:color w:val="auto"/>
-          <w:spacing w:val="0"/>
-          <w:position w:val="0"/>
-          <w:sz w:val="22"/>
-          <w:shd w:fill="auto" w:val="clear"/>
-        </w:rPr>
-        <w:t xml:space="preserve">"Or give up?" she asks with a mischievous grin. You laugh. "Who answers our complaints?" she enquires. "Well, there are people running the sites dedicated to complaints of the public. Normally, they are public officials, like me and my friends, who are rewarded for solving the problems faced by the public. They solve problems by using the available resources economically and keeping a record of each use of the resources, for review," you explain. "Interesting."</w:t>
-      </w:r>
-    </w:p>
-    <w:p>
-      <w:pPr>
-        <w:spacing w:before="0" w:after="160" w:line="240"/>
-        <w:ind w:right="0" w:left="0" w:firstLine="0"/>
-        <w:jc w:val="left"/>
-        <w:rPr>
-          <w:rFonts w:ascii="Calibri" w:hAnsi="Calibri" w:cs="Calibri" w:eastAsia="Calibri"/>
-          <w:color w:val="auto"/>
-          <w:spacing w:val="0"/>
-          <w:position w:val="0"/>
-          <w:sz w:val="22"/>
-          <w:shd w:fill="auto" w:val="clear"/>
-        </w:rPr>
-      </w:pPr>
-      <w:r>
-        <w:rPr>
-          <w:rFonts w:ascii="Calibri" w:hAnsi="Calibri" w:cs="Calibri" w:eastAsia="Calibri"/>
-          <w:color w:val="auto"/>
-          <w:spacing w:val="0"/>
-          <w:position w:val="0"/>
-          <w:sz w:val="22"/>
-          <w:shd w:fill="auto" w:val="clear"/>
-        </w:rPr>
-        <w:t xml:space="preserve">In daylight you audit suspected people and companies, reporting the findings to the local magistrate. At night you study "Decision Making in the Modern World", so that one day you can responsibly decide who should access resources. On finishing your studies, you start spending more time evaluating business proposals instead of chasing after people. You get rewarded according to your role and the performance objectives you meet.</w:t>
-      </w:r>
-    </w:p>
-    <w:p>
-      <w:pPr>
-        <w:spacing w:before="0" w:after="160" w:line="240"/>
-        <w:ind w:right="0" w:left="0" w:firstLine="0"/>
-        <w:jc w:val="left"/>
-        <w:rPr>
-          <w:rFonts w:ascii="Calibri" w:hAnsi="Calibri" w:cs="Calibri" w:eastAsia="Calibri"/>
-          <w:color w:val="auto"/>
-          <w:spacing w:val="0"/>
-          <w:position w:val="0"/>
-          <w:sz w:val="22"/>
-          <w:shd w:fill="auto" w:val="clear"/>
-        </w:rPr>
-      </w:pPr>
-      <w:r>
-        <w:rPr>
-          <w:rFonts w:ascii="Calibri" w:hAnsi="Calibri" w:cs="Calibri" w:eastAsia="Calibri"/>
-          <w:color w:val="auto"/>
-          <w:spacing w:val="0"/>
-          <w:position w:val="0"/>
-          <w:sz w:val="22"/>
-          <w:shd w:fill="auto" w:val="clear"/>
-        </w:rPr>
-        <w:t xml:space="preserve">Sometimes you get annoyed by the shallowness and stupidity, at other times you get amazed by the ideas presented. "We already have ten companies supplying that product, meeting the highest standards; another company would be redundant, especially when there are other needs to be fulfilled," you explain to some. The exceptional ideas are highlighted and brought to the attention of the presiding officer every now and then. And so, budgets are set, people are enabled and resources are utilized.</w:t>
-      </w:r>
-    </w:p>
-    <w:p>
-      <w:pPr>
-        <w:spacing w:before="0" w:after="160" w:line="240"/>
-        <w:ind w:right="0" w:left="0" w:firstLine="0"/>
-        <w:jc w:val="left"/>
-        <w:rPr>
-          <w:rFonts w:ascii="Calibri Light" w:hAnsi="Calibri Light" w:cs="Calibri Light" w:eastAsia="Calibri Light"/>
-          <w:color w:val="auto"/>
-          <w:spacing w:val="0"/>
-          <w:position w:val="0"/>
-          <w:sz w:val="22"/>
-          <w:shd w:fill="auto" w:val="clear"/>
-        </w:rPr>
-      </w:pPr>
-      <w:r>
-        <w:rPr>
-          <w:rFonts w:ascii="Calibri Light" w:hAnsi="Calibri Light" w:cs="Calibri Light" w:eastAsia="Calibri Light"/>
-          <w:color w:val="2F5496"/>
-          <w:spacing w:val="0"/>
-          <w:position w:val="0"/>
-          <w:sz w:val="22"/>
-          <w:shd w:fill="auto" w:val="clear"/>
-        </w:rPr>
-        <w:t xml:space="preserve">Employer</w:t>
-      </w:r>
-      <w:r>
-        <w:rPr>
-          <w:rFonts w:ascii="Calibri Light" w:hAnsi="Calibri Light" w:cs="Calibri Light" w:eastAsia="Calibri Light"/>
-          <w:color w:val="auto"/>
-          <w:spacing w:val="0"/>
-          <w:position w:val="0"/>
-          <w:sz w:val="22"/>
-          <w:shd w:fill="auto" w:val="clear"/>
-        </w:rPr>
-        <w:t xml:space="preserve">:</w:t>
-      </w:r>
-    </w:p>
-    <w:p>
-      <w:pPr>
-        <w:spacing w:before="0" w:after="160" w:line="240"/>
-        <w:ind w:right="0" w:left="0" w:firstLine="0"/>
-        <w:jc w:val="left"/>
-        <w:rPr>
-          <w:rFonts w:ascii="Calibri" w:hAnsi="Calibri" w:cs="Calibri" w:eastAsia="Calibri"/>
-          <w:color w:val="auto"/>
-          <w:spacing w:val="0"/>
-          <w:position w:val="0"/>
-          <w:sz w:val="22"/>
-          <w:shd w:fill="auto" w:val="clear"/>
-        </w:rPr>
-      </w:pPr>
-      <w:r>
-        <w:rPr>
-          <w:rFonts w:ascii="Calibri" w:hAnsi="Calibri" w:cs="Calibri" w:eastAsia="Calibri"/>
-          <w:color w:val="auto"/>
-          <w:spacing w:val="0"/>
-          <w:position w:val="0"/>
-          <w:sz w:val="22"/>
-          <w:shd w:fill="auto" w:val="clear"/>
-        </w:rPr>
-        <w:t xml:space="preserve">"Mother, I would like to know what a winning business proposal is like, so that I can get funded," you tell your mother. "Well dear, as far as the winning proposals I have seen in my life, they all seem to have one thing in common. They all solved some problem, no matter how big or small, but a real problem. If you can identify a problem that has yet to be solved, and if you can clearly explain how you intend to solve that problem, I think you should be fine," your mother answers.</w:t>
-      </w:r>
-    </w:p>
-    <w:p>
-      <w:pPr>
-        <w:spacing w:before="0" w:after="160" w:line="240"/>
-        <w:ind w:right="0" w:left="0" w:firstLine="0"/>
-        <w:jc w:val="left"/>
-        <w:rPr>
-          <w:rFonts w:ascii="Calibri" w:hAnsi="Calibri" w:cs="Calibri" w:eastAsia="Calibri"/>
-          <w:color w:val="auto"/>
-          <w:spacing w:val="0"/>
-          <w:position w:val="0"/>
-          <w:sz w:val="22"/>
-          <w:shd w:fill="auto" w:val="clear"/>
-        </w:rPr>
-      </w:pPr>
-      <w:r>
-        <w:rPr>
-          <w:rFonts w:ascii="Calibri" w:hAnsi="Calibri" w:cs="Calibri" w:eastAsia="Calibri"/>
-          <w:color w:val="auto"/>
-          <w:spacing w:val="0"/>
-          <w:position w:val="0"/>
-          <w:sz w:val="22"/>
-          <w:shd w:fill="auto" w:val="clear"/>
-        </w:rPr>
-        <w:t xml:space="preserve">"I've heard you mention the significance of the team when rejecting an application," you mention. "Of course, a good team can turn a poor idea to a working one but a bad team can do nothing, even with the best idea," she adds. "So, how exactly do they decide if my team is good or bad?" "Well dear, they look at their education, experience and responses to interview questions. If they seem like individuals capable of making the idea work, then normally the plan is accepted."</w:t>
-      </w:r>
-    </w:p>
-    <w:p>
-      <w:pPr>
-        <w:spacing w:before="0" w:after="160" w:line="240"/>
-        <w:ind w:right="0" w:left="0" w:firstLine="0"/>
-        <w:jc w:val="left"/>
-        <w:rPr>
-          <w:rFonts w:ascii="Calibri" w:hAnsi="Calibri" w:cs="Calibri" w:eastAsia="Calibri"/>
-          <w:color w:val="auto"/>
-          <w:spacing w:val="0"/>
-          <w:position w:val="0"/>
-          <w:sz w:val="22"/>
-          <w:shd w:fill="auto" w:val="clear"/>
-        </w:rPr>
-      </w:pPr>
-      <w:r>
-        <w:rPr>
-          <w:rFonts w:ascii="Calibri" w:hAnsi="Calibri" w:cs="Calibri" w:eastAsia="Calibri"/>
-          <w:color w:val="auto"/>
-          <w:spacing w:val="0"/>
-          <w:position w:val="0"/>
-          <w:sz w:val="22"/>
-          <w:shd w:fill="auto" w:val="clear"/>
-        </w:rPr>
-        <w:t xml:space="preserve">"There's also the demand that has to be researched. If people are not really interested in burning their RPs for the product or service offered, then there is really no point in continuing. Normally, this is not a point of concern for those with a great idea. However, marketing can become another challenge to be overcome," she adds. "So, identify a problem, come up with a practical solution, come up with a team of capable individuals and market your idea. Correct?" "Quite so."</w:t>
-      </w:r>
-    </w:p>
-    <w:p>
-      <w:pPr>
-        <w:spacing w:before="0" w:after="160" w:line="240"/>
-        <w:ind w:right="0" w:left="0" w:firstLine="0"/>
-        <w:jc w:val="left"/>
-        <w:rPr>
-          <w:rFonts w:ascii="Calibri" w:hAnsi="Calibri" w:cs="Calibri" w:eastAsia="Calibri"/>
-          <w:color w:val="auto"/>
-          <w:spacing w:val="0"/>
-          <w:position w:val="0"/>
-          <w:sz w:val="22"/>
-          <w:shd w:fill="auto" w:val="clear"/>
-        </w:rPr>
-      </w:pPr>
-      <w:r>
-        <w:rPr>
-          <w:rFonts w:ascii="Calibri" w:hAnsi="Calibri" w:cs="Calibri" w:eastAsia="Calibri"/>
-          <w:color w:val="auto"/>
-          <w:spacing w:val="0"/>
-          <w:position w:val="0"/>
-          <w:sz w:val="22"/>
-          <w:shd w:fill="auto" w:val="clear"/>
-        </w:rPr>
-        <w:t xml:space="preserve">You come up with a business plan, accounting for the tips given by your mother, which gets reviewed by several people, not including your mother. Your company gets registered. The funds are transferred to the company's account, and you and the CFO are given access to it. To make transactions easier, you both get a "Budget Points" Card each. The points given in the first year of some years are normally more than the points given in other years to allow investment in assets.</w:t>
-      </w:r>
-    </w:p>
-    <w:p>
-      <w:pPr>
-        <w:spacing w:before="0" w:after="160" w:line="240"/>
-        <w:ind w:right="0" w:left="0" w:firstLine="0"/>
-        <w:jc w:val="left"/>
-        <w:rPr>
-          <w:rFonts w:ascii="Calibri" w:hAnsi="Calibri" w:cs="Calibri" w:eastAsia="Calibri"/>
-          <w:color w:val="auto"/>
-          <w:spacing w:val="0"/>
-          <w:position w:val="0"/>
-          <w:sz w:val="22"/>
-          <w:shd w:fill="auto" w:val="clear"/>
-        </w:rPr>
-      </w:pPr>
-      <w:r>
-        <w:rPr>
-          <w:rFonts w:ascii="Calibri" w:hAnsi="Calibri" w:cs="Calibri" w:eastAsia="Calibri"/>
-          <w:color w:val="auto"/>
-          <w:spacing w:val="0"/>
-          <w:position w:val="0"/>
-          <w:sz w:val="22"/>
-          <w:shd w:fill="auto" w:val="clear"/>
-        </w:rPr>
-        <w:t xml:space="preserve">All transactions, reviews, employees, remaining budget and all relevant details are found in "The App." Accounting is done automatically for each and every transaction. So, those in the finance department do not have to worry about data entry; instead, they focus on frugality. Nobody has to worry about payroll. The HR department focuses on the well-being, productivity and legal matters of employees. The amount of RPs earned by a company are automatically calculated on the basis of:</w:t>
-      </w:r>
-    </w:p>
-    <w:p>
-      <w:pPr>
-        <w:spacing w:before="0" w:after="160" w:line="240"/>
-        <w:ind w:right="0" w:left="0" w:firstLine="0"/>
-        <w:jc w:val="left"/>
-        <w:rPr>
-          <w:rFonts w:ascii="Calibri" w:hAnsi="Calibri" w:cs="Calibri" w:eastAsia="Calibri"/>
-          <w:color w:val="auto"/>
-          <w:spacing w:val="0"/>
-          <w:position w:val="0"/>
-          <w:sz w:val="22"/>
-          <w:shd w:fill="auto" w:val="clear"/>
-        </w:rPr>
-      </w:pPr>
-      <w:r>
-        <w:rPr>
-          <w:rFonts w:ascii="Calibri" w:hAnsi="Calibri" w:cs="Calibri" w:eastAsia="Calibri"/>
-          <w:color w:val="auto"/>
-          <w:spacing w:val="0"/>
-          <w:position w:val="0"/>
-          <w:sz w:val="22"/>
-          <w:shd w:fill="auto" w:val="clear"/>
-        </w:rPr>
-        <w:t xml:space="preserve">- the level of activity (amount of RPs or NPs burned or number of IDCs scans)</w:t>
-      </w:r>
-    </w:p>
-    <w:p>
-      <w:pPr>
-        <w:spacing w:before="0" w:after="160" w:line="240"/>
-        <w:ind w:right="0" w:left="0" w:firstLine="0"/>
-        <w:jc w:val="left"/>
-        <w:rPr>
-          <w:rFonts w:ascii="Calibri" w:hAnsi="Calibri" w:cs="Calibri" w:eastAsia="Calibri"/>
-          <w:color w:val="auto"/>
-          <w:spacing w:val="0"/>
-          <w:position w:val="0"/>
-          <w:sz w:val="22"/>
-          <w:shd w:fill="auto" w:val="clear"/>
-        </w:rPr>
-      </w:pPr>
-      <w:r>
-        <w:rPr>
-          <w:rFonts w:ascii="Calibri" w:hAnsi="Calibri" w:cs="Calibri" w:eastAsia="Calibri"/>
-          <w:color w:val="auto"/>
-          <w:spacing w:val="0"/>
-          <w:position w:val="0"/>
-          <w:sz w:val="22"/>
-          <w:shd w:fill="auto" w:val="clear"/>
-        </w:rPr>
-        <w:t xml:space="preserve">- whether BPs burned are less than the level of activity</w:t>
-      </w:r>
-    </w:p>
-    <w:p>
-      <w:pPr>
-        <w:spacing w:before="0" w:after="160" w:line="240"/>
-        <w:ind w:right="0" w:left="0" w:firstLine="0"/>
-        <w:jc w:val="left"/>
-        <w:rPr>
-          <w:rFonts w:ascii="Calibri" w:hAnsi="Calibri" w:cs="Calibri" w:eastAsia="Calibri"/>
-          <w:color w:val="auto"/>
-          <w:spacing w:val="0"/>
-          <w:position w:val="0"/>
-          <w:sz w:val="22"/>
-          <w:shd w:fill="auto" w:val="clear"/>
-        </w:rPr>
-      </w:pPr>
-      <w:r>
-        <w:rPr>
-          <w:rFonts w:ascii="Calibri" w:hAnsi="Calibri" w:cs="Calibri" w:eastAsia="Calibri"/>
-          <w:color w:val="auto"/>
-          <w:spacing w:val="0"/>
-          <w:position w:val="0"/>
-          <w:sz w:val="22"/>
-          <w:shd w:fill="auto" w:val="clear"/>
-        </w:rPr>
-        <w:t xml:space="preserve">- reviews given by customers, employees and suppliers</w:t>
-      </w:r>
-    </w:p>
-    <w:p>
-      <w:pPr>
-        <w:spacing w:before="0" w:after="160" w:line="240"/>
-        <w:ind w:right="0" w:left="0" w:firstLine="0"/>
-        <w:jc w:val="left"/>
-        <w:rPr>
-          <w:rFonts w:ascii="Calibri" w:hAnsi="Calibri" w:cs="Calibri" w:eastAsia="Calibri"/>
-          <w:color w:val="auto"/>
-          <w:spacing w:val="0"/>
-          <w:position w:val="0"/>
-          <w:sz w:val="22"/>
-          <w:shd w:fill="auto" w:val="clear"/>
-        </w:rPr>
-      </w:pPr>
-      <w:r>
-        <w:rPr>
-          <w:rFonts w:ascii="Calibri" w:hAnsi="Calibri" w:cs="Calibri" w:eastAsia="Calibri"/>
-          <w:color w:val="auto"/>
-          <w:spacing w:val="0"/>
-          <w:position w:val="0"/>
-          <w:sz w:val="22"/>
-          <w:shd w:fill="auto" w:val="clear"/>
-        </w:rPr>
-        <w:t xml:space="preserve">- rewarding factor for the industry the company is in (according to the significance of the industry)</w:t>
-      </w:r>
-    </w:p>
-    <w:p>
-      <w:pPr>
-        <w:spacing w:before="0" w:after="160" w:line="240"/>
-        <w:ind w:right="0" w:left="0" w:firstLine="0"/>
-        <w:jc w:val="left"/>
-        <w:rPr>
-          <w:rFonts w:ascii="Calibri" w:hAnsi="Calibri" w:cs="Calibri" w:eastAsia="Calibri"/>
-          <w:color w:val="auto"/>
-          <w:spacing w:val="0"/>
-          <w:position w:val="0"/>
-          <w:sz w:val="22"/>
-          <w:shd w:fill="auto" w:val="clear"/>
-        </w:rPr>
-      </w:pPr>
-      <w:r>
-        <w:rPr>
-          <w:rFonts w:ascii="Calibri" w:hAnsi="Calibri" w:cs="Calibri" w:eastAsia="Calibri"/>
-          <w:color w:val="auto"/>
-          <w:spacing w:val="0"/>
-          <w:position w:val="0"/>
-          <w:sz w:val="22"/>
-          <w:shd w:fill="auto" w:val="clear"/>
-        </w:rPr>
-        <w:t xml:space="preserve">- rate of meeting relevant standards</w:t>
-      </w:r>
-    </w:p>
-    <w:p>
-      <w:pPr>
-        <w:spacing w:before="0" w:after="160" w:line="240"/>
-        <w:ind w:right="0" w:left="0" w:firstLine="0"/>
-        <w:jc w:val="left"/>
-        <w:rPr>
-          <w:rFonts w:ascii="Calibri" w:hAnsi="Calibri" w:cs="Calibri" w:eastAsia="Calibri"/>
-          <w:color w:val="auto"/>
-          <w:spacing w:val="0"/>
-          <w:position w:val="0"/>
-          <w:sz w:val="22"/>
-          <w:shd w:fill="auto" w:val="clear"/>
-        </w:rPr>
-      </w:pPr>
-      <w:r>
-        <w:rPr>
-          <w:rFonts w:ascii="Calibri" w:hAnsi="Calibri" w:cs="Calibri" w:eastAsia="Calibri"/>
-          <w:color w:val="auto"/>
-          <w:spacing w:val="0"/>
-          <w:position w:val="0"/>
-          <w:sz w:val="22"/>
-          <w:shd w:fill="auto" w:val="clear"/>
-        </w:rPr>
-        <w:t xml:space="preserve">You do not have to worry about profits as long as the level of activity covers the BPs allotted. To verify whether the expenses are not more than the "revenue" (the level of activity), the relevant principles of accounting are used. For instance, instead of the whole cost of asset purchased, just the depreciation expense is used for performance evaluation purposes. If BPs burned are more than the revenue, then this is seen as an inability to meet costs, which affects RPs earned.</w:t>
-      </w:r>
-    </w:p>
-    <w:p>
-      <w:pPr>
-        <w:spacing w:before="0" w:after="160" w:line="240"/>
-        <w:ind w:right="0" w:left="0" w:firstLine="0"/>
-        <w:jc w:val="left"/>
-        <w:rPr>
-          <w:rFonts w:ascii="Calibri" w:hAnsi="Calibri" w:cs="Calibri" w:eastAsia="Calibri"/>
-          <w:color w:val="auto"/>
-          <w:spacing w:val="0"/>
-          <w:position w:val="0"/>
-          <w:sz w:val="22"/>
-          <w:shd w:fill="auto" w:val="clear"/>
-        </w:rPr>
-      </w:pPr>
-      <w:r>
-        <w:rPr>
-          <w:rFonts w:ascii="Calibri" w:hAnsi="Calibri" w:cs="Calibri" w:eastAsia="Calibri"/>
-          <w:color w:val="auto"/>
-          <w:spacing w:val="0"/>
-          <w:position w:val="0"/>
-          <w:sz w:val="22"/>
-          <w:shd w:fill="auto" w:val="clear"/>
-        </w:rPr>
-        <w:t xml:space="preserve">Normally, you find that you easily manage operations using the BPs given. However, in difficult times, you run out of BPs. If it be an emergency, you get the BPs instantly. The urgent request still has to be justified later on. At other times, the request is reviewed first before the BPs are transferred. "They" tell you that companies who failed to justify a need for more BPs have been closed or their management replaced. Your requests seem genuine so, luckily, your company is alive.</w:t>
-      </w:r>
-    </w:p>
-    <w:p>
-      <w:pPr>
-        <w:spacing w:before="0" w:after="160" w:line="240"/>
-        <w:ind w:right="0" w:left="0" w:firstLine="0"/>
-        <w:jc w:val="left"/>
-        <w:rPr>
-          <w:rFonts w:ascii="Calibri" w:hAnsi="Calibri" w:cs="Calibri" w:eastAsia="Calibri"/>
-          <w:color w:val="auto"/>
-          <w:spacing w:val="0"/>
-          <w:position w:val="0"/>
-          <w:sz w:val="22"/>
-          <w:shd w:fill="auto" w:val="clear"/>
-        </w:rPr>
-      </w:pPr>
-      <w:r>
-        <w:rPr>
-          <w:rFonts w:ascii="Calibri" w:hAnsi="Calibri" w:cs="Calibri" w:eastAsia="Calibri"/>
-          <w:color w:val="auto"/>
-          <w:spacing w:val="0"/>
-          <w:position w:val="0"/>
-          <w:sz w:val="22"/>
-          <w:shd w:fill="auto" w:val="clear"/>
-        </w:rPr>
-        <w:t xml:space="preserve">The RPs earned by a company in an accounting period are automatically transferred to the shareholders. Owning 75% of the shares, you get 75% of the RPs. The employees owning the rest of the 25% get their RPs accordingly. "So this is how dividends work," you think. Interested in dividends, you invest more and more in shares, creating an impressive portfolio - a source of passive income. You also sell shares, burning RPs from the buyer and increasing your RPs by the market value.</w:t>
-      </w:r>
-    </w:p>
-    <w:p>
-      <w:pPr>
-        <w:spacing w:before="0" w:after="160" w:line="240"/>
-        <w:ind w:right="0" w:left="0" w:firstLine="0"/>
-        <w:jc w:val="left"/>
-        <w:rPr>
-          <w:rFonts w:ascii="Calibri" w:hAnsi="Calibri" w:cs="Calibri" w:eastAsia="Calibri"/>
-          <w:color w:val="auto"/>
-          <w:spacing w:val="0"/>
-          <w:position w:val="0"/>
-          <w:sz w:val="22"/>
-          <w:shd w:fill="auto" w:val="clear"/>
-        </w:rPr>
-      </w:pPr>
-      <w:r>
-        <w:rPr>
-          <w:rFonts w:ascii="Calibri" w:hAnsi="Calibri" w:cs="Calibri" w:eastAsia="Calibri"/>
-          <w:color w:val="auto"/>
-          <w:spacing w:val="0"/>
-          <w:position w:val="0"/>
-          <w:sz w:val="22"/>
-          <w:shd w:fill="auto" w:val="clear"/>
-        </w:rPr>
-        <w:t xml:space="preserve">As your mother inherited significantly valuable property from her father, you receive quite a small portion of her property. The rest becomes publicly available property to be managed by the resources managers. Following in your mother's footsteps, you sell off some of the property to refurbish her home and make it available as a luxurious residential property. As this is your private property, you get RPs equivalent to the RPs burned instantly, without any other calculations.</w:t>
-      </w:r>
-    </w:p>
-    <w:p>
-      <w:pPr>
-        <w:spacing w:before="0" w:after="160" w:line="240"/>
-        <w:ind w:right="0" w:left="0" w:firstLine="0"/>
-        <w:jc w:val="left"/>
-        <w:rPr>
-          <w:rFonts w:ascii="Calibri" w:hAnsi="Calibri" w:cs="Calibri" w:eastAsia="Calibri"/>
-          <w:color w:val="auto"/>
-          <w:spacing w:val="0"/>
-          <w:position w:val="0"/>
-          <w:sz w:val="22"/>
-          <w:shd w:fill="auto" w:val="clear"/>
-        </w:rPr>
-      </w:pPr>
-      <w:r>
-        <w:rPr>
-          <w:rFonts w:ascii="Calibri" w:hAnsi="Calibri" w:cs="Calibri" w:eastAsia="Calibri"/>
-          <w:color w:val="auto"/>
-          <w:spacing w:val="0"/>
-          <w:position w:val="0"/>
-          <w:sz w:val="22"/>
-          <w:shd w:fill="auto" w:val="clear"/>
-        </w:rPr>
-        <w:t xml:space="preserve">On each successful decade, you, along with other shareholders and executive officers, receive RPs in accordance with the impact of your company on the world. The same basis of calculation as mentioned earlier is used to automatically calculate and transfer these RPs. Sometimes your company gets audited due to reports from customers and employees but those complaints turn out to be just out of hatred or envy. The CFO resigns and loses access to the company's account. A new CFO is registered.</w:t>
-      </w:r>
-    </w:p>
-    <w:p>
-      <w:pPr>
-        <w:spacing w:before="0" w:after="160" w:line="240"/>
-        <w:ind w:right="0" w:left="0" w:firstLine="0"/>
-        <w:jc w:val="left"/>
-        <w:rPr>
-          <w:rFonts w:ascii="Calibri" w:hAnsi="Calibri" w:cs="Calibri" w:eastAsia="Calibri"/>
-          <w:color w:val="auto"/>
-          <w:spacing w:val="0"/>
-          <w:position w:val="0"/>
-          <w:sz w:val="22"/>
-          <w:shd w:fill="auto" w:val="clear"/>
-        </w:rPr>
-      </w:pPr>
-      <w:r>
-        <w:rPr>
-          <w:rFonts w:ascii="Calibri" w:hAnsi="Calibri" w:cs="Calibri" w:eastAsia="Calibri"/>
-          <w:color w:val="auto"/>
-          <w:spacing w:val="0"/>
-          <w:position w:val="0"/>
-          <w:sz w:val="22"/>
-          <w:shd w:fill="auto" w:val="clear"/>
-        </w:rPr>
-        <w:t xml:space="preserve">Not having any next of kin, you decide to make the son of your best friend the inheritor of your wealth. The public official guides you that the value of property inherited from your mother would not be transferred and that all your other private properties, including the shares would be transferred. The public official inquires if you are being forced to do this in any way. "It's my job," he adds. "No, nobody is threatening me. I think he will make the best use of my wealth," you answer.</w:t>
-      </w:r>
-    </w:p>
-    <w:p>
-      <w:pPr>
-        <w:spacing w:before="0" w:after="160" w:line="240"/>
-        <w:ind w:right="0" w:left="0" w:firstLine="0"/>
-        <w:jc w:val="left"/>
-        <w:rPr>
-          <w:rFonts w:ascii="Calibri Light" w:hAnsi="Calibri Light" w:cs="Calibri Light" w:eastAsia="Calibri Light"/>
-          <w:color w:val="auto"/>
-          <w:spacing w:val="0"/>
-          <w:position w:val="0"/>
-          <w:sz w:val="22"/>
-          <w:shd w:fill="auto" w:val="clear"/>
-        </w:rPr>
-      </w:pPr>
-      <w:r>
-        <w:rPr>
-          <w:rFonts w:ascii="Calibri Light" w:hAnsi="Calibri Light" w:cs="Calibri Light" w:eastAsia="Calibri Light"/>
-          <w:color w:val="2F5496"/>
-          <w:spacing w:val="0"/>
-          <w:position w:val="0"/>
-          <w:sz w:val="22"/>
-          <w:shd w:fill="auto" w:val="clear"/>
-        </w:rPr>
-        <w:t xml:space="preserve">Self-employed Person</w:t>
-      </w:r>
-      <w:r>
-        <w:rPr>
-          <w:rFonts w:ascii="Calibri Light" w:hAnsi="Calibri Light" w:cs="Calibri Light" w:eastAsia="Calibri Light"/>
-          <w:color w:val="auto"/>
-          <w:spacing w:val="0"/>
-          <w:position w:val="0"/>
-          <w:sz w:val="22"/>
-          <w:shd w:fill="auto" w:val="clear"/>
-        </w:rPr>
-        <w:t xml:space="preserve">:</w:t>
-      </w:r>
-    </w:p>
-    <w:p>
-      <w:pPr>
-        <w:spacing w:before="0" w:after="160" w:line="240"/>
-        <w:ind w:right="0" w:left="0" w:firstLine="0"/>
-        <w:jc w:val="left"/>
-        <w:rPr>
-          <w:rFonts w:ascii="Calibri" w:hAnsi="Calibri" w:cs="Calibri" w:eastAsia="Calibri"/>
-          <w:color w:val="auto"/>
-          <w:spacing w:val="0"/>
-          <w:position w:val="0"/>
-          <w:sz w:val="22"/>
-          <w:shd w:fill="auto" w:val="clear"/>
-        </w:rPr>
-      </w:pPr>
-      <w:r>
-        <w:rPr>
-          <w:rFonts w:ascii="Calibri" w:hAnsi="Calibri" w:cs="Calibri" w:eastAsia="Calibri"/>
-          <w:color w:val="auto"/>
-          <w:spacing w:val="0"/>
-          <w:position w:val="0"/>
-          <w:sz w:val="22"/>
-          <w:shd w:fill="auto" w:val="clear"/>
-        </w:rPr>
-        <w:t xml:space="preserve">Being a lone wolf, self-employment really attracts you. In college, you take additional courses on how to get good ratings from clients, how to manage time and what makes someone a very valuable service provider. These courses are recommended to those who wish to become succesful self-employed persons. On graduating, you register yourself online by entering details such as the type, location and timing of services you wish to provide. Self-employment status is reflected in your account and you are assigned a mentor.</w:t>
-      </w:r>
-    </w:p>
-    <w:p>
-      <w:pPr>
-        <w:spacing w:before="0" w:after="160" w:line="240"/>
-        <w:ind w:right="0" w:left="0" w:firstLine="0"/>
-        <w:jc w:val="left"/>
-        <w:rPr>
-          <w:rFonts w:ascii="Calibri" w:hAnsi="Calibri" w:cs="Calibri" w:eastAsia="Calibri"/>
-          <w:color w:val="auto"/>
-          <w:spacing w:val="0"/>
-          <w:position w:val="0"/>
-          <w:sz w:val="22"/>
-          <w:shd w:fill="auto" w:val="clear"/>
-        </w:rPr>
-      </w:pPr>
-      <w:r>
-        <w:rPr>
-          <w:rFonts w:ascii="Calibri" w:hAnsi="Calibri" w:cs="Calibri" w:eastAsia="Calibri"/>
-          <w:color w:val="auto"/>
-          <w:spacing w:val="0"/>
-          <w:position w:val="0"/>
-          <w:sz w:val="22"/>
-          <w:shd w:fill="auto" w:val="clear"/>
-        </w:rPr>
-        <w:t xml:space="preserve">Your little brother, who is exploring different career paths, asks you about the difference between an employee and a self-employed person. "As an employee, you would be working for the company that hires you and this will not cost the company any Budget Points. You will have to work with the team they put you in and do the work they give you. They will be able to review your work and you will be able to review the HR's performance. They can get you a bonus if you meet certain goals," you politely answer. </w:t>
-      </w:r>
-    </w:p>
-    <w:p>
-      <w:pPr>
-        <w:spacing w:before="0" w:after="160" w:line="240"/>
-        <w:ind w:right="0" w:left="0" w:firstLine="0"/>
-        <w:jc w:val="left"/>
-        <w:rPr>
-          <w:rFonts w:ascii="Calibri" w:hAnsi="Calibri" w:cs="Calibri" w:eastAsia="Calibri"/>
-          <w:color w:val="auto"/>
-          <w:spacing w:val="0"/>
-          <w:position w:val="0"/>
-          <w:sz w:val="22"/>
-          <w:shd w:fill="auto" w:val="clear"/>
-        </w:rPr>
-      </w:pPr>
-      <w:r>
-        <w:rPr>
-          <w:rFonts w:ascii="Calibri" w:hAnsi="Calibri" w:cs="Calibri" w:eastAsia="Calibri"/>
-          <w:color w:val="auto"/>
-          <w:spacing w:val="0"/>
-          <w:position w:val="0"/>
-          <w:sz w:val="22"/>
-          <w:shd w:fill="auto" w:val="clear"/>
-        </w:rPr>
-        <w:t xml:space="preserve">"As a self-employed person, you would be working for your clients: the companies or people who purchase your services using BPs. You can work on your own or team up with others, so long as the client does not object. You will have more freedom in choosing and doing the work. Clients can give reviews just like they would review a company. You can review them back. There are no bonuses but you can get clients to burn more BPs. You are rewarded in RPs according to the quantity, quality and need of the work."</w:t>
-      </w:r>
-    </w:p>
-    <w:p>
-      <w:pPr>
-        <w:spacing w:before="0" w:after="160" w:line="240"/>
-        <w:ind w:right="0" w:left="0" w:firstLine="0"/>
-        <w:jc w:val="left"/>
-        <w:rPr>
-          <w:rFonts w:ascii="Calibri" w:hAnsi="Calibri" w:cs="Calibri" w:eastAsia="Calibri"/>
-          <w:color w:val="auto"/>
-          <w:spacing w:val="0"/>
-          <w:position w:val="0"/>
-          <w:sz w:val="22"/>
-          <w:shd w:fill="auto" w:val="clear"/>
-        </w:rPr>
-      </w:pPr>
-      <w:r>
-        <w:rPr>
-          <w:rFonts w:ascii="Calibri" w:hAnsi="Calibri" w:cs="Calibri" w:eastAsia="Calibri"/>
-          <w:color w:val="auto"/>
-          <w:spacing w:val="0"/>
-          <w:position w:val="0"/>
-          <w:sz w:val="22"/>
-          <w:shd w:fill="auto" w:val="clear"/>
-        </w:rPr>
-        <w:t xml:space="preserve">"So, what about designation?" he asks. "Well, there are no designations for self-employed people; however, the experience and reviews recorded over time increase the compensation for the services rendered by an increase in the BPs burned per job or hour," you respond. He thinks for a moment. "What if an employee wants to become self-employed?" "Well, they have to register themselves online and their current designation is taken into account during the registration process." "Right, thanks." "No problem."</w:t>
-      </w:r>
-    </w:p>
-    <w:p>
-      <w:pPr>
-        <w:spacing w:before="0" w:after="160" w:line="240"/>
-        <w:ind w:right="0" w:left="0" w:firstLine="0"/>
-        <w:jc w:val="left"/>
-        <w:rPr>
-          <w:rFonts w:ascii="Calibri" w:hAnsi="Calibri" w:cs="Calibri" w:eastAsia="Calibri"/>
-          <w:color w:val="auto"/>
-          <w:spacing w:val="0"/>
-          <w:position w:val="0"/>
-          <w:sz w:val="22"/>
-          <w:shd w:fill="auto" w:val="clear"/>
-        </w:rPr>
-      </w:pPr>
-      <w:r>
-        <w:rPr>
-          <w:rFonts w:ascii="Calibri" w:hAnsi="Calibri" w:cs="Calibri" w:eastAsia="Calibri"/>
-          <w:color w:val="auto"/>
-          <w:spacing w:val="0"/>
-          <w:position w:val="0"/>
-          <w:sz w:val="22"/>
-          <w:shd w:fill="auto" w:val="clear"/>
-        </w:rPr>
-        <w:t xml:space="preserve">You invest the BPs allotted to you in better tools to help make your tasks easier. Once in a blue moon, someone registers a complaint against you and you have to tell some public officials your side of the story. Over the years the rate of your services increases significantly so you focus on the more interesting and complex demands. To keep you up-to-date with the latest technologies and regulations, the professional body you are a member of helps you with Continued Professional Development.</w:t>
-      </w:r>
-    </w:p>
-    <w:p>
-      <w:pPr>
-        <w:spacing w:before="0" w:after="160" w:line="240"/>
-        <w:ind w:right="0" w:left="0" w:firstLine="0"/>
-        <w:jc w:val="left"/>
-        <w:rPr>
-          <w:rFonts w:ascii="Calibri" w:hAnsi="Calibri" w:cs="Calibri" w:eastAsia="Calibri"/>
-          <w:color w:val="auto"/>
-          <w:spacing w:val="0"/>
-          <w:position w:val="0"/>
-          <w:sz w:val="22"/>
-          <w:shd w:fill="auto" w:val="clear"/>
-        </w:rPr>
-      </w:pPr>
-      <w:r>
-        <w:rPr>
-          <w:rFonts w:ascii="Calibri Light" w:hAnsi="Calibri Light" w:cs="Calibri Light" w:eastAsia="Calibri Light"/>
-          <w:color w:val="2F5496"/>
-          <w:spacing w:val="0"/>
-          <w:position w:val="0"/>
-          <w:sz w:val="22"/>
-          <w:shd w:fill="auto" w:val="clear"/>
-        </w:rPr>
-        <w:t xml:space="preserve">Unemployed Person</w:t>
-      </w:r>
-      <w:r>
-        <w:rPr>
-          <w:rFonts w:ascii="Calibri Light" w:hAnsi="Calibri Light" w:cs="Calibri Light" w:eastAsia="Calibri Light"/>
-          <w:color w:val="auto"/>
-          <w:spacing w:val="0"/>
-          <w:position w:val="0"/>
-          <w:sz w:val="22"/>
-          <w:shd w:fill="auto" w:val="clear"/>
-        </w:rPr>
-        <w:t xml:space="preserve">:</w:t>
-      </w:r>
-    </w:p>
-    <w:p>
-      <w:pPr>
-        <w:spacing w:before="0" w:after="160" w:line="240"/>
-        <w:ind w:right="0" w:left="0" w:firstLine="0"/>
-        <w:jc w:val="left"/>
-        <w:rPr>
-          <w:rFonts w:ascii="Calibri" w:hAnsi="Calibri" w:cs="Calibri" w:eastAsia="Calibri"/>
-          <w:color w:val="auto"/>
-          <w:spacing w:val="0"/>
-          <w:position w:val="0"/>
-          <w:sz w:val="22"/>
-          <w:shd w:fill="auto" w:val="clear"/>
-        </w:rPr>
-      </w:pPr>
-      <w:r>
-        <w:rPr>
-          <w:rFonts w:ascii="Calibri" w:hAnsi="Calibri" w:cs="Calibri" w:eastAsia="Calibri"/>
-          <w:color w:val="auto"/>
-          <w:spacing w:val="0"/>
-          <w:position w:val="0"/>
-          <w:sz w:val="22"/>
-          <w:shd w:fill="auto" w:val="clear"/>
-        </w:rPr>
-        <w:t xml:space="preserve">Humbled by orphanage, driven by passion and supported by teachers, you embark on the pursuit of knowledge and excellence. Without any affinity for wealth or the luxurious life, RPs and BPs don't matter to you. So, you spend most of your time researching and surviving on whatever you get using your NPs. You find yourself mostly surrounded by educational material, research work, intellectuals and your thoughts. At times you don't even know if it's day or night while you research your favourite topics.</w:t>
-      </w:r>
-    </w:p>
-    <w:p>
-      <w:pPr>
-        <w:spacing w:before="0" w:after="160" w:line="240"/>
-        <w:ind w:right="0" w:left="0" w:firstLine="0"/>
-        <w:jc w:val="left"/>
-        <w:rPr>
-          <w:rFonts w:ascii="Calibri" w:hAnsi="Calibri" w:cs="Calibri" w:eastAsia="Calibri"/>
-          <w:color w:val="auto"/>
-          <w:spacing w:val="0"/>
-          <w:position w:val="0"/>
-          <w:sz w:val="22"/>
-          <w:shd w:fill="auto" w:val="clear"/>
-        </w:rPr>
-      </w:pPr>
-      <w:r>
-        <w:rPr>
-          <w:rFonts w:ascii="Calibri" w:hAnsi="Calibri" w:cs="Calibri" w:eastAsia="Calibri"/>
-          <w:color w:val="auto"/>
-          <w:spacing w:val="0"/>
-          <w:position w:val="0"/>
-          <w:sz w:val="22"/>
-          <w:shd w:fill="auto" w:val="clear"/>
-        </w:rPr>
-        <w:t xml:space="preserve">In university, you focus on epistemology, ethics and economics. What really interests you is evolution: the evolution of ideas and conditions. You always try to learn more and more about how so much change came to be over the years, what was the role of ethics and economics in it and what change can we bring now. What really fascinates you is how much the Hegelian dialectic and the Socratic dialectic make sense, both from a holist and reductionist point of view.</w:t>
-      </w:r>
-    </w:p>
-    <w:p>
-      <w:pPr>
-        <w:spacing w:before="0" w:after="160" w:line="240"/>
-        <w:ind w:right="0" w:left="0" w:firstLine="0"/>
-        <w:jc w:val="left"/>
-        <w:rPr>
-          <w:rFonts w:ascii="Calibri" w:hAnsi="Calibri" w:cs="Calibri" w:eastAsia="Calibri"/>
-          <w:color w:val="auto"/>
-          <w:spacing w:val="0"/>
-          <w:position w:val="0"/>
-          <w:sz w:val="22"/>
-          <w:shd w:fill="auto" w:val="clear"/>
-        </w:rPr>
-      </w:pPr>
-      <w:r>
-        <w:rPr>
-          <w:rFonts w:ascii="Calibri" w:hAnsi="Calibri" w:cs="Calibri" w:eastAsia="Calibri"/>
-          <w:color w:val="auto"/>
-          <w:spacing w:val="0"/>
-          <w:position w:val="0"/>
-          <w:sz w:val="22"/>
-          <w:shd w:fill="auto" w:val="clear"/>
-        </w:rPr>
-        <w:t xml:space="preserve">You write an article on the history of the development of the different economic systems. You explain what Capitalism was like in its early stages and how it developed over the ages. Then you highlight the role of Communism in challenging Capitalism. Explaining the beauty and flaws of each system, you explain how they led to the birth of Rewardism. "Development should not stop here," you write. "A new system shall challenge Rewardism, and together these two will give birth to yet another system."</w:t>
-      </w:r>
-    </w:p>
-    <w:p>
-      <w:pPr>
-        <w:spacing w:before="0" w:after="160" w:line="240"/>
-        <w:ind w:right="0" w:left="0" w:firstLine="0"/>
-        <w:jc w:val="left"/>
-        <w:rPr>
-          <w:rFonts w:ascii="Calibri" w:hAnsi="Calibri" w:cs="Calibri" w:eastAsia="Calibri"/>
-          <w:color w:val="auto"/>
-          <w:spacing w:val="0"/>
-          <w:position w:val="0"/>
-          <w:sz w:val="22"/>
-          <w:shd w:fill="auto" w:val="clear"/>
-        </w:rPr>
-      </w:pPr>
-      <w:r>
-        <w:rPr>
-          <w:rFonts w:ascii="Calibri" w:hAnsi="Calibri" w:cs="Calibri" w:eastAsia="Calibri"/>
-          <w:color w:val="auto"/>
-          <w:spacing w:val="0"/>
-          <w:position w:val="0"/>
-          <w:sz w:val="22"/>
-          <w:shd w:fill="auto" w:val="clear"/>
-        </w:rPr>
-        <w:t xml:space="preserve">You dedicate the rest of your life to bring about an even better system than Rewardism. You get RPs from time to time; sometimes for being a nice planetarian, and other times for your contributions to the development of the world. Your employed friends who love to listen to your interesting arguments invite you over to luxurious restaurants and hotels. Your books are published; people find your works admirable and moving. With whatever RPs you have, you explore the world until you die.</w:t>
-      </w:r>
-    </w:p>
-    <w:p>
-      <w:pPr>
-        <w:spacing w:before="0" w:after="160" w:line="240"/>
-        <w:ind w:right="0" w:left="0" w:firstLine="0"/>
-        <w:jc w:val="left"/>
-        <w:rPr>
-          <w:rFonts w:ascii="Calibri" w:hAnsi="Calibri" w:cs="Calibri" w:eastAsia="Calibri"/>
-          <w:color w:val="auto"/>
-          <w:spacing w:val="0"/>
-          <w:position w:val="0"/>
-          <w:sz w:val="24"/>
+          <w:color w:val="auto"/>
+          <w:spacing w:val="0"/>
+          <w:position w:val="0"/>
+          <w:sz w:val="22"/>
           <w:shd w:fill="auto" w:val="clear"/>
         </w:rPr>
       </w:pPr>
@@ -6563,242 +6786,6 @@
           <w:sz w:val="24"/>
           <w:shd w:fill="auto" w:val="clear"/>
         </w:rPr>
-        <w:t xml:space="preserve">Risks and Control Procedures</w:t>
-      </w:r>
-    </w:p>
-    <w:p>
-      <w:pPr>
-        <w:spacing w:before="0" w:after="160" w:line="240"/>
-        <w:ind w:right="0" w:left="0" w:firstLine="0"/>
-        <w:jc w:val="left"/>
-        <w:rPr>
-          <w:rFonts w:ascii="Calibri" w:hAnsi="Calibri" w:cs="Calibri" w:eastAsia="Calibri"/>
-          <w:color w:val="auto"/>
-          <w:spacing w:val="0"/>
-          <w:position w:val="0"/>
-          <w:sz w:val="22"/>
-          <w:shd w:fill="auto" w:val="clear"/>
-        </w:rPr>
-      </w:pPr>
-      <w:r>
-        <w:rPr>
-          <w:rFonts w:ascii="Calibri" w:hAnsi="Calibri" w:cs="Calibri" w:eastAsia="Calibri"/>
-          <w:color w:val="auto"/>
-          <w:spacing w:val="0"/>
-          <w:position w:val="0"/>
-          <w:sz w:val="22"/>
-          <w:shd w:fill="auto" w:val="clear"/>
-        </w:rPr>
-        <w:t xml:space="preserve">Rewardism, like other man-made systems, has some risks associated with it because of our inability to completely predict the future and all its problems. By risks I mean the threats to the optimal functioning of the system. Proactively dealing with the risks is likely to make the implementation phase smoother. The following approach seems reasonable: first, highlight a risk and explain why it is a point of concern; then, suggest control procedures to mitigate the risk. These steps should be taken after the deployment of the system as well, to help mitigate newer risks as they emerge.</w:t>
-      </w:r>
-    </w:p>
-    <w:p>
-      <w:pPr>
-        <w:spacing w:before="0" w:after="160" w:line="240"/>
-        <w:ind w:right="0" w:left="0" w:firstLine="0"/>
-        <w:jc w:val="left"/>
-        <w:rPr>
-          <w:rFonts w:ascii="Calibri Light" w:hAnsi="Calibri Light" w:cs="Calibri Light" w:eastAsia="Calibri Light"/>
-          <w:color w:val="auto"/>
-          <w:spacing w:val="0"/>
-          <w:position w:val="0"/>
-          <w:sz w:val="22"/>
-          <w:shd w:fill="auto" w:val="clear"/>
-        </w:rPr>
-      </w:pPr>
-      <w:r>
-        <w:rPr>
-          <w:rFonts w:ascii="Calibri Light" w:hAnsi="Calibri Light" w:cs="Calibri Light" w:eastAsia="Calibri Light"/>
-          <w:b/>
-          <w:color w:val="auto"/>
-          <w:spacing w:val="0"/>
-          <w:position w:val="0"/>
-          <w:sz w:val="22"/>
-          <w:shd w:fill="auto" w:val="clear"/>
-        </w:rPr>
-        <w:t xml:space="preserve">Risk I: Human Risk</w:t>
-      </w:r>
-    </w:p>
-    <w:p>
-      <w:pPr>
-        <w:spacing w:before="0" w:after="160" w:line="240"/>
-        <w:ind w:right="0" w:left="0" w:firstLine="0"/>
-        <w:jc w:val="left"/>
-        <w:rPr>
-          <w:rFonts w:ascii="Calibri" w:hAnsi="Calibri" w:cs="Calibri" w:eastAsia="Calibri"/>
-          <w:color w:val="auto"/>
-          <w:spacing w:val="0"/>
-          <w:position w:val="0"/>
-          <w:sz w:val="22"/>
-          <w:shd w:fill="auto" w:val="clear"/>
-        </w:rPr>
-      </w:pPr>
-      <w:r>
-        <w:rPr>
-          <w:rFonts w:ascii="Calibri" w:hAnsi="Calibri" w:cs="Calibri" w:eastAsia="Calibri"/>
-          <w:color w:val="auto"/>
-          <w:spacing w:val="0"/>
-          <w:position w:val="0"/>
-          <w:sz w:val="22"/>
-          <w:shd w:fill="auto" w:val="clear"/>
-        </w:rPr>
-        <w:t xml:space="preserve">For a system to function optimally, all of its parts have to work optimally. If the system is not completely automated, perhaps because it is impossible for it to be automated, then part of it is the human element. Now, no matter how flawless the rest of the system is, if the human element fails, then the whole system fails. However, the right humans can even modify and make a flawed system work. So, if we let the best humans make the best system work, would it be anything less than the best?</w:t>
-      </w:r>
-    </w:p>
-    <w:p>
-      <w:pPr>
-        <w:spacing w:before="0" w:after="160" w:line="240"/>
-        <w:ind w:right="0" w:left="0" w:firstLine="0"/>
-        <w:jc w:val="left"/>
-        <w:rPr>
-          <w:rFonts w:ascii="Calibri" w:hAnsi="Calibri" w:cs="Calibri" w:eastAsia="Calibri"/>
-          <w:color w:val="auto"/>
-          <w:spacing w:val="0"/>
-          <w:position w:val="0"/>
-          <w:sz w:val="22"/>
-          <w:shd w:fill="auto" w:val="clear"/>
-        </w:rPr>
-      </w:pPr>
-      <w:r>
-        <w:rPr>
-          <w:rFonts w:ascii="Calibri" w:hAnsi="Calibri" w:cs="Calibri" w:eastAsia="Calibri"/>
-          <w:color w:val="auto"/>
-          <w:spacing w:val="0"/>
-          <w:position w:val="0"/>
-          <w:sz w:val="22"/>
-          <w:shd w:fill="auto" w:val="clear"/>
-        </w:rPr>
-        <w:t xml:space="preserve">What can make the human element of the system fail?</w:t>
-      </w:r>
-    </w:p>
-    <w:p>
-      <w:pPr>
-        <w:spacing w:before="0" w:after="160" w:line="240"/>
-        <w:ind w:right="0" w:left="0" w:firstLine="0"/>
-        <w:jc w:val="left"/>
-        <w:rPr>
-          <w:rFonts w:ascii="Calibri" w:hAnsi="Calibri" w:cs="Calibri" w:eastAsia="Calibri"/>
-          <w:color w:val="auto"/>
-          <w:spacing w:val="0"/>
-          <w:position w:val="0"/>
-          <w:sz w:val="22"/>
-          <w:shd w:fill="auto" w:val="clear"/>
-        </w:rPr>
-      </w:pPr>
-      <w:r>
-        <w:rPr>
-          <w:rFonts w:ascii="Calibri" w:hAnsi="Calibri" w:cs="Calibri" w:eastAsia="Calibri"/>
-          <w:color w:val="auto"/>
-          <w:spacing w:val="0"/>
-          <w:position w:val="0"/>
-          <w:sz w:val="22"/>
-          <w:shd w:fill="auto" w:val="clear"/>
-        </w:rPr>
-        <w:t xml:space="preserve">A) Incompetence</w:t>
-      </w:r>
-    </w:p>
-    <w:p>
-      <w:pPr>
-        <w:spacing w:before="0" w:after="160" w:line="240"/>
-        <w:ind w:right="0" w:left="0" w:firstLine="0"/>
-        <w:jc w:val="left"/>
-        <w:rPr>
-          <w:rFonts w:ascii="Calibri" w:hAnsi="Calibri" w:cs="Calibri" w:eastAsia="Calibri"/>
-          <w:color w:val="auto"/>
-          <w:spacing w:val="0"/>
-          <w:position w:val="0"/>
-          <w:sz w:val="22"/>
-          <w:shd w:fill="auto" w:val="clear"/>
-        </w:rPr>
-      </w:pPr>
-      <w:r>
-        <w:rPr>
-          <w:rFonts w:ascii="Calibri" w:hAnsi="Calibri" w:cs="Calibri" w:eastAsia="Calibri"/>
-          <w:color w:val="auto"/>
-          <w:spacing w:val="0"/>
-          <w:position w:val="0"/>
-          <w:sz w:val="22"/>
-          <w:shd w:fill="auto" w:val="clear"/>
-        </w:rPr>
-        <w:t xml:space="preserve">No matter how concerned or ethical managers are, what good are they if they are incompetent? What good are ideas if they are not communicated? What good is a leader who cannot lead? What good are planners that cannot implement their plans, and what good is all their planning? What good is all my writing if no one is competent enough to understand, criticize and implement it to its full extent?</w:t>
-      </w:r>
-    </w:p>
-    <w:p>
-      <w:pPr>
-        <w:spacing w:before="0" w:after="160" w:line="240"/>
-        <w:ind w:right="0" w:left="0" w:firstLine="0"/>
-        <w:jc w:val="left"/>
-        <w:rPr>
-          <w:rFonts w:ascii="Calibri" w:hAnsi="Calibri" w:cs="Calibri" w:eastAsia="Calibri"/>
-          <w:color w:val="auto"/>
-          <w:spacing w:val="0"/>
-          <w:position w:val="0"/>
-          <w:sz w:val="22"/>
-          <w:shd w:fill="auto" w:val="clear"/>
-        </w:rPr>
-      </w:pPr>
-      <w:r>
-        <w:rPr>
-          <w:rFonts w:ascii="Calibri" w:hAnsi="Calibri" w:cs="Calibri" w:eastAsia="Calibri"/>
-          <w:color w:val="auto"/>
-          <w:spacing w:val="0"/>
-          <w:position w:val="0"/>
-          <w:sz w:val="22"/>
-          <w:shd w:fill="auto" w:val="clear"/>
-        </w:rPr>
-        <w:t xml:space="preserve">B) Indifference</w:t>
-      </w:r>
-    </w:p>
-    <w:p>
-      <w:pPr>
-        <w:spacing w:before="0" w:after="160" w:line="240"/>
-        <w:ind w:right="0" w:left="0" w:firstLine="0"/>
-        <w:jc w:val="left"/>
-        <w:rPr>
-          <w:rFonts w:ascii="Calibri" w:hAnsi="Calibri" w:cs="Calibri" w:eastAsia="Calibri"/>
-          <w:color w:val="auto"/>
-          <w:spacing w:val="0"/>
-          <w:position w:val="0"/>
-          <w:sz w:val="22"/>
-          <w:shd w:fill="auto" w:val="clear"/>
-        </w:rPr>
-      </w:pPr>
-      <w:r>
-        <w:rPr>
-          <w:rFonts w:ascii="Calibri" w:hAnsi="Calibri" w:cs="Calibri" w:eastAsia="Calibri"/>
-          <w:color w:val="auto"/>
-          <w:spacing w:val="0"/>
-          <w:position w:val="0"/>
-          <w:sz w:val="22"/>
-          <w:shd w:fill="auto" w:val="clear"/>
-        </w:rPr>
-        <w:t xml:space="preserve">Even if we found the most competent people to make the system work, what if they did not care? I do not necessarily mean people who are driven purely by self-interest, because they can still prove useful if you align their interests with the interests of others. The risk I am highlighting here is that of an unethical approach to solving problems. People who are not concerned about sustainability or the well-being of others are unlikely to take such factors into account when making a decision.</w:t>
-      </w:r>
-    </w:p>
-    <w:p>
-      <w:pPr>
-        <w:spacing w:before="0" w:after="160" w:line="240"/>
-        <w:ind w:right="0" w:left="0" w:firstLine="0"/>
-        <w:jc w:val="left"/>
-        <w:rPr>
-          <w:rFonts w:ascii="Calibri Light" w:hAnsi="Calibri Light" w:cs="Calibri Light" w:eastAsia="Calibri Light"/>
-          <w:color w:val="auto"/>
-          <w:spacing w:val="0"/>
-          <w:position w:val="0"/>
-          <w:sz w:val="22"/>
-          <w:shd w:fill="auto" w:val="clear"/>
-        </w:rPr>
-      </w:pPr>
-      <w:r>
-        <w:rPr>
-          <w:rFonts w:ascii="Calibri Light" w:hAnsi="Calibri Light" w:cs="Calibri Light" w:eastAsia="Calibri Light"/>
-          <w:b/>
-          <w:color w:val="auto"/>
-          <w:spacing w:val="0"/>
-          <w:position w:val="0"/>
-          <w:sz w:val="22"/>
-          <w:shd w:fill="auto" w:val="clear"/>
-        </w:rPr>
         <w:t xml:space="preserve">Control Procedures</w:t>
       </w:r>
     </w:p>
@@ -6825,59 +6812,59 @@
           <w:sz w:val="22"/>
           <w:shd w:fill="auto" w:val="clear"/>
         </w:rPr>
-        <w:t xml:space="preserve">We can learn from professional bodies like CFA, ACCA, etc., how to mitigate the Human Risk. Normally, such bodies have a Code of Ethics which guide the professionals and some standards which they must meet. Violations of standards result in some disciplinary action by the body. There is also a body of knowledge from which professionals benefit and to which they contribute as well. Other than meeting the standards and following the Code of Ethics of the professional body, a person must pass technical exams and get relevant experience to become a member of that professional body.</w:t>
-      </w:r>
-    </w:p>
-    <w:p>
-      <w:pPr>
-        <w:spacing w:before="0" w:after="160" w:line="240"/>
-        <w:ind w:right="0" w:left="0" w:firstLine="0"/>
-        <w:jc w:val="left"/>
-        <w:rPr>
-          <w:rFonts w:ascii="Calibri" w:hAnsi="Calibri" w:cs="Calibri" w:eastAsia="Calibri"/>
-          <w:color w:val="auto"/>
-          <w:spacing w:val="0"/>
-          <w:position w:val="0"/>
-          <w:sz w:val="22"/>
-          <w:shd w:fill="auto" w:val="clear"/>
-        </w:rPr>
-      </w:pPr>
-      <w:r>
-        <w:rPr>
-          <w:rFonts w:ascii="Calibri" w:hAnsi="Calibri" w:cs="Calibri" w:eastAsia="Calibri"/>
-          <w:color w:val="auto"/>
-          <w:spacing w:val="0"/>
-          <w:position w:val="0"/>
-          <w:sz w:val="22"/>
-          <w:shd w:fill="auto" w:val="clear"/>
-        </w:rPr>
-        <w:t xml:space="preserve">It makes sense to form a professional body that is responsible for the deployment, maintenance and improvement of Rewardism. We can change the name later, but for now let us call it Association of Professional Rewardists (APR). Since Rewardism depends heavily on a strong IT infrastructure and a broad range of specializations for it to work optimally, it is natural that people specializing in different fields like cybersecurity, cloud computing, app development, economics, asset management, etc., should become members of APR.</w:t>
-      </w:r>
-    </w:p>
-    <w:p>
-      <w:pPr>
-        <w:spacing w:before="0" w:after="160" w:line="240"/>
-        <w:ind w:right="0" w:left="0" w:firstLine="0"/>
-        <w:jc w:val="left"/>
-        <w:rPr>
-          <w:rFonts w:ascii="Calibri" w:hAnsi="Calibri" w:cs="Calibri" w:eastAsia="Calibri"/>
-          <w:color w:val="auto"/>
-          <w:spacing w:val="0"/>
-          <w:position w:val="0"/>
-          <w:sz w:val="22"/>
-          <w:shd w:fill="auto" w:val="clear"/>
-        </w:rPr>
-      </w:pPr>
-      <w:r>
-        <w:rPr>
-          <w:rFonts w:ascii="Calibri" w:hAnsi="Calibri" w:cs="Calibri" w:eastAsia="Calibri"/>
-          <w:color w:val="auto"/>
-          <w:spacing w:val="0"/>
-          <w:position w:val="0"/>
-          <w:sz w:val="22"/>
-          <w:shd w:fill="auto" w:val="clear"/>
-        </w:rPr>
-        <w:t xml:space="preserve">Regardless of their chosen specialization, every individual has to follow a Code of Ethics and meet the standards set by the leaders of APR. Inspiration can be taken from other professional bodies to prepare strict, but not unnecessarily strict, code and standards. Professionals should be able to understand the reasoning behind such code and standards; in other words, the whole process should not become "Kafkaesque". Complying with rules should not feel like "box-ticking" as that can adversely affect motivation to "do the right thing".</w:t>
+        <w:t xml:space="preserve">We can learn from successful companies like Google, Netflix, Tesla, etc., how to mitigate the Human Risk. Normally, there is a Code of Conduct which guide the professionals and some explicit or implicit standards which they must meet. Misconduct results in some disciplinary action normally. There is also a body of knowledge from which the employees benefit and to which they contribute as well. These companies are quite difficult to get into, mainly because of high competition, high requirements and difficult interviews.</w:t>
+      </w:r>
+    </w:p>
+    <w:p>
+      <w:pPr>
+        <w:spacing w:before="0" w:after="160" w:line="240"/>
+        <w:ind w:right="0" w:left="0" w:firstLine="0"/>
+        <w:jc w:val="left"/>
+        <w:rPr>
+          <w:rFonts w:ascii="Calibri" w:hAnsi="Calibri" w:cs="Calibri" w:eastAsia="Calibri"/>
+          <w:color w:val="auto"/>
+          <w:spacing w:val="0"/>
+          <w:position w:val="0"/>
+          <w:sz w:val="22"/>
+          <w:shd w:fill="auto" w:val="clear"/>
+        </w:rPr>
+      </w:pPr>
+      <w:r>
+        <w:rPr>
+          <w:rFonts w:ascii="Calibri" w:hAnsi="Calibri" w:cs="Calibri" w:eastAsia="Calibri"/>
+          <w:color w:val="auto"/>
+          <w:spacing w:val="0"/>
+          <w:position w:val="0"/>
+          <w:sz w:val="22"/>
+          <w:shd w:fill="auto" w:val="clear"/>
+        </w:rPr>
+        <w:t xml:space="preserve">It makes sense to form an organization responsible for the deployment, maintenance and improvement of Rewardism. We can change the name later, but for now let us call it World Resources Management Organization (WRMO). Since Rewardism depends heavily on a strong IT infrastructure and a broad range of specializations for it to work optimally, it is natural then that people specializing in different fields like cybersecurity, cloud computing, app development, economics, asset management, etc., should become members of WRMO.</w:t>
+      </w:r>
+    </w:p>
+    <w:p>
+      <w:pPr>
+        <w:spacing w:before="0" w:after="160" w:line="240"/>
+        <w:ind w:right="0" w:left="0" w:firstLine="0"/>
+        <w:jc w:val="left"/>
+        <w:rPr>
+          <w:rFonts w:ascii="Calibri" w:hAnsi="Calibri" w:cs="Calibri" w:eastAsia="Calibri"/>
+          <w:color w:val="auto"/>
+          <w:spacing w:val="0"/>
+          <w:position w:val="0"/>
+          <w:sz w:val="22"/>
+          <w:shd w:fill="auto" w:val="clear"/>
+        </w:rPr>
+      </w:pPr>
+      <w:r>
+        <w:rPr>
+          <w:rFonts w:ascii="Calibri" w:hAnsi="Calibri" w:cs="Calibri" w:eastAsia="Calibri"/>
+          <w:color w:val="auto"/>
+          <w:spacing w:val="0"/>
+          <w:position w:val="0"/>
+          <w:sz w:val="22"/>
+          <w:shd w:fill="auto" w:val="clear"/>
+        </w:rPr>
+        <w:t xml:space="preserve">Regardless of their chosen specialization, every individual has to follow a Code of Ethics and meet the standards set by the leaders of WRMO. Inspiration can be taken from other professional bodies to prepare strict, but not unnecessarily strict, code and standards. Professionals should be able to understand the reasoning behind such code and standards; in other words, the whole process should not become "Kafkaesque". Complying with rules should not feel like "box-ticking" as that can adversely affect motivation to "do the right thing".</w:t>
       </w:r>
     </w:p>
     <w:p>
@@ -7045,7 +7032,7 @@
           <w:shd w:fill="auto" w:val="clear"/>
         </w:rPr>
         <w:br/>
-        <w:t xml:space="preserve">Every professional must have a predefined minimum level of experience to be able to become a member of the APR. This minimum level should be in accordance with profession. For example, for an Asset Manager, the requirement can be four years but for an Accountant the requirement can be three years. Having practical experience is likely to equip professionals with practical knowledge, skills and insights, which would make them more capable than if they had no practical experience.</w:t>
+        <w:t xml:space="preserve">Every professional must have a predefined minimum level of experience to be able to become a member of WRMO. This minimum level should be in accordance with the profession. For example, for an Asset Manager, the requirement can be four years but for an Accountant the requirement can be three years. Having practical experience is likely to equip professionals with practical knowledge, skills and insights, which would make them more capable than if they had no practical experience.</w:t>
       </w:r>
     </w:p>
     <w:p>
@@ -7072,6 +7059,45 @@
           <w:sz w:val="22"/>
           <w:shd w:fill="auto" w:val="clear"/>
         </w:rPr>
+        <w:t xml:space="preserve">Interview</w:t>
+        <w:br/>
+      </w:r>
+      <w:r>
+        <w:rPr>
+          <w:rFonts w:ascii="Calibri" w:hAnsi="Calibri" w:cs="Calibri" w:eastAsia="Calibri"/>
+          <w:color w:val="auto"/>
+          <w:spacing w:val="0"/>
+          <w:position w:val="0"/>
+          <w:sz w:val="22"/>
+          <w:shd w:fill="auto" w:val="clear"/>
+        </w:rPr>
+        <w:t xml:space="preserve">Human Resource Experts can be hired for taking the final interview before giving membership, as they can best judge who is worthy of being a member. Inspiration can be taken from other top companies or we can even outsource this task to them to ensure that only the most capable and concerned individuals become members of this organization. The barrier to entry should be high and the life at WRMO afterwards should be equally worth it. Difficulty of interview should be in accordance with the level of responsibility to be undertaken by the candidate.</w:t>
+      </w:r>
+    </w:p>
+    <w:p>
+      <w:pPr>
+        <w:spacing w:before="0" w:after="160" w:line="240"/>
+        <w:ind w:right="0" w:left="0" w:firstLine="0"/>
+        <w:jc w:val="left"/>
+        <w:rPr>
+          <w:rFonts w:ascii="Calibri" w:hAnsi="Calibri" w:cs="Calibri" w:eastAsia="Calibri"/>
+          <w:color w:val="auto"/>
+          <w:spacing w:val="0"/>
+          <w:position w:val="0"/>
+          <w:sz w:val="22"/>
+          <w:shd w:fill="auto" w:val="clear"/>
+        </w:rPr>
+      </w:pPr>
+      <w:r>
+        <w:rPr>
+          <w:rFonts w:ascii="Calibri" w:hAnsi="Calibri" w:cs="Calibri" w:eastAsia="Calibri"/>
+          <w:b/>
+          <w:color w:val="auto"/>
+          <w:spacing w:val="0"/>
+          <w:position w:val="0"/>
+          <w:sz w:val="22"/>
+          <w:shd w:fill="auto" w:val="clear"/>
+        </w:rPr>
         <w:t xml:space="preserve">Proof</w:t>
       </w:r>
       <w:r>
@@ -7084,7 +7110,7 @@
           <w:shd w:fill="auto" w:val="clear"/>
         </w:rPr>
         <w:br/>
-        <w:t xml:space="preserve">Any membership given should be backed up by proof of identity, credentials, experience and commitment to follow the code and standards. Audits can help identify any act of nepotism or fraud. Even if they fail to identify all instances of deceit, audits help instill fear of consequences among potential perpetrators. Members are also expected to keep evidence with them, in case their membership is under doubt. Disciplinary actions against perpetrators can range from providing training sessions to banning of the member.</w:t>
+        <w:t xml:space="preserve">Any membership given should be backed up by proof of identity, credentials, experience and commitment to follow the code and standards. Audits can help identify any act of nepotism or fraud. Even if they fail to identify all instances of deceit, audits help instill fear of consequences among potential perpetrators. Members are also expected to keep evidence with them, in case their membership is under doubt. Disciplinary actions against perpetrators can range from providing training sessions to bans.</w:t>
       </w:r>
     </w:p>
     <w:p>
@@ -7123,8 +7149,23 @@
           <w:shd w:fill="auto" w:val="clear"/>
         </w:rPr>
         <w:br/>
-        <w:t xml:space="preserve">Facilitation of whistleblowing can help highlight unprofessional conduct. Training sessions and webinars for the Continued Professional Development of members can help maintain professional competence in a way that is relevant to the maintenance and development of Rewardism. Feedback can be taken and acted upon to incorporate the ideas of members. Gratitude can be shown in forms of events and dinners to make members feel at home. Human Resource Experts can take the final interview before giving membership, as they can best judge who is worthy of being a member.</w:t>
-      </w:r>
+        <w:t xml:space="preserve">Facilitation of whistleblowing can help highlight misconduct. Training sessions and webinars for the Continued Professional Development of members can help maintain professional competence in a way that is relevant to the maintenance and development of Rewardism. Feedback can be taken and acted upon to incorporate the ideas of members. Gratitude can be shown in forms of events and dinners to make members feel at home.</w:t>
+      </w:r>
+    </w:p>
+    <w:p>
+      <w:pPr>
+        <w:spacing w:before="0" w:after="160" w:line="240"/>
+        <w:ind w:right="0" w:left="0" w:firstLine="0"/>
+        <w:jc w:val="left"/>
+        <w:rPr>
+          <w:rFonts w:ascii="Calibri" w:hAnsi="Calibri" w:cs="Calibri" w:eastAsia="Calibri"/>
+          <w:color w:val="auto"/>
+          <w:spacing w:val="0"/>
+          <w:position w:val="0"/>
+          <w:sz w:val="22"/>
+          <w:shd w:fill="auto" w:val="clear"/>
+        </w:rPr>
+      </w:pPr>
     </w:p>
   </w:body>
 </w:document>

</xml_diff>